<commit_message>
backend fixes and documentation update
</commit_message>
<xml_diff>
--- a/php/doc.docx
+++ b/php/doc.docx
@@ -376,6 +376,8 @@
                 <w:szCs w:val="18"/>
               </w:rPr>
             </w:pPr>
+            <w:bookmarkStart w:id="0" w:name="OLE_LINK2"/>
+            <w:bookmarkStart w:id="1" w:name="OLE_LINK3"/>
             <w:proofErr w:type="spellStart"/>
             <w:r>
               <w:rPr>
@@ -397,6 +399,8 @@
               </w:rPr>
               <w:t>in.php</w:t>
             </w:r>
+            <w:bookmarkEnd w:id="0"/>
+            <w:bookmarkEnd w:id="1"/>
             <w:proofErr w:type="spellEnd"/>
           </w:p>
         </w:tc>
@@ -1790,8 +1794,6 @@
               </w:rPr>
               <w:t>Address, phone and salary fields are optional.</w:t>
             </w:r>
-            <w:bookmarkStart w:id="0" w:name="_GoBack"/>
-            <w:bookmarkEnd w:id="0"/>
           </w:p>
         </w:tc>
       </w:tr>
@@ -1811,6 +1813,9 @@
                 <w:szCs w:val="18"/>
               </w:rPr>
             </w:pPr>
+            <w:bookmarkStart w:id="2" w:name="OLE_LINK1"/>
+            <w:bookmarkStart w:id="3" w:name="OLE_LINK4"/>
+            <w:bookmarkStart w:id="4" w:name="OLE_LINK5"/>
             <w:proofErr w:type="spellStart"/>
             <w:r>
               <w:rPr>
@@ -1822,6 +1827,9 @@
               </w:rPr>
               <w:t>create_savings_account.php</w:t>
             </w:r>
+            <w:bookmarkEnd w:id="2"/>
+            <w:bookmarkEnd w:id="3"/>
+            <w:bookmarkEnd w:id="4"/>
             <w:proofErr w:type="spellEnd"/>
           </w:p>
         </w:tc>
@@ -2035,6 +2043,22 @@
                 <w:szCs w:val="18"/>
               </w:rPr>
             </w:pPr>
+            <w:bookmarkStart w:id="5" w:name="OLE_LINK6"/>
+            <w:bookmarkStart w:id="6" w:name="OLE_LINK7"/>
+            <w:bookmarkStart w:id="7" w:name="OLE_LINK8"/>
+            <w:bookmarkStart w:id="8" w:name="OLE_LINK9"/>
+            <w:r>
+              <w:rPr>
+                <w:rFonts w:cstheme="minorHAnsi"/>
+                <w:sz w:val="18"/>
+                <w:szCs w:val="18"/>
+              </w:rPr>
+              <w:t>Creates a new savings account for the given client.</w:t>
+            </w:r>
+            <w:bookmarkEnd w:id="5"/>
+            <w:bookmarkEnd w:id="6"/>
+            <w:bookmarkEnd w:id="7"/>
+            <w:bookmarkEnd w:id="8"/>
           </w:p>
         </w:tc>
       </w:tr>
@@ -2270,6 +2294,14 @@
                 <w:szCs w:val="18"/>
               </w:rPr>
             </w:pPr>
+            <w:r>
+              <w:rPr>
+                <w:rFonts w:cstheme="minorHAnsi"/>
+                <w:sz w:val="18"/>
+                <w:szCs w:val="18"/>
+              </w:rPr>
+              <w:t>Creates a new checking account for the given client.</w:t>
+            </w:r>
           </w:p>
         </w:tc>
       </w:tr>
@@ -2289,6 +2321,8 @@
                 <w:szCs w:val="18"/>
               </w:rPr>
             </w:pPr>
+            <w:bookmarkStart w:id="9" w:name="OLE_LINK10"/>
+            <w:bookmarkStart w:id="10" w:name="OLE_LINK11"/>
             <w:proofErr w:type="spellStart"/>
             <w:r>
               <w:rPr>
@@ -2300,6 +2334,8 @@
               </w:rPr>
               <w:t>list_savings_acounts.php</w:t>
             </w:r>
+            <w:bookmarkEnd w:id="9"/>
+            <w:bookmarkEnd w:id="10"/>
             <w:proofErr w:type="spellEnd"/>
           </w:p>
         </w:tc>
@@ -2579,6 +2615,50 @@
                 <w:szCs w:val="18"/>
               </w:rPr>
             </w:pPr>
+            <w:r>
+              <w:rPr>
+                <w:rFonts w:cstheme="minorHAnsi"/>
+                <w:sz w:val="18"/>
+                <w:szCs w:val="18"/>
+              </w:rPr>
+              <w:t>Returns a list of all savings account for the given client.</w:t>
+            </w:r>
+          </w:p>
+          <w:p>
+            <w:pPr>
+              <w:cnfStyle w:val="000000000000" w:firstRow="0" w:lastRow="0" w:firstColumn="0" w:lastColumn="0" w:oddVBand="0" w:evenVBand="0" w:oddHBand="0" w:evenHBand="0" w:firstRowFirstColumn="0" w:firstRowLastColumn="0" w:lastRowFirstColumn="0" w:lastRowLastColumn="0"/>
+              <w:rPr>
+                <w:rFonts w:cstheme="minorHAnsi"/>
+                <w:sz w:val="18"/>
+                <w:szCs w:val="18"/>
+              </w:rPr>
+            </w:pPr>
+            <w:r>
+              <w:rPr>
+                <w:rFonts w:cstheme="minorHAnsi"/>
+                <w:sz w:val="18"/>
+                <w:szCs w:val="18"/>
+              </w:rPr>
+              <w:t xml:space="preserve">If the client is logged in, the </w:t>
+            </w:r>
+            <w:proofErr w:type="spellStart"/>
+            <w:r>
+              <w:rPr>
+                <w:rFonts w:cstheme="minorHAnsi"/>
+                <w:sz w:val="18"/>
+                <w:szCs w:val="18"/>
+              </w:rPr>
+              <w:t>clientId</w:t>
+            </w:r>
+            <w:proofErr w:type="spellEnd"/>
+            <w:r>
+              <w:rPr>
+                <w:rFonts w:cstheme="minorHAnsi"/>
+                <w:sz w:val="18"/>
+                <w:szCs w:val="18"/>
+              </w:rPr>
+              <w:t xml:space="preserve"> will be obtained from session data.</w:t>
+            </w:r>
           </w:p>
         </w:tc>
       </w:tr>
@@ -2862,6 +2942,50 @@
                 <w:szCs w:val="18"/>
               </w:rPr>
             </w:pPr>
+            <w:r>
+              <w:rPr>
+                <w:rFonts w:cstheme="minorHAnsi"/>
+                <w:sz w:val="18"/>
+                <w:szCs w:val="18"/>
+              </w:rPr>
+              <w:t>Returns a list of all savings account for the given client.</w:t>
+            </w:r>
+          </w:p>
+          <w:p>
+            <w:pPr>
+              <w:cnfStyle w:val="000000000000" w:firstRow="0" w:lastRow="0" w:firstColumn="0" w:lastColumn="0" w:oddVBand="0" w:evenVBand="0" w:oddHBand="0" w:evenHBand="0" w:firstRowFirstColumn="0" w:firstRowLastColumn="0" w:lastRowFirstColumn="0" w:lastRowLastColumn="0"/>
+              <w:rPr>
+                <w:rFonts w:cstheme="minorHAnsi"/>
+                <w:sz w:val="18"/>
+                <w:szCs w:val="18"/>
+              </w:rPr>
+            </w:pPr>
+            <w:r>
+              <w:rPr>
+                <w:rFonts w:cstheme="minorHAnsi"/>
+                <w:sz w:val="18"/>
+                <w:szCs w:val="18"/>
+              </w:rPr>
+              <w:t xml:space="preserve">If the client is logged in, the </w:t>
+            </w:r>
+            <w:proofErr w:type="spellStart"/>
+            <w:r>
+              <w:rPr>
+                <w:rFonts w:cstheme="minorHAnsi"/>
+                <w:sz w:val="18"/>
+                <w:szCs w:val="18"/>
+              </w:rPr>
+              <w:t>clientId</w:t>
+            </w:r>
+            <w:proofErr w:type="spellEnd"/>
+            <w:r>
+              <w:rPr>
+                <w:rFonts w:cstheme="minorHAnsi"/>
+                <w:sz w:val="18"/>
+                <w:szCs w:val="18"/>
+              </w:rPr>
+              <w:t xml:space="preserve"> will be obtained from session data.</w:t>
+            </w:r>
           </w:p>
         </w:tc>
       </w:tr>
@@ -3182,6 +3306,50 @@
                 <w:szCs w:val="18"/>
               </w:rPr>
             </w:pPr>
+            <w:r>
+              <w:rPr>
+                <w:rFonts w:cstheme="minorHAnsi"/>
+                <w:sz w:val="18"/>
+                <w:szCs w:val="18"/>
+              </w:rPr>
+              <w:t>Retrieves all client info.</w:t>
+            </w:r>
+          </w:p>
+          <w:p>
+            <w:pPr>
+              <w:cnfStyle w:val="000000000000" w:firstRow="0" w:lastRow="0" w:firstColumn="0" w:lastColumn="0" w:oddVBand="0" w:evenVBand="0" w:oddHBand="0" w:evenHBand="0" w:firstRowFirstColumn="0" w:firstRowLastColumn="0" w:lastRowFirstColumn="0" w:lastRowLastColumn="0"/>
+              <w:rPr>
+                <w:rFonts w:cstheme="minorHAnsi"/>
+                <w:sz w:val="18"/>
+                <w:szCs w:val="18"/>
+              </w:rPr>
+            </w:pPr>
+            <w:r>
+              <w:rPr>
+                <w:rFonts w:cstheme="minorHAnsi"/>
+                <w:sz w:val="18"/>
+                <w:szCs w:val="18"/>
+              </w:rPr>
+              <w:t xml:space="preserve">If the client is logged in, the </w:t>
+            </w:r>
+            <w:proofErr w:type="spellStart"/>
+            <w:r>
+              <w:rPr>
+                <w:rFonts w:cstheme="minorHAnsi"/>
+                <w:sz w:val="18"/>
+                <w:szCs w:val="18"/>
+              </w:rPr>
+              <w:t>clientId</w:t>
+            </w:r>
+            <w:proofErr w:type="spellEnd"/>
+            <w:r>
+              <w:rPr>
+                <w:rFonts w:cstheme="minorHAnsi"/>
+                <w:sz w:val="18"/>
+                <w:szCs w:val="18"/>
+              </w:rPr>
+              <w:t xml:space="preserve"> is obtained from the session data.</w:t>
+            </w:r>
           </w:p>
         </w:tc>
       </w:tr>
@@ -3409,6 +3577,14 @@
                 <w:szCs w:val="18"/>
               </w:rPr>
             </w:pPr>
+            <w:r>
+              <w:rPr>
+                <w:rFonts w:cstheme="minorHAnsi"/>
+                <w:sz w:val="18"/>
+                <w:szCs w:val="18"/>
+              </w:rPr>
+              <w:t>Returns a list of all saving certificate types.</w:t>
+            </w:r>
           </w:p>
         </w:tc>
       </w:tr>
@@ -3698,6 +3874,14 @@
                 <w:szCs w:val="18"/>
               </w:rPr>
             </w:pPr>
+            <w:r>
+              <w:rPr>
+                <w:rFonts w:cstheme="minorHAnsi"/>
+                <w:sz w:val="18"/>
+                <w:szCs w:val="18"/>
+              </w:rPr>
+              <w:t>Issues a new savings certificate.</w:t>
+            </w:r>
           </w:p>
         </w:tc>
       </w:tr>
@@ -4027,6 +4211,14 @@
                 <w:szCs w:val="18"/>
               </w:rPr>
             </w:pPr>
+            <w:r>
+              <w:rPr>
+                <w:rFonts w:cstheme="minorHAnsi"/>
+                <w:sz w:val="18"/>
+                <w:szCs w:val="18"/>
+              </w:rPr>
+              <w:t>Lists all client’s savings certificates</w:t>
+            </w:r>
           </w:p>
         </w:tc>
       </w:tr>
@@ -4348,6 +4540,14 @@
                 <w:szCs w:val="18"/>
               </w:rPr>
             </w:pPr>
+            <w:r>
+              <w:rPr>
+                <w:rFonts w:cstheme="minorHAnsi"/>
+                <w:sz w:val="18"/>
+                <w:szCs w:val="18"/>
+              </w:rPr>
+              <w:t>Creates a username for the client.</w:t>
+            </w:r>
           </w:p>
         </w:tc>
       </w:tr>
@@ -4400,34 +4600,6 @@
                 <w:sz w:val="18"/>
                 <w:szCs w:val="18"/>
               </w:rPr>
-              <w:t xml:space="preserve">POST: </w:t>
-            </w:r>
-            <w:proofErr w:type="spellStart"/>
-            <w:r>
-              <w:rPr>
-                <w:rFonts w:ascii="Consolas" w:hAnsi="Consolas"/>
-                <w:sz w:val="18"/>
-                <w:szCs w:val="18"/>
-              </w:rPr>
-              <w:t>clientID</w:t>
-            </w:r>
-            <w:proofErr w:type="spellEnd"/>
-          </w:p>
-          <w:p>
-            <w:pPr>
-              <w:cnfStyle w:val="000000000000" w:firstRow="0" w:lastRow="0" w:firstColumn="0" w:lastColumn="0" w:oddVBand="0" w:evenVBand="0" w:oddHBand="0" w:evenHBand="0" w:firstRowFirstColumn="0" w:firstRowLastColumn="0" w:lastRowFirstColumn="0" w:lastRowLastColumn="0"/>
-              <w:rPr>
-                <w:rFonts w:ascii="Consolas" w:hAnsi="Consolas"/>
-                <w:sz w:val="18"/>
-                <w:szCs w:val="18"/>
-              </w:rPr>
-            </w:pPr>
-            <w:r>
-              <w:rPr>
-                <w:rFonts w:ascii="Consolas" w:hAnsi="Consolas"/>
-                <w:sz w:val="18"/>
-                <w:szCs w:val="18"/>
-              </w:rPr>
               <w:t>POST: pin</w:t>
             </w:r>
           </w:p>
@@ -4451,7 +4623,49 @@
                 <w:sz w:val="18"/>
                 <w:szCs w:val="18"/>
               </w:rPr>
-              <w:t>0 -&gt; success</w:t>
+              <w:t>(</w:t>
+            </w:r>
+            <w:r>
+              <w:rPr>
+                <w:rFonts w:ascii="Consolas" w:hAnsi="Consolas"/>
+                <w:sz w:val="18"/>
+                <w:szCs w:val="18"/>
+              </w:rPr>
+              <w:t>0</w:t>
+            </w:r>
+            <w:r>
+              <w:rPr>
+                <w:rFonts w:ascii="Consolas" w:hAnsi="Consolas"/>
+                <w:sz w:val="18"/>
+                <w:szCs w:val="18"/>
+              </w:rPr>
+              <w:t xml:space="preserve">, </w:t>
+            </w:r>
+            <w:proofErr w:type="spellStart"/>
+            <w:r>
+              <w:rPr>
+                <w:rFonts w:ascii="Consolas" w:hAnsi="Consolas"/>
+                <w:sz w:val="18"/>
+                <w:szCs w:val="18"/>
+              </w:rPr>
+              <w:t>cardNum</w:t>
+            </w:r>
+            <w:proofErr w:type="spellEnd"/>
+            <w:r>
+              <w:rPr>
+                <w:rFonts w:ascii="Consolas" w:hAnsi="Consolas"/>
+                <w:sz w:val="18"/>
+                <w:szCs w:val="18"/>
+              </w:rPr>
+              <w:t>)</w:t>
+            </w:r>
+            <w:r>
+              <w:rPr>
+                <w:rFonts w:ascii="Consolas" w:hAnsi="Consolas"/>
+                <w:sz w:val="18"/>
+                <w:szCs w:val="18"/>
+              </w:rPr>
+              <w:t xml:space="preserve"> -&gt; success</w:t>
             </w:r>
           </w:p>
           <w:p>
@@ -4532,60 +4746,6 @@
                 <w:szCs w:val="18"/>
               </w:rPr>
               <w:t xml:space="preserve"> error</w:t>
-            </w:r>
-          </w:p>
-          <w:p>
-            <w:pPr>
-              <w:cnfStyle w:val="000000000000" w:firstRow="0" w:lastRow="0" w:firstColumn="0" w:lastColumn="0" w:oddVBand="0" w:evenVBand="0" w:oddHBand="0" w:evenHBand="0" w:firstRowFirstColumn="0" w:firstRowLastColumn="0" w:lastRowFirstColumn="0" w:lastRowLastColumn="0"/>
-              <w:rPr>
-                <w:rFonts w:ascii="Consolas" w:hAnsi="Consolas"/>
-                <w:sz w:val="18"/>
-                <w:szCs w:val="18"/>
-              </w:rPr>
-            </w:pPr>
-            <w:r>
-              <w:rPr>
-                <w:rFonts w:ascii="Consolas" w:hAnsi="Consolas"/>
-                <w:sz w:val="18"/>
-                <w:szCs w:val="18"/>
-              </w:rPr>
-              <w:t>or</w:t>
-            </w:r>
-          </w:p>
-          <w:p>
-            <w:pPr>
-              <w:cnfStyle w:val="000000000000" w:firstRow="0" w:lastRow="0" w:firstColumn="0" w:lastColumn="0" w:oddVBand="0" w:evenVBand="0" w:oddHBand="0" w:evenHBand="0" w:firstRowFirstColumn="0" w:firstRowLastColumn="0" w:lastRowFirstColumn="0" w:lastRowLastColumn="0"/>
-              <w:rPr>
-                <w:rFonts w:ascii="Consolas" w:hAnsi="Consolas"/>
-                <w:sz w:val="18"/>
-                <w:szCs w:val="18"/>
-              </w:rPr>
-            </w:pPr>
-            <w:r>
-              <w:rPr>
-                <w:rFonts w:ascii="Consolas" w:hAnsi="Consolas"/>
-                <w:sz w:val="18"/>
-                <w:szCs w:val="18"/>
-              </w:rPr>
-              <w:t>(</w:t>
-            </w:r>
-            <w:proofErr w:type="spellStart"/>
-            <w:r>
-              <w:rPr>
-                <w:rFonts w:ascii="Consolas" w:hAnsi="Consolas"/>
-                <w:sz w:val="18"/>
-                <w:szCs w:val="18"/>
-              </w:rPr>
-              <w:t>cardNum</w:t>
-            </w:r>
-            <w:proofErr w:type="spellEnd"/>
-            <w:r>
-              <w:rPr>
-                <w:rFonts w:ascii="Consolas" w:hAnsi="Consolas"/>
-                <w:sz w:val="18"/>
-                <w:szCs w:val="18"/>
-              </w:rPr>
-              <w:t>)</w:t>
             </w:r>
           </w:p>
         </w:tc>
@@ -4766,7 +4926,49 @@
                 <w:sz w:val="18"/>
                 <w:szCs w:val="18"/>
               </w:rPr>
-              <w:t>0 -&gt; success</w:t>
+              <w:t>(</w:t>
+            </w:r>
+            <w:r>
+              <w:rPr>
+                <w:rFonts w:ascii="Consolas" w:hAnsi="Consolas"/>
+                <w:sz w:val="18"/>
+                <w:szCs w:val="18"/>
+              </w:rPr>
+              <w:t>0</w:t>
+            </w:r>
+            <w:r>
+              <w:rPr>
+                <w:rFonts w:ascii="Consolas" w:hAnsi="Consolas"/>
+                <w:sz w:val="18"/>
+                <w:szCs w:val="18"/>
+              </w:rPr>
+              <w:t xml:space="preserve">, </w:t>
+            </w:r>
+            <w:proofErr w:type="spellStart"/>
+            <w:r>
+              <w:rPr>
+                <w:rFonts w:ascii="Consolas" w:hAnsi="Consolas"/>
+                <w:sz w:val="18"/>
+                <w:szCs w:val="18"/>
+              </w:rPr>
+              <w:t>cardNum</w:t>
+            </w:r>
+            <w:proofErr w:type="spellEnd"/>
+            <w:r>
+              <w:rPr>
+                <w:rFonts w:ascii="Consolas" w:hAnsi="Consolas"/>
+                <w:sz w:val="18"/>
+                <w:szCs w:val="18"/>
+              </w:rPr>
+              <w:t>)</w:t>
+            </w:r>
+            <w:r>
+              <w:rPr>
+                <w:rFonts w:ascii="Consolas" w:hAnsi="Consolas"/>
+                <w:sz w:val="18"/>
+                <w:szCs w:val="18"/>
+              </w:rPr>
+              <w:t xml:space="preserve"> -&gt; success</w:t>
             </w:r>
           </w:p>
           <w:p>
@@ -4839,60 +5041,6 @@
                 <w:szCs w:val="18"/>
               </w:rPr>
               <w:t xml:space="preserve"> error</w:t>
-            </w:r>
-          </w:p>
-          <w:p>
-            <w:pPr>
-              <w:cnfStyle w:val="000000000000" w:firstRow="0" w:lastRow="0" w:firstColumn="0" w:lastColumn="0" w:oddVBand="0" w:evenVBand="0" w:oddHBand="0" w:evenHBand="0" w:firstRowFirstColumn="0" w:firstRowLastColumn="0" w:lastRowFirstColumn="0" w:lastRowLastColumn="0"/>
-              <w:rPr>
-                <w:rFonts w:ascii="Consolas" w:hAnsi="Consolas"/>
-                <w:sz w:val="18"/>
-                <w:szCs w:val="18"/>
-              </w:rPr>
-            </w:pPr>
-            <w:r>
-              <w:rPr>
-                <w:rFonts w:ascii="Consolas" w:hAnsi="Consolas"/>
-                <w:sz w:val="18"/>
-                <w:szCs w:val="18"/>
-              </w:rPr>
-              <w:t>or</w:t>
-            </w:r>
-          </w:p>
-          <w:p>
-            <w:pPr>
-              <w:cnfStyle w:val="000000000000" w:firstRow="0" w:lastRow="0" w:firstColumn="0" w:lastColumn="0" w:oddVBand="0" w:evenVBand="0" w:oddHBand="0" w:evenHBand="0" w:firstRowFirstColumn="0" w:firstRowLastColumn="0" w:lastRowFirstColumn="0" w:lastRowLastColumn="0"/>
-              <w:rPr>
-                <w:rFonts w:ascii="Consolas" w:hAnsi="Consolas"/>
-                <w:sz w:val="18"/>
-                <w:szCs w:val="18"/>
-              </w:rPr>
-            </w:pPr>
-            <w:r>
-              <w:rPr>
-                <w:rFonts w:ascii="Consolas" w:hAnsi="Consolas"/>
-                <w:sz w:val="18"/>
-                <w:szCs w:val="18"/>
-              </w:rPr>
-              <w:t>(</w:t>
-            </w:r>
-            <w:proofErr w:type="spellStart"/>
-            <w:r>
-              <w:rPr>
-                <w:rFonts w:ascii="Consolas" w:hAnsi="Consolas"/>
-                <w:sz w:val="18"/>
-                <w:szCs w:val="18"/>
-              </w:rPr>
-              <w:t>cardNum</w:t>
-            </w:r>
-            <w:proofErr w:type="spellEnd"/>
-            <w:r>
-              <w:rPr>
-                <w:rFonts w:ascii="Consolas" w:hAnsi="Consolas"/>
-                <w:sz w:val="18"/>
-                <w:szCs w:val="18"/>
-              </w:rPr>
-              <w:t>)</w:t>
             </w:r>
           </w:p>
         </w:tc>
@@ -5781,25 +5929,25 @@
                 <w:sz w:val="18"/>
                 <w:szCs w:val="18"/>
               </w:rPr>
+              <w:t>2 -&gt; input error</w:t>
+            </w:r>
+          </w:p>
+          <w:p>
+            <w:pPr>
+              <w:cnfStyle w:val="000000000000" w:firstRow="0" w:lastRow="0" w:firstColumn="0" w:lastColumn="0" w:oddVBand="0" w:evenVBand="0" w:oddHBand="0" w:evenHBand="0" w:firstRowFirstColumn="0" w:firstRowLastColumn="0" w:lastRowFirstColumn="0" w:lastRowLastColumn="0"/>
+              <w:rPr>
+                <w:rFonts w:ascii="Consolas" w:hAnsi="Consolas"/>
+                <w:sz w:val="18"/>
+                <w:szCs w:val="18"/>
+              </w:rPr>
+            </w:pPr>
+            <w:r>
+              <w:rPr>
+                <w:rFonts w:ascii="Consolas" w:hAnsi="Consolas"/>
+                <w:sz w:val="18"/>
+                <w:szCs w:val="18"/>
+              </w:rPr>
               <w:lastRenderedPageBreak/>
-              <w:t>2 -&gt; input error</w:t>
-            </w:r>
-          </w:p>
-          <w:p>
-            <w:pPr>
-              <w:cnfStyle w:val="000000000000" w:firstRow="0" w:lastRow="0" w:firstColumn="0" w:lastColumn="0" w:oddVBand="0" w:evenVBand="0" w:oddHBand="0" w:evenHBand="0" w:firstRowFirstColumn="0" w:firstRowLastColumn="0" w:lastRowFirstColumn="0" w:lastRowLastColumn="0"/>
-              <w:rPr>
-                <w:rFonts w:ascii="Consolas" w:hAnsi="Consolas"/>
-                <w:sz w:val="18"/>
-                <w:szCs w:val="18"/>
-              </w:rPr>
-            </w:pPr>
-            <w:r>
-              <w:rPr>
-                <w:rFonts w:ascii="Consolas" w:hAnsi="Consolas"/>
-                <w:sz w:val="18"/>
-                <w:szCs w:val="18"/>
-              </w:rPr>
               <w:t>3 -&gt; no such account</w:t>
             </w:r>
           </w:p>
@@ -6760,6 +6908,8 @@
                 <w:szCs w:val="18"/>
               </w:rPr>
             </w:pPr>
+            <w:bookmarkStart w:id="11" w:name="_GoBack"/>
+            <w:bookmarkEnd w:id="11"/>
           </w:p>
         </w:tc>
       </w:tr>
@@ -7168,7 +7318,7 @@
   <w:style w:type="paragraph" w:default="1" w:styleId="Normal">
     <w:name w:val="Normal"/>
     <w:qFormat/>
-    <w:rsid w:val="00B35A55"/>
+    <w:rsid w:val="00441286"/>
   </w:style>
   <w:style w:type="character" w:default="1" w:styleId="DefaultParagraphFont">
     <w:name w:val="Default Paragraph Font"/>

</xml_diff>

<commit_message>
backend fixes, home update
</commit_message>
<xml_diff>
--- a/php/doc.docx
+++ b/php/doc.docx
@@ -143,7 +143,6 @@
                 <w:szCs w:val="18"/>
               </w:rPr>
             </w:pPr>
-            <w:proofErr w:type="spellStart"/>
             <w:r>
               <w:rPr>
                 <w:rFonts w:ascii="Consolas" w:hAnsi="Consolas"/>
@@ -164,7 +163,6 @@
               </w:rPr>
               <w:t>in.php</w:t>
             </w:r>
-            <w:proofErr w:type="spellEnd"/>
           </w:p>
         </w:tc>
         <w:tc>
@@ -279,25 +277,7 @@
                 <w:sz w:val="18"/>
                 <w:szCs w:val="18"/>
               </w:rPr>
-              <w:t xml:space="preserve">2 -&gt; </w:t>
-            </w:r>
-            <w:proofErr w:type="spellStart"/>
-            <w:r>
-              <w:rPr>
-                <w:rFonts w:ascii="Consolas" w:hAnsi="Consolas"/>
-                <w:sz w:val="18"/>
-                <w:szCs w:val="18"/>
-              </w:rPr>
-              <w:t>db</w:t>
-            </w:r>
-            <w:proofErr w:type="spellEnd"/>
-            <w:r>
-              <w:rPr>
-                <w:rFonts w:ascii="Consolas" w:hAnsi="Consolas"/>
-                <w:sz w:val="18"/>
-                <w:szCs w:val="18"/>
-              </w:rPr>
-              <w:t xml:space="preserve"> error</w:t>
+              <w:t>2 -&gt; db error</w:t>
             </w:r>
           </w:p>
           <w:p>
@@ -378,7 +358,6 @@
             </w:pPr>
             <w:bookmarkStart w:id="0" w:name="OLE_LINK2"/>
             <w:bookmarkStart w:id="1" w:name="OLE_LINK3"/>
-            <w:proofErr w:type="spellStart"/>
             <w:r>
               <w:rPr>
                 <w:rFonts w:ascii="Consolas" w:hAnsi="Consolas"/>
@@ -401,7 +380,6 @@
             </w:r>
             <w:bookmarkEnd w:id="0"/>
             <w:bookmarkEnd w:id="1"/>
-            <w:proofErr w:type="spellEnd"/>
           </w:p>
         </w:tc>
         <w:tc>
@@ -560,25 +538,7 @@
                 <w:sz w:val="18"/>
                 <w:szCs w:val="18"/>
               </w:rPr>
-              <w:t xml:space="preserve">4 -&gt; </w:t>
-            </w:r>
-            <w:proofErr w:type="spellStart"/>
-            <w:r>
-              <w:rPr>
-                <w:rFonts w:ascii="Consolas" w:hAnsi="Consolas"/>
-                <w:sz w:val="18"/>
-                <w:szCs w:val="18"/>
-              </w:rPr>
-              <w:t>db</w:t>
-            </w:r>
-            <w:proofErr w:type="spellEnd"/>
-            <w:r>
-              <w:rPr>
-                <w:rFonts w:ascii="Consolas" w:hAnsi="Consolas"/>
-                <w:sz w:val="18"/>
-                <w:szCs w:val="18"/>
-              </w:rPr>
-              <w:t xml:space="preserve"> error</w:t>
+              <w:t>4 -&gt; db error</w:t>
             </w:r>
           </w:p>
           <w:p>
@@ -683,7 +643,6 @@
                 <w:szCs w:val="18"/>
               </w:rPr>
             </w:pPr>
-            <w:proofErr w:type="spellStart"/>
             <w:r>
               <w:rPr>
                 <w:rFonts w:ascii="Consolas" w:hAnsi="Consolas"/>
@@ -694,7 +653,6 @@
               </w:rPr>
               <w:t>logout.php</w:t>
             </w:r>
-            <w:proofErr w:type="spellEnd"/>
           </w:p>
         </w:tc>
         <w:tc>
@@ -808,7 +766,6 @@
                 <w:szCs w:val="18"/>
               </w:rPr>
             </w:pPr>
-            <w:proofErr w:type="spellStart"/>
             <w:r>
               <w:rPr>
                 <w:rFonts w:ascii="Consolas" w:hAnsi="Consolas"/>
@@ -819,7 +776,6 @@
               </w:rPr>
               <w:t>is_logged_in.php</w:t>
             </w:r>
-            <w:proofErr w:type="spellEnd"/>
           </w:p>
         </w:tc>
         <w:tc>
@@ -1023,7 +979,6 @@
                 <w:szCs w:val="18"/>
               </w:rPr>
             </w:pPr>
-            <w:proofErr w:type="spellStart"/>
             <w:r>
               <w:rPr>
                 <w:rFonts w:ascii="Consolas" w:hAnsi="Consolas"/>
@@ -1034,7 +989,6 @@
               </w:rPr>
               <w:t>new_client.php</w:t>
             </w:r>
-            <w:proofErr w:type="spellEnd"/>
           </w:p>
         </w:tc>
         <w:tc>
@@ -1056,102 +1010,62 @@
                 <w:sz w:val="18"/>
                 <w:szCs w:val="18"/>
               </w:rPr>
-              <w:t xml:space="preserve">POST: </w:t>
-            </w:r>
-            <w:proofErr w:type="spellStart"/>
-            <w:r>
-              <w:rPr>
-                <w:rFonts w:ascii="Consolas" w:hAnsi="Consolas"/>
-                <w:sz w:val="18"/>
-                <w:szCs w:val="18"/>
-              </w:rPr>
-              <w:t>clientId</w:t>
-            </w:r>
-            <w:proofErr w:type="spellEnd"/>
-          </w:p>
-          <w:p>
-            <w:pPr>
-              <w:cnfStyle w:val="000000000000" w:firstRow="0" w:lastRow="0" w:firstColumn="0" w:lastColumn="0" w:oddVBand="0" w:evenVBand="0" w:oddHBand="0" w:evenHBand="0" w:firstRowFirstColumn="0" w:firstRowLastColumn="0" w:lastRowFirstColumn="0" w:lastRowLastColumn="0"/>
-              <w:rPr>
-                <w:rFonts w:ascii="Consolas" w:hAnsi="Consolas"/>
-                <w:sz w:val="18"/>
-                <w:szCs w:val="18"/>
-              </w:rPr>
-            </w:pPr>
-            <w:r>
-              <w:rPr>
-                <w:rFonts w:ascii="Consolas" w:hAnsi="Consolas"/>
-                <w:sz w:val="18"/>
-                <w:szCs w:val="18"/>
-              </w:rPr>
-              <w:t xml:space="preserve">POST: </w:t>
-            </w:r>
-            <w:proofErr w:type="spellStart"/>
-            <w:r>
-              <w:rPr>
-                <w:rFonts w:ascii="Consolas" w:hAnsi="Consolas"/>
-                <w:sz w:val="18"/>
-                <w:szCs w:val="18"/>
-              </w:rPr>
-              <w:t>fname</w:t>
-            </w:r>
-            <w:proofErr w:type="spellEnd"/>
-          </w:p>
-          <w:p>
-            <w:pPr>
-              <w:cnfStyle w:val="000000000000" w:firstRow="0" w:lastRow="0" w:firstColumn="0" w:lastColumn="0" w:oddVBand="0" w:evenVBand="0" w:oddHBand="0" w:evenHBand="0" w:firstRowFirstColumn="0" w:firstRowLastColumn="0" w:lastRowFirstColumn="0" w:lastRowLastColumn="0"/>
-              <w:rPr>
-                <w:rFonts w:ascii="Consolas" w:hAnsi="Consolas"/>
-                <w:sz w:val="18"/>
-                <w:szCs w:val="18"/>
-              </w:rPr>
-            </w:pPr>
-            <w:r>
-              <w:rPr>
-                <w:rFonts w:ascii="Consolas" w:hAnsi="Consolas"/>
-                <w:sz w:val="18"/>
-                <w:szCs w:val="18"/>
-              </w:rPr>
-              <w:t xml:space="preserve">POST: </w:t>
-            </w:r>
-            <w:proofErr w:type="spellStart"/>
-            <w:r>
-              <w:rPr>
-                <w:rFonts w:ascii="Consolas" w:hAnsi="Consolas"/>
-                <w:sz w:val="18"/>
-                <w:szCs w:val="18"/>
-              </w:rPr>
-              <w:t>lname</w:t>
-            </w:r>
-            <w:proofErr w:type="spellEnd"/>
-          </w:p>
-          <w:p>
-            <w:pPr>
-              <w:cnfStyle w:val="000000000000" w:firstRow="0" w:lastRow="0" w:firstColumn="0" w:lastColumn="0" w:oddVBand="0" w:evenVBand="0" w:oddHBand="0" w:evenHBand="0" w:firstRowFirstColumn="0" w:firstRowLastColumn="0" w:lastRowFirstColumn="0" w:lastRowLastColumn="0"/>
-              <w:rPr>
-                <w:rFonts w:ascii="Consolas" w:hAnsi="Consolas"/>
-                <w:sz w:val="18"/>
-                <w:szCs w:val="18"/>
-              </w:rPr>
-            </w:pPr>
-            <w:r>
-              <w:rPr>
-                <w:rFonts w:ascii="Consolas" w:hAnsi="Consolas"/>
-                <w:sz w:val="18"/>
-                <w:szCs w:val="18"/>
-              </w:rPr>
-              <w:t xml:space="preserve">POST: </w:t>
-            </w:r>
-            <w:proofErr w:type="spellStart"/>
-            <w:r>
-              <w:rPr>
-                <w:rFonts w:ascii="Consolas" w:hAnsi="Consolas"/>
-                <w:sz w:val="18"/>
-                <w:szCs w:val="18"/>
-              </w:rPr>
-              <w:t>dateOfBirth</w:t>
-            </w:r>
-            <w:proofErr w:type="spellEnd"/>
+              <w:t>POST: clientId</w:t>
+            </w:r>
+          </w:p>
+          <w:p>
+            <w:pPr>
+              <w:cnfStyle w:val="000000000000" w:firstRow="0" w:lastRow="0" w:firstColumn="0" w:lastColumn="0" w:oddVBand="0" w:evenVBand="0" w:oddHBand="0" w:evenHBand="0" w:firstRowFirstColumn="0" w:firstRowLastColumn="0" w:lastRowFirstColumn="0" w:lastRowLastColumn="0"/>
+              <w:rPr>
+                <w:rFonts w:ascii="Consolas" w:hAnsi="Consolas"/>
+                <w:sz w:val="18"/>
+                <w:szCs w:val="18"/>
+              </w:rPr>
+            </w:pPr>
+            <w:r>
+              <w:rPr>
+                <w:rFonts w:ascii="Consolas" w:hAnsi="Consolas"/>
+                <w:sz w:val="18"/>
+                <w:szCs w:val="18"/>
+              </w:rPr>
+              <w:t>POST: fname</w:t>
+            </w:r>
+          </w:p>
+          <w:p>
+            <w:pPr>
+              <w:cnfStyle w:val="000000000000" w:firstRow="0" w:lastRow="0" w:firstColumn="0" w:lastColumn="0" w:oddVBand="0" w:evenVBand="0" w:oddHBand="0" w:evenHBand="0" w:firstRowFirstColumn="0" w:firstRowLastColumn="0" w:lastRowFirstColumn="0" w:lastRowLastColumn="0"/>
+              <w:rPr>
+                <w:rFonts w:ascii="Consolas" w:hAnsi="Consolas"/>
+                <w:sz w:val="18"/>
+                <w:szCs w:val="18"/>
+              </w:rPr>
+            </w:pPr>
+            <w:r>
+              <w:rPr>
+                <w:rFonts w:ascii="Consolas" w:hAnsi="Consolas"/>
+                <w:sz w:val="18"/>
+                <w:szCs w:val="18"/>
+              </w:rPr>
+              <w:t>POST: lname</w:t>
+            </w:r>
+          </w:p>
+          <w:p>
+            <w:pPr>
+              <w:cnfStyle w:val="000000000000" w:firstRow="0" w:lastRow="0" w:firstColumn="0" w:lastColumn="0" w:oddVBand="0" w:evenVBand="0" w:oddHBand="0" w:evenHBand="0" w:firstRowFirstColumn="0" w:firstRowLastColumn="0" w:lastRowFirstColumn="0" w:lastRowLastColumn="0"/>
+              <w:rPr>
+                <w:rFonts w:ascii="Consolas" w:hAnsi="Consolas"/>
+                <w:sz w:val="18"/>
+                <w:szCs w:val="18"/>
+              </w:rPr>
+            </w:pPr>
+            <w:r>
+              <w:rPr>
+                <w:rFonts w:ascii="Consolas" w:hAnsi="Consolas"/>
+                <w:sz w:val="18"/>
+                <w:szCs w:val="18"/>
+              </w:rPr>
+              <w:t>POST: dateOfBirth</w:t>
+            </w:r>
           </w:p>
           <w:p>
             <w:pPr>
@@ -1355,25 +1269,7 @@
                 <w:sz w:val="18"/>
                 <w:szCs w:val="18"/>
               </w:rPr>
-              <w:t xml:space="preserve">4 -&gt; </w:t>
-            </w:r>
-            <w:proofErr w:type="spellStart"/>
-            <w:r>
-              <w:rPr>
-                <w:rFonts w:ascii="Consolas" w:hAnsi="Consolas"/>
-                <w:sz w:val="18"/>
-                <w:szCs w:val="18"/>
-              </w:rPr>
-              <w:t>db</w:t>
-            </w:r>
-            <w:proofErr w:type="spellEnd"/>
-            <w:r>
-              <w:rPr>
-                <w:rFonts w:ascii="Consolas" w:hAnsi="Consolas"/>
-                <w:sz w:val="18"/>
-                <w:szCs w:val="18"/>
-              </w:rPr>
-              <w:t xml:space="preserve"> error</w:t>
+              <w:t>4 -&gt; db error</w:t>
             </w:r>
           </w:p>
         </w:tc>
@@ -1460,7 +1356,6 @@
                 <w:szCs w:val="18"/>
               </w:rPr>
             </w:pPr>
-            <w:proofErr w:type="spellStart"/>
             <w:r>
               <w:rPr>
                 <w:rFonts w:ascii="Consolas" w:hAnsi="Consolas"/>
@@ -1471,7 +1366,6 @@
               </w:rPr>
               <w:t>update_client_info.php</w:t>
             </w:r>
-            <w:proofErr w:type="spellEnd"/>
           </w:p>
         </w:tc>
         <w:tc>
@@ -1493,18 +1387,8 @@
                 <w:sz w:val="18"/>
                 <w:szCs w:val="18"/>
               </w:rPr>
-              <w:t xml:space="preserve">POST: </w:t>
-            </w:r>
-            <w:proofErr w:type="spellStart"/>
-            <w:r>
-              <w:rPr>
-                <w:rFonts w:ascii="Consolas" w:hAnsi="Consolas"/>
-                <w:sz w:val="18"/>
-                <w:szCs w:val="18"/>
-              </w:rPr>
-              <w:t>clientId</w:t>
-            </w:r>
-            <w:proofErr w:type="spellEnd"/>
+              <w:t>POST: clientId</w:t>
+            </w:r>
           </w:p>
           <w:p>
             <w:pPr>
@@ -1708,25 +1592,7 @@
                 <w:sz w:val="18"/>
                 <w:szCs w:val="18"/>
               </w:rPr>
-              <w:t xml:space="preserve">4 -&gt; </w:t>
-            </w:r>
-            <w:proofErr w:type="spellStart"/>
-            <w:r>
-              <w:rPr>
-                <w:rFonts w:ascii="Consolas" w:hAnsi="Consolas"/>
-                <w:sz w:val="18"/>
-                <w:szCs w:val="18"/>
-              </w:rPr>
-              <w:t>db</w:t>
-            </w:r>
-            <w:proofErr w:type="spellEnd"/>
-            <w:r>
-              <w:rPr>
-                <w:rFonts w:ascii="Consolas" w:hAnsi="Consolas"/>
-                <w:sz w:val="18"/>
-                <w:szCs w:val="18"/>
-              </w:rPr>
-              <w:t xml:space="preserve"> error</w:t>
+              <w:t>4 -&gt; db error</w:t>
             </w:r>
           </w:p>
         </w:tc>
@@ -1816,7 +1682,6 @@
             <w:bookmarkStart w:id="2" w:name="OLE_LINK1"/>
             <w:bookmarkStart w:id="3" w:name="OLE_LINK4"/>
             <w:bookmarkStart w:id="4" w:name="OLE_LINK5"/>
-            <w:proofErr w:type="spellStart"/>
             <w:r>
               <w:rPr>
                 <w:rFonts w:ascii="Consolas" w:hAnsi="Consolas"/>
@@ -1830,7 +1695,6 @@
             <w:bookmarkEnd w:id="2"/>
             <w:bookmarkEnd w:id="3"/>
             <w:bookmarkEnd w:id="4"/>
-            <w:proofErr w:type="spellEnd"/>
           </w:p>
         </w:tc>
         <w:tc>
@@ -1852,18 +1716,8 @@
                 <w:sz w:val="18"/>
                 <w:szCs w:val="18"/>
               </w:rPr>
-              <w:t xml:space="preserve">POST: </w:t>
-            </w:r>
-            <w:proofErr w:type="spellStart"/>
-            <w:r>
-              <w:rPr>
-                <w:rFonts w:ascii="Consolas" w:hAnsi="Consolas"/>
-                <w:sz w:val="18"/>
-                <w:szCs w:val="18"/>
-              </w:rPr>
-              <w:t>clientId</w:t>
-            </w:r>
-            <w:proofErr w:type="spellEnd"/>
+              <w:t>POST: clientId</w:t>
+            </w:r>
           </w:p>
           <w:p>
             <w:pPr>
@@ -1983,25 +1837,7 @@
                 <w:sz w:val="18"/>
                 <w:szCs w:val="18"/>
               </w:rPr>
-              <w:t xml:space="preserve">4 -&gt; </w:t>
-            </w:r>
-            <w:proofErr w:type="spellStart"/>
-            <w:r>
-              <w:rPr>
-                <w:rFonts w:ascii="Consolas" w:hAnsi="Consolas"/>
-                <w:sz w:val="18"/>
-                <w:szCs w:val="18"/>
-              </w:rPr>
-              <w:t>db</w:t>
-            </w:r>
-            <w:proofErr w:type="spellEnd"/>
-            <w:r>
-              <w:rPr>
-                <w:rFonts w:ascii="Consolas" w:hAnsi="Consolas"/>
-                <w:sz w:val="18"/>
-                <w:szCs w:val="18"/>
-              </w:rPr>
-              <w:t xml:space="preserve"> error</w:t>
+              <w:t>4 -&gt; db error</w:t>
             </w:r>
           </w:p>
         </w:tc>
@@ -2078,7 +1914,6 @@
                 <w:szCs w:val="18"/>
               </w:rPr>
             </w:pPr>
-            <w:proofErr w:type="spellStart"/>
             <w:r>
               <w:rPr>
                 <w:rFonts w:ascii="Consolas" w:hAnsi="Consolas"/>
@@ -2089,7 +1924,6 @@
               </w:rPr>
               <w:t>create_checking_account.php</w:t>
             </w:r>
-            <w:proofErr w:type="spellEnd"/>
           </w:p>
         </w:tc>
         <w:tc>
@@ -2111,18 +1945,8 @@
                 <w:sz w:val="18"/>
                 <w:szCs w:val="18"/>
               </w:rPr>
-              <w:t xml:space="preserve">POST: </w:t>
-            </w:r>
-            <w:proofErr w:type="spellStart"/>
-            <w:r>
-              <w:rPr>
-                <w:rFonts w:ascii="Consolas" w:hAnsi="Consolas"/>
-                <w:sz w:val="18"/>
-                <w:szCs w:val="18"/>
-              </w:rPr>
-              <w:t>clientId</w:t>
-            </w:r>
-            <w:proofErr w:type="spellEnd"/>
+              <w:t>POST: clientId</w:t>
+            </w:r>
           </w:p>
           <w:p>
             <w:pPr>
@@ -2234,25 +2058,7 @@
                 <w:sz w:val="18"/>
                 <w:szCs w:val="18"/>
               </w:rPr>
-              <w:t xml:space="preserve">4 -&gt; </w:t>
-            </w:r>
-            <w:proofErr w:type="spellStart"/>
-            <w:r>
-              <w:rPr>
-                <w:rFonts w:ascii="Consolas" w:hAnsi="Consolas"/>
-                <w:sz w:val="18"/>
-                <w:szCs w:val="18"/>
-              </w:rPr>
-              <w:t>db</w:t>
-            </w:r>
-            <w:proofErr w:type="spellEnd"/>
-            <w:r>
-              <w:rPr>
-                <w:rFonts w:ascii="Consolas" w:hAnsi="Consolas"/>
-                <w:sz w:val="18"/>
-                <w:szCs w:val="18"/>
-              </w:rPr>
-              <w:t xml:space="preserve"> error</w:t>
+              <w:t>4 -&gt; db error</w:t>
             </w:r>
           </w:p>
         </w:tc>
@@ -2323,7 +2129,6 @@
             </w:pPr>
             <w:bookmarkStart w:id="9" w:name="OLE_LINK10"/>
             <w:bookmarkStart w:id="10" w:name="OLE_LINK11"/>
-            <w:proofErr w:type="spellStart"/>
             <w:r>
               <w:rPr>
                 <w:rFonts w:ascii="Consolas" w:hAnsi="Consolas"/>
@@ -2336,7 +2141,6 @@
             </w:r>
             <w:bookmarkEnd w:id="9"/>
             <w:bookmarkEnd w:id="10"/>
-            <w:proofErr w:type="spellEnd"/>
           </w:p>
         </w:tc>
         <w:tc>
@@ -2376,18 +2180,8 @@
                 <w:sz w:val="18"/>
                 <w:szCs w:val="18"/>
               </w:rPr>
-              <w:t xml:space="preserve">POST: </w:t>
-            </w:r>
-            <w:proofErr w:type="spellStart"/>
-            <w:r>
-              <w:rPr>
-                <w:rFonts w:ascii="Consolas" w:hAnsi="Consolas"/>
-                <w:sz w:val="18"/>
-                <w:szCs w:val="18"/>
-              </w:rPr>
-              <w:t>clientId</w:t>
-            </w:r>
-            <w:proofErr w:type="spellEnd"/>
+              <w:t>POST: clientId</w:t>
+            </w:r>
           </w:p>
         </w:tc>
         <w:tc>
@@ -2409,25 +2203,7 @@
                 <w:sz w:val="18"/>
                 <w:szCs w:val="18"/>
               </w:rPr>
-              <w:t>(</w:t>
-            </w:r>
-            <w:proofErr w:type="spellStart"/>
-            <w:r>
-              <w:rPr>
-                <w:rFonts w:ascii="Consolas" w:hAnsi="Consolas"/>
-                <w:sz w:val="18"/>
-                <w:szCs w:val="18"/>
-              </w:rPr>
-              <w:t>accountNum</w:t>
-            </w:r>
-            <w:proofErr w:type="spellEnd"/>
-            <w:r>
-              <w:rPr>
-                <w:rFonts w:ascii="Consolas" w:hAnsi="Consolas"/>
-                <w:sz w:val="18"/>
-                <w:szCs w:val="18"/>
-              </w:rPr>
-              <w:t>,</w:t>
+              <w:t>(accountNum,</w:t>
             </w:r>
           </w:p>
           <w:p>
@@ -2529,51 +2305,31 @@
                 <w:szCs w:val="18"/>
               </w:rPr>
             </w:pPr>
-            <w:proofErr w:type="spellStart"/>
-            <w:r>
-              <w:rPr>
-                <w:rFonts w:ascii="Consolas" w:hAnsi="Consolas"/>
-                <w:sz w:val="18"/>
-                <w:szCs w:val="18"/>
-              </w:rPr>
-              <w:t>issueDate</w:t>
-            </w:r>
-            <w:proofErr w:type="spellEnd"/>
-            <w:r>
-              <w:rPr>
-                <w:rFonts w:ascii="Consolas" w:hAnsi="Consolas"/>
-                <w:sz w:val="18"/>
-                <w:szCs w:val="18"/>
-              </w:rPr>
-              <w:t>,</w:t>
-            </w:r>
-          </w:p>
-          <w:p>
-            <w:pPr>
-              <w:cnfStyle w:val="000000000000" w:firstRow="0" w:lastRow="0" w:firstColumn="0" w:lastColumn="0" w:oddVBand="0" w:evenVBand="0" w:oddHBand="0" w:evenHBand="0" w:firstRowFirstColumn="0" w:firstRowLastColumn="0" w:lastRowFirstColumn="0" w:lastRowLastColumn="0"/>
-              <w:rPr>
-                <w:rFonts w:ascii="Consolas" w:hAnsi="Consolas"/>
-                <w:sz w:val="18"/>
-                <w:szCs w:val="18"/>
-              </w:rPr>
-            </w:pPr>
-            <w:proofErr w:type="spellStart"/>
-            <w:r>
-              <w:rPr>
-                <w:rFonts w:ascii="Consolas" w:hAnsi="Consolas"/>
-                <w:sz w:val="18"/>
-                <w:szCs w:val="18"/>
-              </w:rPr>
-              <w:t>linkedCardNum</w:t>
-            </w:r>
-            <w:proofErr w:type="spellEnd"/>
-            <w:r>
-              <w:rPr>
-                <w:rFonts w:ascii="Consolas" w:hAnsi="Consolas"/>
-                <w:sz w:val="18"/>
-                <w:szCs w:val="18"/>
-              </w:rPr>
-              <w:t>)</w:t>
+            <w:r>
+              <w:rPr>
+                <w:rFonts w:ascii="Consolas" w:hAnsi="Consolas"/>
+                <w:sz w:val="18"/>
+                <w:szCs w:val="18"/>
+              </w:rPr>
+              <w:t>issueDate,</w:t>
+            </w:r>
+          </w:p>
+          <w:p>
+            <w:pPr>
+              <w:cnfStyle w:val="000000000000" w:firstRow="0" w:lastRow="0" w:firstColumn="0" w:lastColumn="0" w:oddVBand="0" w:evenVBand="0" w:oddHBand="0" w:evenHBand="0" w:firstRowFirstColumn="0" w:firstRowLastColumn="0" w:lastRowFirstColumn="0" w:lastRowLastColumn="0"/>
+              <w:rPr>
+                <w:rFonts w:ascii="Consolas" w:hAnsi="Consolas"/>
+                <w:sz w:val="18"/>
+                <w:szCs w:val="18"/>
+              </w:rPr>
+            </w:pPr>
+            <w:r>
+              <w:rPr>
+                <w:rFonts w:ascii="Consolas" w:hAnsi="Consolas"/>
+                <w:sz w:val="18"/>
+                <w:szCs w:val="18"/>
+              </w:rPr>
+              <w:t>linkedCardNum)</w:t>
             </w:r>
           </w:p>
         </w:tc>
@@ -2639,25 +2395,7 @@
                 <w:sz w:val="18"/>
                 <w:szCs w:val="18"/>
               </w:rPr>
-              <w:t xml:space="preserve">If the client is logged in, the </w:t>
-            </w:r>
-            <w:proofErr w:type="spellStart"/>
-            <w:r>
-              <w:rPr>
-                <w:rFonts w:cstheme="minorHAnsi"/>
-                <w:sz w:val="18"/>
-                <w:szCs w:val="18"/>
-              </w:rPr>
-              <w:t>clientId</w:t>
-            </w:r>
-            <w:proofErr w:type="spellEnd"/>
-            <w:r>
-              <w:rPr>
-                <w:rFonts w:cstheme="minorHAnsi"/>
-                <w:sz w:val="18"/>
-                <w:szCs w:val="18"/>
-              </w:rPr>
-              <w:t xml:space="preserve"> will be obtained from session data.</w:t>
+              <w:t>If the client is logged in, the clientId will be obtained from session data.</w:t>
             </w:r>
           </w:p>
         </w:tc>
@@ -2678,7 +2416,6 @@
                 <w:szCs w:val="18"/>
               </w:rPr>
             </w:pPr>
-            <w:proofErr w:type="spellStart"/>
             <w:r>
               <w:rPr>
                 <w:rFonts w:ascii="Consolas" w:hAnsi="Consolas"/>
@@ -2689,7 +2426,6 @@
               </w:rPr>
               <w:t>list_checking_accounts.php</w:t>
             </w:r>
-            <w:proofErr w:type="spellEnd"/>
           </w:p>
         </w:tc>
         <w:tc>
@@ -2729,18 +2465,8 @@
                 <w:sz w:val="18"/>
                 <w:szCs w:val="18"/>
               </w:rPr>
-              <w:t xml:space="preserve">POST: </w:t>
-            </w:r>
-            <w:proofErr w:type="spellStart"/>
-            <w:r>
-              <w:rPr>
-                <w:rFonts w:ascii="Consolas" w:hAnsi="Consolas"/>
-                <w:sz w:val="18"/>
-                <w:szCs w:val="18"/>
-              </w:rPr>
-              <w:t>clientId</w:t>
-            </w:r>
-            <w:proofErr w:type="spellEnd"/>
+              <w:t>POST: clientId</w:t>
+            </w:r>
           </w:p>
         </w:tc>
         <w:tc>
@@ -2762,25 +2488,7 @@
                 <w:sz w:val="18"/>
                 <w:szCs w:val="18"/>
               </w:rPr>
-              <w:t>(</w:t>
-            </w:r>
-            <w:proofErr w:type="spellStart"/>
-            <w:r>
-              <w:rPr>
-                <w:rFonts w:ascii="Consolas" w:hAnsi="Consolas"/>
-                <w:sz w:val="18"/>
-                <w:szCs w:val="18"/>
-              </w:rPr>
-              <w:t>accountNum</w:t>
-            </w:r>
-            <w:proofErr w:type="spellEnd"/>
-            <w:r>
-              <w:rPr>
-                <w:rFonts w:ascii="Consolas" w:hAnsi="Consolas"/>
-                <w:sz w:val="18"/>
-                <w:szCs w:val="18"/>
-              </w:rPr>
-              <w:t>,</w:t>
+              <w:t>(accountNum,</w:t>
             </w:r>
           </w:p>
           <w:p>
@@ -2864,7 +2572,6 @@
                 <w:szCs w:val="18"/>
               </w:rPr>
             </w:pPr>
-            <w:proofErr w:type="spellStart"/>
             <w:r>
               <w:rPr>
                 <w:rFonts w:ascii="Consolas" w:hAnsi="Consolas"/>
@@ -2873,34 +2580,23 @@
               </w:rPr>
               <w:t>issueDate</w:t>
             </w:r>
-            <w:proofErr w:type="spellEnd"/>
-          </w:p>
-          <w:p>
-            <w:pPr>
-              <w:cnfStyle w:val="000000000000" w:firstRow="0" w:lastRow="0" w:firstColumn="0" w:lastColumn="0" w:oddVBand="0" w:evenVBand="0" w:oddHBand="0" w:evenHBand="0" w:firstRowFirstColumn="0" w:firstRowLastColumn="0" w:lastRowFirstColumn="0" w:lastRowLastColumn="0"/>
-              <w:rPr>
-                <w:rFonts w:ascii="Consolas" w:hAnsi="Consolas"/>
-                <w:sz w:val="18"/>
-                <w:szCs w:val="18"/>
-              </w:rPr>
-            </w:pPr>
-            <w:proofErr w:type="spellStart"/>
-            <w:r>
-              <w:rPr>
-                <w:rFonts w:ascii="Consolas" w:hAnsi="Consolas"/>
-                <w:sz w:val="18"/>
-                <w:szCs w:val="18"/>
-              </w:rPr>
-              <w:t>linkedCardNum</w:t>
-            </w:r>
-            <w:proofErr w:type="spellEnd"/>
-            <w:r>
-              <w:rPr>
-                <w:rFonts w:ascii="Consolas" w:hAnsi="Consolas"/>
-                <w:sz w:val="18"/>
-                <w:szCs w:val="18"/>
-              </w:rPr>
-              <w:t>)</w:t>
+          </w:p>
+          <w:p>
+            <w:pPr>
+              <w:cnfStyle w:val="000000000000" w:firstRow="0" w:lastRow="0" w:firstColumn="0" w:lastColumn="0" w:oddVBand="0" w:evenVBand="0" w:oddHBand="0" w:evenHBand="0" w:firstRowFirstColumn="0" w:firstRowLastColumn="0" w:lastRowFirstColumn="0" w:lastRowLastColumn="0"/>
+              <w:rPr>
+                <w:rFonts w:ascii="Consolas" w:hAnsi="Consolas"/>
+                <w:sz w:val="18"/>
+                <w:szCs w:val="18"/>
+              </w:rPr>
+            </w:pPr>
+            <w:r>
+              <w:rPr>
+                <w:rFonts w:ascii="Consolas" w:hAnsi="Consolas"/>
+                <w:sz w:val="18"/>
+                <w:szCs w:val="18"/>
+              </w:rPr>
+              <w:t>linkedCardNum)</w:t>
             </w:r>
           </w:p>
         </w:tc>
@@ -2966,25 +2662,7 @@
                 <w:sz w:val="18"/>
                 <w:szCs w:val="18"/>
               </w:rPr>
-              <w:t xml:space="preserve">If the client is logged in, the </w:t>
-            </w:r>
-            <w:proofErr w:type="spellStart"/>
-            <w:r>
-              <w:rPr>
-                <w:rFonts w:cstheme="minorHAnsi"/>
-                <w:sz w:val="18"/>
-                <w:szCs w:val="18"/>
-              </w:rPr>
-              <w:t>clientId</w:t>
-            </w:r>
-            <w:proofErr w:type="spellEnd"/>
-            <w:r>
-              <w:rPr>
-                <w:rFonts w:cstheme="minorHAnsi"/>
-                <w:sz w:val="18"/>
-                <w:szCs w:val="18"/>
-              </w:rPr>
-              <w:t xml:space="preserve"> will be obtained from session data.</w:t>
+              <w:t>If the client is logged in, the clientId will be obtained from session data.</w:t>
             </w:r>
           </w:p>
         </w:tc>
@@ -3005,7 +2683,6 @@
                 <w:szCs w:val="18"/>
               </w:rPr>
             </w:pPr>
-            <w:proofErr w:type="spellStart"/>
             <w:r>
               <w:rPr>
                 <w:rFonts w:ascii="Consolas" w:hAnsi="Consolas"/>
@@ -3017,7 +2694,6 @@
               <w:lastRenderedPageBreak/>
               <w:t>get_client_info.php</w:t>
             </w:r>
-            <w:proofErr w:type="spellEnd"/>
           </w:p>
         </w:tc>
         <w:tc>
@@ -3057,18 +2733,8 @@
                 <w:sz w:val="18"/>
                 <w:szCs w:val="18"/>
               </w:rPr>
-              <w:t xml:space="preserve">POST: </w:t>
-            </w:r>
-            <w:proofErr w:type="spellStart"/>
-            <w:r>
-              <w:rPr>
-                <w:rFonts w:ascii="Consolas" w:hAnsi="Consolas"/>
-                <w:sz w:val="18"/>
-                <w:szCs w:val="18"/>
-              </w:rPr>
-              <w:t>clientId</w:t>
-            </w:r>
-            <w:proofErr w:type="spellEnd"/>
+              <w:t>POST: clientId</w:t>
+            </w:r>
           </w:p>
         </w:tc>
         <w:tc>
@@ -3120,23 +2786,13 @@
                 <w:szCs w:val="18"/>
               </w:rPr>
             </w:pPr>
-            <w:proofErr w:type="spellStart"/>
-            <w:r>
-              <w:rPr>
-                <w:rFonts w:ascii="Consolas" w:hAnsi="Consolas"/>
-                <w:sz w:val="18"/>
-                <w:szCs w:val="18"/>
-              </w:rPr>
-              <w:t>dateOfBirth</w:t>
-            </w:r>
-            <w:proofErr w:type="spellEnd"/>
-            <w:r>
-              <w:rPr>
-                <w:rFonts w:ascii="Consolas" w:hAnsi="Consolas"/>
-                <w:sz w:val="18"/>
-                <w:szCs w:val="18"/>
-              </w:rPr>
-              <w:t>,</w:t>
+            <w:r>
+              <w:rPr>
+                <w:rFonts w:ascii="Consolas" w:hAnsi="Consolas"/>
+                <w:sz w:val="18"/>
+                <w:szCs w:val="18"/>
+              </w:rPr>
+              <w:t>dateOfBirth,</w:t>
             </w:r>
           </w:p>
           <w:p>
@@ -3220,51 +2876,31 @@
                 <w:szCs w:val="18"/>
               </w:rPr>
             </w:pPr>
-            <w:proofErr w:type="spellStart"/>
-            <w:r>
-              <w:rPr>
-                <w:rFonts w:ascii="Consolas" w:hAnsi="Consolas"/>
-                <w:sz w:val="18"/>
-                <w:szCs w:val="18"/>
-              </w:rPr>
-              <w:t>fname</w:t>
-            </w:r>
-            <w:proofErr w:type="spellEnd"/>
-            <w:r>
-              <w:rPr>
-                <w:rFonts w:ascii="Consolas" w:hAnsi="Consolas"/>
-                <w:sz w:val="18"/>
-                <w:szCs w:val="18"/>
-              </w:rPr>
-              <w:t>,</w:t>
-            </w:r>
-          </w:p>
-          <w:p>
-            <w:pPr>
-              <w:cnfStyle w:val="000000000000" w:firstRow="0" w:lastRow="0" w:firstColumn="0" w:lastColumn="0" w:oddVBand="0" w:evenVBand="0" w:oddHBand="0" w:evenHBand="0" w:firstRowFirstColumn="0" w:firstRowLastColumn="0" w:lastRowFirstColumn="0" w:lastRowLastColumn="0"/>
-              <w:rPr>
-                <w:rFonts w:ascii="Consolas" w:hAnsi="Consolas"/>
-                <w:sz w:val="18"/>
-                <w:szCs w:val="18"/>
-              </w:rPr>
-            </w:pPr>
-            <w:proofErr w:type="spellStart"/>
-            <w:r>
-              <w:rPr>
-                <w:rFonts w:ascii="Consolas" w:hAnsi="Consolas"/>
-                <w:sz w:val="18"/>
-                <w:szCs w:val="18"/>
-              </w:rPr>
-              <w:t>lname</w:t>
-            </w:r>
-            <w:proofErr w:type="spellEnd"/>
-            <w:r>
-              <w:rPr>
-                <w:rFonts w:ascii="Consolas" w:hAnsi="Consolas"/>
-                <w:sz w:val="18"/>
-                <w:szCs w:val="18"/>
-              </w:rPr>
-              <w:t>)</w:t>
+            <w:r>
+              <w:rPr>
+                <w:rFonts w:ascii="Consolas" w:hAnsi="Consolas"/>
+                <w:sz w:val="18"/>
+                <w:szCs w:val="18"/>
+              </w:rPr>
+              <w:t>fname,</w:t>
+            </w:r>
+          </w:p>
+          <w:p>
+            <w:pPr>
+              <w:cnfStyle w:val="000000000000" w:firstRow="0" w:lastRow="0" w:firstColumn="0" w:lastColumn="0" w:oddVBand="0" w:evenVBand="0" w:oddHBand="0" w:evenHBand="0" w:firstRowFirstColumn="0" w:firstRowLastColumn="0" w:lastRowFirstColumn="0" w:lastRowLastColumn="0"/>
+              <w:rPr>
+                <w:rFonts w:ascii="Consolas" w:hAnsi="Consolas"/>
+                <w:sz w:val="18"/>
+                <w:szCs w:val="18"/>
+              </w:rPr>
+            </w:pPr>
+            <w:r>
+              <w:rPr>
+                <w:rFonts w:ascii="Consolas" w:hAnsi="Consolas"/>
+                <w:sz w:val="18"/>
+                <w:szCs w:val="18"/>
+              </w:rPr>
+              <w:t>lname)</w:t>
             </w:r>
           </w:p>
         </w:tc>
@@ -3330,25 +2966,7 @@
                 <w:sz w:val="18"/>
                 <w:szCs w:val="18"/>
               </w:rPr>
-              <w:t xml:space="preserve">If the client is logged in, the </w:t>
-            </w:r>
-            <w:proofErr w:type="spellStart"/>
-            <w:r>
-              <w:rPr>
-                <w:rFonts w:cstheme="minorHAnsi"/>
-                <w:sz w:val="18"/>
-                <w:szCs w:val="18"/>
-              </w:rPr>
-              <w:t>clientId</w:t>
-            </w:r>
-            <w:proofErr w:type="spellEnd"/>
-            <w:r>
-              <w:rPr>
-                <w:rFonts w:cstheme="minorHAnsi"/>
-                <w:sz w:val="18"/>
-                <w:szCs w:val="18"/>
-              </w:rPr>
-              <w:t xml:space="preserve"> is obtained from the session data.</w:t>
+              <w:t>If the client is logged in, the clientId is obtained from the session data.</w:t>
             </w:r>
           </w:p>
         </w:tc>
@@ -3369,7 +2987,6 @@
                 <w:szCs w:val="18"/>
               </w:rPr>
             </w:pPr>
-            <w:proofErr w:type="spellStart"/>
             <w:r>
               <w:rPr>
                 <w:rFonts w:ascii="Consolas" w:hAnsi="Consolas"/>
@@ -3380,7 +2997,6 @@
               </w:rPr>
               <w:t>list_savings_certificate_types.php</w:t>
             </w:r>
-            <w:proofErr w:type="spellEnd"/>
           </w:p>
         </w:tc>
         <w:tc>
@@ -3425,53 +3041,25 @@
                 <w:sz w:val="18"/>
                 <w:szCs w:val="18"/>
               </w:rPr>
-              <w:t>(</w:t>
-            </w:r>
-            <w:proofErr w:type="spellStart"/>
-            <w:r>
-              <w:rPr>
-                <w:rFonts w:ascii="Consolas" w:hAnsi="Consolas"/>
-                <w:sz w:val="18"/>
-                <w:szCs w:val="18"/>
-              </w:rPr>
-              <w:t>typeId</w:t>
-            </w:r>
-            <w:proofErr w:type="spellEnd"/>
-            <w:r>
-              <w:rPr>
-                <w:rFonts w:ascii="Consolas" w:hAnsi="Consolas"/>
-                <w:sz w:val="18"/>
-                <w:szCs w:val="18"/>
-              </w:rPr>
-              <w:t>,</w:t>
-            </w:r>
-          </w:p>
-          <w:p>
-            <w:pPr>
-              <w:cnfStyle w:val="000000000000" w:firstRow="0" w:lastRow="0" w:firstColumn="0" w:lastColumn="0" w:oddVBand="0" w:evenVBand="0" w:oddHBand="0" w:evenHBand="0" w:firstRowFirstColumn="0" w:firstRowLastColumn="0" w:lastRowFirstColumn="0" w:lastRowLastColumn="0"/>
-              <w:rPr>
-                <w:rFonts w:ascii="Consolas" w:hAnsi="Consolas"/>
-                <w:sz w:val="18"/>
-                <w:szCs w:val="18"/>
-              </w:rPr>
-            </w:pPr>
-            <w:proofErr w:type="spellStart"/>
-            <w:r>
-              <w:rPr>
-                <w:rFonts w:ascii="Consolas" w:hAnsi="Consolas"/>
-                <w:sz w:val="18"/>
-                <w:szCs w:val="18"/>
-              </w:rPr>
-              <w:t>durationInMonths</w:t>
-            </w:r>
-            <w:proofErr w:type="spellEnd"/>
-            <w:r>
-              <w:rPr>
-                <w:rFonts w:ascii="Consolas" w:hAnsi="Consolas"/>
-                <w:sz w:val="18"/>
-                <w:szCs w:val="18"/>
-              </w:rPr>
-              <w:t>,</w:t>
+              <w:t>(typeId,</w:t>
+            </w:r>
+          </w:p>
+          <w:p>
+            <w:pPr>
+              <w:cnfStyle w:val="000000000000" w:firstRow="0" w:lastRow="0" w:firstColumn="0" w:lastColumn="0" w:oddVBand="0" w:evenVBand="0" w:oddHBand="0" w:evenHBand="0" w:firstRowFirstColumn="0" w:firstRowLastColumn="0" w:lastRowFirstColumn="0" w:lastRowLastColumn="0"/>
+              <w:rPr>
+                <w:rFonts w:ascii="Consolas" w:hAnsi="Consolas"/>
+                <w:sz w:val="18"/>
+                <w:szCs w:val="18"/>
+              </w:rPr>
+            </w:pPr>
+            <w:r>
+              <w:rPr>
+                <w:rFonts w:ascii="Consolas" w:hAnsi="Consolas"/>
+                <w:sz w:val="18"/>
+                <w:szCs w:val="18"/>
+              </w:rPr>
+              <w:t>durationInMonths,</w:t>
             </w:r>
           </w:p>
           <w:p>
@@ -3501,23 +3089,13 @@
                 <w:szCs w:val="18"/>
               </w:rPr>
             </w:pPr>
-            <w:proofErr w:type="spellStart"/>
-            <w:r>
-              <w:rPr>
-                <w:rFonts w:ascii="Consolas" w:hAnsi="Consolas"/>
-                <w:sz w:val="18"/>
-                <w:szCs w:val="18"/>
-              </w:rPr>
-              <w:t>periodsPerYear</w:t>
-            </w:r>
-            <w:proofErr w:type="spellEnd"/>
-            <w:r>
-              <w:rPr>
-                <w:rFonts w:ascii="Consolas" w:hAnsi="Consolas"/>
-                <w:sz w:val="18"/>
-                <w:szCs w:val="18"/>
-              </w:rPr>
-              <w:t>,</w:t>
+            <w:r>
+              <w:rPr>
+                <w:rFonts w:ascii="Consolas" w:hAnsi="Consolas"/>
+                <w:sz w:val="18"/>
+                <w:szCs w:val="18"/>
+              </w:rPr>
+              <w:t>periodsPerYear,</w:t>
             </w:r>
           </w:p>
           <w:p>
@@ -3604,7 +3182,6 @@
                 <w:szCs w:val="18"/>
               </w:rPr>
             </w:pPr>
-            <w:proofErr w:type="spellStart"/>
             <w:r>
               <w:rPr>
                 <w:rFonts w:ascii="Consolas" w:hAnsi="Consolas"/>
@@ -3615,7 +3192,6 @@
               </w:rPr>
               <w:t>new_savings_certificate.php</w:t>
             </w:r>
-            <w:proofErr w:type="spellEnd"/>
           </w:p>
         </w:tc>
         <w:tc>
@@ -3637,46 +3213,26 @@
                 <w:sz w:val="18"/>
                 <w:szCs w:val="18"/>
               </w:rPr>
-              <w:t xml:space="preserve">POST: </w:t>
-            </w:r>
-            <w:proofErr w:type="spellStart"/>
-            <w:r>
-              <w:rPr>
-                <w:rFonts w:ascii="Consolas" w:hAnsi="Consolas"/>
-                <w:sz w:val="18"/>
-                <w:szCs w:val="18"/>
-              </w:rPr>
-              <w:t>clientId</w:t>
-            </w:r>
-            <w:proofErr w:type="spellEnd"/>
-          </w:p>
-          <w:p>
-            <w:pPr>
-              <w:cnfStyle w:val="000000000000" w:firstRow="0" w:lastRow="0" w:firstColumn="0" w:lastColumn="0" w:oddVBand="0" w:evenVBand="0" w:oddHBand="0" w:evenHBand="0" w:firstRowFirstColumn="0" w:firstRowLastColumn="0" w:lastRowFirstColumn="0" w:lastRowLastColumn="0"/>
-              <w:rPr>
-                <w:rFonts w:ascii="Consolas" w:hAnsi="Consolas"/>
-                <w:sz w:val="18"/>
-                <w:szCs w:val="18"/>
-              </w:rPr>
-            </w:pPr>
-            <w:r>
-              <w:rPr>
-                <w:rFonts w:ascii="Consolas" w:hAnsi="Consolas"/>
-                <w:sz w:val="18"/>
-                <w:szCs w:val="18"/>
-              </w:rPr>
-              <w:t xml:space="preserve">POST: </w:t>
-            </w:r>
-            <w:proofErr w:type="spellStart"/>
-            <w:r>
-              <w:rPr>
-                <w:rFonts w:ascii="Consolas" w:hAnsi="Consolas"/>
-                <w:sz w:val="18"/>
-                <w:szCs w:val="18"/>
-              </w:rPr>
-              <w:t>certTypeId</w:t>
-            </w:r>
-            <w:proofErr w:type="spellEnd"/>
+              <w:t>POST: clientId</w:t>
+            </w:r>
+          </w:p>
+          <w:p>
+            <w:pPr>
+              <w:cnfStyle w:val="000000000000" w:firstRow="0" w:lastRow="0" w:firstColumn="0" w:lastColumn="0" w:oddVBand="0" w:evenVBand="0" w:oddHBand="0" w:evenHBand="0" w:firstRowFirstColumn="0" w:firstRowLastColumn="0" w:lastRowFirstColumn="0" w:lastRowLastColumn="0"/>
+              <w:rPr>
+                <w:rFonts w:ascii="Consolas" w:hAnsi="Consolas"/>
+                <w:sz w:val="18"/>
+                <w:szCs w:val="18"/>
+              </w:rPr>
+            </w:pPr>
+            <w:r>
+              <w:rPr>
+                <w:rFonts w:ascii="Consolas" w:hAnsi="Consolas"/>
+                <w:sz w:val="18"/>
+                <w:szCs w:val="18"/>
+              </w:rPr>
+              <w:t>POST: certTypeId</w:t>
+            </w:r>
           </w:p>
           <w:p>
             <w:pPr>
@@ -3711,25 +3267,7 @@
                 <w:sz w:val="18"/>
                 <w:szCs w:val="18"/>
               </w:rPr>
-              <w:t xml:space="preserve">[POST: </w:t>
-            </w:r>
-            <w:proofErr w:type="spellStart"/>
-            <w:r>
-              <w:rPr>
-                <w:rFonts w:ascii="Consolas" w:hAnsi="Consolas"/>
-                <w:sz w:val="18"/>
-                <w:szCs w:val="18"/>
-              </w:rPr>
-              <w:t>accountNum</w:t>
-            </w:r>
-            <w:proofErr w:type="spellEnd"/>
-            <w:r>
-              <w:rPr>
-                <w:rFonts w:ascii="Consolas" w:hAnsi="Consolas"/>
-                <w:sz w:val="18"/>
-                <w:szCs w:val="18"/>
-              </w:rPr>
-              <w:t>]</w:t>
+              <w:t>[POST: accountNum]</w:t>
             </w:r>
           </w:p>
         </w:tc>
@@ -3814,25 +3352,7 @@
                 <w:sz w:val="18"/>
                 <w:szCs w:val="18"/>
               </w:rPr>
-              <w:t xml:space="preserve">3 -&gt; </w:t>
-            </w:r>
-            <w:proofErr w:type="spellStart"/>
-            <w:r>
-              <w:rPr>
-                <w:rFonts w:ascii="Consolas" w:hAnsi="Consolas"/>
-                <w:sz w:val="18"/>
-                <w:szCs w:val="18"/>
-              </w:rPr>
-              <w:t>db</w:t>
-            </w:r>
-            <w:proofErr w:type="spellEnd"/>
-            <w:r>
-              <w:rPr>
-                <w:rFonts w:ascii="Consolas" w:hAnsi="Consolas"/>
-                <w:sz w:val="18"/>
-                <w:szCs w:val="18"/>
-              </w:rPr>
-              <w:t xml:space="preserve"> error</w:t>
+              <w:t>3 -&gt; db error</w:t>
             </w:r>
           </w:p>
         </w:tc>
@@ -3901,7 +3421,6 @@
                 <w:szCs w:val="18"/>
               </w:rPr>
             </w:pPr>
-            <w:proofErr w:type="spellStart"/>
             <w:r>
               <w:rPr>
                 <w:rFonts w:ascii="Consolas" w:hAnsi="Consolas"/>
@@ -3912,7 +3431,6 @@
               </w:rPr>
               <w:t>list_savings_certificates.php</w:t>
             </w:r>
-            <w:proofErr w:type="spellEnd"/>
           </w:p>
         </w:tc>
         <w:tc>
@@ -3952,18 +3470,8 @@
                 <w:sz w:val="18"/>
                 <w:szCs w:val="18"/>
               </w:rPr>
-              <w:t xml:space="preserve">POST: </w:t>
-            </w:r>
-            <w:proofErr w:type="spellStart"/>
-            <w:r>
-              <w:rPr>
-                <w:rFonts w:ascii="Consolas" w:hAnsi="Consolas"/>
-                <w:sz w:val="18"/>
-                <w:szCs w:val="18"/>
-              </w:rPr>
-              <w:t>clientId</w:t>
-            </w:r>
-            <w:proofErr w:type="spellEnd"/>
+              <w:t>POST: clientId</w:t>
+            </w:r>
           </w:p>
         </w:tc>
         <w:tc>
@@ -3985,18 +3493,44 @@
                 <w:sz w:val="18"/>
                 <w:szCs w:val="18"/>
               </w:rPr>
-              <w:t>(</w:t>
-            </w:r>
-            <w:proofErr w:type="spellStart"/>
-            <w:r>
-              <w:rPr>
-                <w:rFonts w:ascii="Consolas" w:hAnsi="Consolas"/>
-                <w:sz w:val="18"/>
-                <w:szCs w:val="18"/>
-              </w:rPr>
-              <w:t>certificateNum</w:t>
-            </w:r>
-            <w:proofErr w:type="spellEnd"/>
+              <w:t>(certificateNum,</w:t>
+            </w:r>
+          </w:p>
+          <w:p>
+            <w:pPr>
+              <w:cnfStyle w:val="000000000000" w:firstRow="0" w:lastRow="0" w:firstColumn="0" w:lastColumn="0" w:oddVBand="0" w:evenVBand="0" w:oddHBand="0" w:evenHBand="0" w:firstRowFirstColumn="0" w:firstRowLastColumn="0" w:lastRowFirstColumn="0" w:lastRowLastColumn="0"/>
+              <w:rPr>
+                <w:rFonts w:ascii="Consolas" w:hAnsi="Consolas"/>
+                <w:sz w:val="18"/>
+                <w:szCs w:val="18"/>
+              </w:rPr>
+            </w:pPr>
+            <w:r>
+              <w:rPr>
+                <w:rFonts w:ascii="Consolas" w:hAnsi="Consolas"/>
+                <w:sz w:val="18"/>
+                <w:szCs w:val="18"/>
+              </w:rPr>
+              <w:t>startDate,</w:t>
+            </w:r>
+          </w:p>
+          <w:p>
+            <w:pPr>
+              <w:cnfStyle w:val="000000000000" w:firstRow="0" w:lastRow="0" w:firstColumn="0" w:lastColumn="0" w:oddVBand="0" w:evenVBand="0" w:oddHBand="0" w:evenHBand="0" w:firstRowFirstColumn="0" w:firstRowLastColumn="0" w:lastRowFirstColumn="0" w:lastRowLastColumn="0"/>
+              <w:rPr>
+                <w:rFonts w:ascii="Consolas" w:hAnsi="Consolas"/>
+                <w:sz w:val="18"/>
+                <w:szCs w:val="18"/>
+              </w:rPr>
+            </w:pPr>
+            <w:r>
+              <w:rPr>
+                <w:rFonts w:ascii="Consolas" w:hAnsi="Consolas"/>
+                <w:sz w:val="18"/>
+                <w:szCs w:val="18"/>
+              </w:rPr>
+              <w:t>durationInMonths</w:t>
+            </w:r>
             <w:r>
               <w:rPr>
                 <w:rFonts w:ascii="Consolas" w:hAnsi="Consolas"/>
@@ -4015,62 +3549,6 @@
                 <w:szCs w:val="18"/>
               </w:rPr>
             </w:pPr>
-            <w:proofErr w:type="spellStart"/>
-            <w:r>
-              <w:rPr>
-                <w:rFonts w:ascii="Consolas" w:hAnsi="Consolas"/>
-                <w:sz w:val="18"/>
-                <w:szCs w:val="18"/>
-              </w:rPr>
-              <w:t>startDate</w:t>
-            </w:r>
-            <w:proofErr w:type="spellEnd"/>
-            <w:r>
-              <w:rPr>
-                <w:rFonts w:ascii="Consolas" w:hAnsi="Consolas"/>
-                <w:sz w:val="18"/>
-                <w:szCs w:val="18"/>
-              </w:rPr>
-              <w:t>,</w:t>
-            </w:r>
-          </w:p>
-          <w:p>
-            <w:pPr>
-              <w:cnfStyle w:val="000000000000" w:firstRow="0" w:lastRow="0" w:firstColumn="0" w:lastColumn="0" w:oddVBand="0" w:evenVBand="0" w:oddHBand="0" w:evenHBand="0" w:firstRowFirstColumn="0" w:firstRowLastColumn="0" w:lastRowFirstColumn="0" w:lastRowLastColumn="0"/>
-              <w:rPr>
-                <w:rFonts w:ascii="Consolas" w:hAnsi="Consolas"/>
-                <w:sz w:val="18"/>
-                <w:szCs w:val="18"/>
-              </w:rPr>
-            </w:pPr>
-            <w:proofErr w:type="spellStart"/>
-            <w:r>
-              <w:rPr>
-                <w:rFonts w:ascii="Consolas" w:hAnsi="Consolas"/>
-                <w:sz w:val="18"/>
-                <w:szCs w:val="18"/>
-              </w:rPr>
-              <w:t>durationInMonths</w:t>
-            </w:r>
-            <w:proofErr w:type="spellEnd"/>
-            <w:r>
-              <w:rPr>
-                <w:rFonts w:ascii="Consolas" w:hAnsi="Consolas"/>
-                <w:sz w:val="18"/>
-                <w:szCs w:val="18"/>
-              </w:rPr>
-              <w:t>,</w:t>
-            </w:r>
-          </w:p>
-          <w:p>
-            <w:pPr>
-              <w:cnfStyle w:val="000000000000" w:firstRow="0" w:lastRow="0" w:firstColumn="0" w:lastColumn="0" w:oddVBand="0" w:evenVBand="0" w:oddHBand="0" w:evenHBand="0" w:firstRowFirstColumn="0" w:firstRowLastColumn="0" w:lastRowFirstColumn="0" w:lastRowLastColumn="0"/>
-              <w:rPr>
-                <w:rFonts w:ascii="Consolas" w:hAnsi="Consolas"/>
-                <w:sz w:val="18"/>
-                <w:szCs w:val="18"/>
-              </w:rPr>
-            </w:pPr>
             <w:r>
               <w:rPr>
                 <w:rFonts w:ascii="Consolas" w:hAnsi="Consolas"/>
@@ -4107,23 +3585,13 @@
                 <w:szCs w:val="18"/>
               </w:rPr>
             </w:pPr>
-            <w:proofErr w:type="spellStart"/>
-            <w:r>
-              <w:rPr>
-                <w:rFonts w:ascii="Consolas" w:hAnsi="Consolas"/>
-                <w:sz w:val="18"/>
-                <w:szCs w:val="18"/>
-              </w:rPr>
-              <w:t>periodsPerYear</w:t>
-            </w:r>
-            <w:proofErr w:type="spellEnd"/>
-            <w:r>
-              <w:rPr>
-                <w:rFonts w:ascii="Consolas" w:hAnsi="Consolas"/>
-                <w:sz w:val="18"/>
-                <w:szCs w:val="18"/>
-              </w:rPr>
-              <w:t>,</w:t>
+            <w:r>
+              <w:rPr>
+                <w:rFonts w:ascii="Consolas" w:hAnsi="Consolas"/>
+                <w:sz w:val="18"/>
+                <w:szCs w:val="18"/>
+              </w:rPr>
+              <w:t>periodsPerYear,</w:t>
             </w:r>
           </w:p>
           <w:p>
@@ -4153,23 +3621,13 @@
                 <w:szCs w:val="18"/>
               </w:rPr>
             </w:pPr>
-            <w:proofErr w:type="spellStart"/>
-            <w:r>
-              <w:rPr>
-                <w:rFonts w:ascii="Consolas" w:hAnsi="Consolas"/>
-                <w:sz w:val="18"/>
-                <w:szCs w:val="18"/>
-              </w:rPr>
-              <w:t>linkedAccountNum</w:t>
-            </w:r>
-            <w:proofErr w:type="spellEnd"/>
-            <w:r>
-              <w:rPr>
-                <w:rFonts w:ascii="Consolas" w:hAnsi="Consolas"/>
-                <w:sz w:val="18"/>
-                <w:szCs w:val="18"/>
-              </w:rPr>
-              <w:t>)</w:t>
+            <w:r>
+              <w:rPr>
+                <w:rFonts w:ascii="Consolas" w:hAnsi="Consolas"/>
+                <w:sz w:val="18"/>
+                <w:szCs w:val="18"/>
+              </w:rPr>
+              <w:t>linkedAccountNum)</w:t>
             </w:r>
           </w:p>
         </w:tc>
@@ -4238,7 +3696,6 @@
                 <w:szCs w:val="18"/>
               </w:rPr>
             </w:pPr>
-            <w:proofErr w:type="spellStart"/>
             <w:r>
               <w:rPr>
                 <w:rFonts w:ascii="Consolas" w:hAnsi="Consolas"/>
@@ -4249,7 +3706,6 @@
               </w:rPr>
               <w:t>client_signup.php</w:t>
             </w:r>
-            <w:proofErr w:type="spellEnd"/>
           </w:p>
         </w:tc>
         <w:tc>
@@ -4271,18 +3727,8 @@
                 <w:sz w:val="18"/>
                 <w:szCs w:val="18"/>
               </w:rPr>
-              <w:t xml:space="preserve">POST: </w:t>
-            </w:r>
-            <w:proofErr w:type="spellStart"/>
-            <w:r>
-              <w:rPr>
-                <w:rFonts w:ascii="Consolas" w:hAnsi="Consolas"/>
-                <w:sz w:val="18"/>
-                <w:szCs w:val="18"/>
-              </w:rPr>
-              <w:t>clientId</w:t>
-            </w:r>
-            <w:proofErr w:type="spellEnd"/>
+              <w:t>POST: clientId</w:t>
+            </w:r>
           </w:p>
           <w:p>
             <w:pPr>
@@ -4480,25 +3926,7 @@
                 <w:sz w:val="18"/>
                 <w:szCs w:val="18"/>
               </w:rPr>
-              <w:t xml:space="preserve"> -&gt; </w:t>
-            </w:r>
-            <w:proofErr w:type="spellStart"/>
-            <w:r>
-              <w:rPr>
-                <w:rFonts w:ascii="Consolas" w:hAnsi="Consolas"/>
-                <w:sz w:val="18"/>
-                <w:szCs w:val="18"/>
-              </w:rPr>
-              <w:t>db</w:t>
-            </w:r>
-            <w:proofErr w:type="spellEnd"/>
-            <w:r>
-              <w:rPr>
-                <w:rFonts w:ascii="Consolas" w:hAnsi="Consolas"/>
-                <w:sz w:val="18"/>
-                <w:szCs w:val="18"/>
-              </w:rPr>
-              <w:t xml:space="preserve"> error</w:t>
+              <w:t xml:space="preserve"> -&gt; db error</w:t>
             </w:r>
           </w:p>
         </w:tc>
@@ -4567,7 +3995,6 @@
                 <w:szCs w:val="18"/>
               </w:rPr>
             </w:pPr>
-            <w:proofErr w:type="spellStart"/>
             <w:r>
               <w:rPr>
                 <w:rFonts w:ascii="Consolas" w:hAnsi="Consolas"/>
@@ -4578,7 +4005,6 @@
               </w:rPr>
               <w:t>issue_debit_card.php</w:t>
             </w:r>
-            <w:proofErr w:type="spellEnd"/>
           </w:p>
         </w:tc>
         <w:tc>
@@ -4639,25 +4065,7 @@
                 <w:sz w:val="18"/>
                 <w:szCs w:val="18"/>
               </w:rPr>
-              <w:t xml:space="preserve">, </w:t>
-            </w:r>
-            <w:proofErr w:type="spellStart"/>
-            <w:r>
-              <w:rPr>
-                <w:rFonts w:ascii="Consolas" w:hAnsi="Consolas"/>
-                <w:sz w:val="18"/>
-                <w:szCs w:val="18"/>
-              </w:rPr>
-              <w:t>cardNum</w:t>
-            </w:r>
-            <w:proofErr w:type="spellEnd"/>
-            <w:r>
-              <w:rPr>
-                <w:rFonts w:ascii="Consolas" w:hAnsi="Consolas"/>
-                <w:sz w:val="18"/>
-                <w:szCs w:val="18"/>
-              </w:rPr>
-              <w:t>)</w:t>
+              <w:t>, cardNum)</w:t>
             </w:r>
             <w:r>
               <w:rPr>
@@ -4727,25 +4135,7 @@
                 <w:sz w:val="18"/>
                 <w:szCs w:val="18"/>
               </w:rPr>
-              <w:t xml:space="preserve">3 -&gt; </w:t>
-            </w:r>
-            <w:proofErr w:type="spellStart"/>
-            <w:r>
-              <w:rPr>
-                <w:rFonts w:ascii="Consolas" w:hAnsi="Consolas"/>
-                <w:sz w:val="18"/>
-                <w:szCs w:val="18"/>
-              </w:rPr>
-              <w:t>db</w:t>
-            </w:r>
-            <w:proofErr w:type="spellEnd"/>
-            <w:r>
-              <w:rPr>
-                <w:rFonts w:ascii="Consolas" w:hAnsi="Consolas"/>
-                <w:sz w:val="18"/>
-                <w:szCs w:val="18"/>
-              </w:rPr>
-              <w:t xml:space="preserve"> error</w:t>
+              <w:t>3 -&gt; db error</w:t>
             </w:r>
           </w:p>
         </w:tc>
@@ -4806,7 +4196,6 @@
                 <w:szCs w:val="18"/>
               </w:rPr>
             </w:pPr>
-            <w:proofErr w:type="spellStart"/>
             <w:r>
               <w:rPr>
                 <w:rFonts w:ascii="Consolas" w:hAnsi="Consolas"/>
@@ -4817,7 +4206,6 @@
               </w:rPr>
               <w:t>issue_credit_card.php</w:t>
             </w:r>
-            <w:proofErr w:type="spellEnd"/>
           </w:p>
         </w:tc>
         <w:tc>
@@ -4839,18 +4227,8 @@
                 <w:sz w:val="18"/>
                 <w:szCs w:val="18"/>
               </w:rPr>
-              <w:t xml:space="preserve">POST: </w:t>
-            </w:r>
-            <w:proofErr w:type="spellStart"/>
-            <w:r>
-              <w:rPr>
-                <w:rFonts w:ascii="Consolas" w:hAnsi="Consolas"/>
-                <w:sz w:val="18"/>
-                <w:szCs w:val="18"/>
-              </w:rPr>
-              <w:t>clientID</w:t>
-            </w:r>
-            <w:proofErr w:type="spellEnd"/>
+              <w:t>POST: clientID</w:t>
+            </w:r>
           </w:p>
           <w:p>
             <w:pPr>
@@ -4942,25 +4320,7 @@
                 <w:sz w:val="18"/>
                 <w:szCs w:val="18"/>
               </w:rPr>
-              <w:t xml:space="preserve">, </w:t>
-            </w:r>
-            <w:proofErr w:type="spellStart"/>
-            <w:r>
-              <w:rPr>
-                <w:rFonts w:ascii="Consolas" w:hAnsi="Consolas"/>
-                <w:sz w:val="18"/>
-                <w:szCs w:val="18"/>
-              </w:rPr>
-              <w:t>cardNum</w:t>
-            </w:r>
-            <w:proofErr w:type="spellEnd"/>
-            <w:r>
-              <w:rPr>
-                <w:rFonts w:ascii="Consolas" w:hAnsi="Consolas"/>
-                <w:sz w:val="18"/>
-                <w:szCs w:val="18"/>
-              </w:rPr>
-              <w:t>)</w:t>
+              <w:t>, cardNum)</w:t>
             </w:r>
             <w:r>
               <w:rPr>
@@ -5022,25 +4382,7 @@
                 <w:sz w:val="18"/>
                 <w:szCs w:val="18"/>
               </w:rPr>
-              <w:t xml:space="preserve">3 -&gt; </w:t>
-            </w:r>
-            <w:proofErr w:type="spellStart"/>
-            <w:r>
-              <w:rPr>
-                <w:rFonts w:ascii="Consolas" w:hAnsi="Consolas"/>
-                <w:sz w:val="18"/>
-                <w:szCs w:val="18"/>
-              </w:rPr>
-              <w:t>db</w:t>
-            </w:r>
-            <w:proofErr w:type="spellEnd"/>
-            <w:r>
-              <w:rPr>
-                <w:rFonts w:ascii="Consolas" w:hAnsi="Consolas"/>
-                <w:sz w:val="18"/>
-                <w:szCs w:val="18"/>
-              </w:rPr>
-              <w:t xml:space="preserve"> error</w:t>
+              <w:t>3 -&gt; db error</w:t>
             </w:r>
           </w:p>
         </w:tc>
@@ -5101,7 +4443,6 @@
                 <w:szCs w:val="18"/>
               </w:rPr>
             </w:pPr>
-            <w:proofErr w:type="spellStart"/>
             <w:r>
               <w:rPr>
                 <w:rFonts w:ascii="Consolas" w:hAnsi="Consolas"/>
@@ -5112,7 +4453,6 @@
               </w:rPr>
               <w:t>add_account_to_debit_card.php</w:t>
             </w:r>
-            <w:proofErr w:type="spellEnd"/>
           </w:p>
         </w:tc>
         <w:tc>
@@ -5134,74 +4474,44 @@
                 <w:sz w:val="18"/>
                 <w:szCs w:val="18"/>
               </w:rPr>
-              <w:t xml:space="preserve">POST: </w:t>
-            </w:r>
-            <w:proofErr w:type="spellStart"/>
-            <w:r>
-              <w:rPr>
-                <w:rFonts w:ascii="Consolas" w:hAnsi="Consolas"/>
-                <w:sz w:val="18"/>
-                <w:szCs w:val="18"/>
-              </w:rPr>
-              <w:t>cardNum</w:t>
-            </w:r>
-            <w:proofErr w:type="spellEnd"/>
-          </w:p>
-          <w:p>
-            <w:pPr>
-              <w:cnfStyle w:val="000000000000" w:firstRow="0" w:lastRow="0" w:firstColumn="0" w:lastColumn="0" w:oddVBand="0" w:evenVBand="0" w:oddHBand="0" w:evenHBand="0" w:firstRowFirstColumn="0" w:firstRowLastColumn="0" w:lastRowFirstColumn="0" w:lastRowLastColumn="0"/>
-              <w:rPr>
-                <w:rFonts w:ascii="Consolas" w:hAnsi="Consolas"/>
-                <w:sz w:val="18"/>
-                <w:szCs w:val="18"/>
-              </w:rPr>
-            </w:pPr>
-            <w:r>
-              <w:rPr>
-                <w:rFonts w:ascii="Consolas" w:hAnsi="Consolas"/>
-                <w:sz w:val="18"/>
-                <w:szCs w:val="18"/>
-              </w:rPr>
-              <w:t xml:space="preserve">POST: </w:t>
-            </w:r>
-            <w:proofErr w:type="spellStart"/>
-            <w:r>
-              <w:rPr>
-                <w:rFonts w:ascii="Consolas" w:hAnsi="Consolas"/>
-                <w:sz w:val="18"/>
-                <w:szCs w:val="18"/>
-              </w:rPr>
-              <w:t>accountNum</w:t>
-            </w:r>
-            <w:proofErr w:type="spellEnd"/>
-          </w:p>
-          <w:p>
-            <w:pPr>
-              <w:cnfStyle w:val="000000000000" w:firstRow="0" w:lastRow="0" w:firstColumn="0" w:lastColumn="0" w:oddVBand="0" w:evenVBand="0" w:oddHBand="0" w:evenHBand="0" w:firstRowFirstColumn="0" w:firstRowLastColumn="0" w:lastRowFirstColumn="0" w:lastRowLastColumn="0"/>
-              <w:rPr>
-                <w:rFonts w:ascii="Consolas" w:hAnsi="Consolas"/>
-                <w:sz w:val="18"/>
-                <w:szCs w:val="18"/>
-              </w:rPr>
-            </w:pPr>
-            <w:r>
-              <w:rPr>
-                <w:rFonts w:ascii="Consolas" w:hAnsi="Consolas"/>
-                <w:sz w:val="18"/>
-                <w:szCs w:val="18"/>
-              </w:rPr>
-              <w:t xml:space="preserve">POST: </w:t>
-            </w:r>
-            <w:proofErr w:type="spellStart"/>
-            <w:r>
-              <w:rPr>
-                <w:rFonts w:ascii="Consolas" w:hAnsi="Consolas"/>
-                <w:sz w:val="18"/>
-                <w:szCs w:val="18"/>
-              </w:rPr>
-              <w:t>accountType</w:t>
-            </w:r>
-            <w:proofErr w:type="spellEnd"/>
+              <w:t>POST: cardNum</w:t>
+            </w:r>
+          </w:p>
+          <w:p>
+            <w:pPr>
+              <w:cnfStyle w:val="000000000000" w:firstRow="0" w:lastRow="0" w:firstColumn="0" w:lastColumn="0" w:oddVBand="0" w:evenVBand="0" w:oddHBand="0" w:evenHBand="0" w:firstRowFirstColumn="0" w:firstRowLastColumn="0" w:lastRowFirstColumn="0" w:lastRowLastColumn="0"/>
+              <w:rPr>
+                <w:rFonts w:ascii="Consolas" w:hAnsi="Consolas"/>
+                <w:sz w:val="18"/>
+                <w:szCs w:val="18"/>
+              </w:rPr>
+            </w:pPr>
+            <w:r>
+              <w:rPr>
+                <w:rFonts w:ascii="Consolas" w:hAnsi="Consolas"/>
+                <w:sz w:val="18"/>
+                <w:szCs w:val="18"/>
+              </w:rPr>
+              <w:t>POST: accountNum</w:t>
+            </w:r>
+          </w:p>
+          <w:p>
+            <w:pPr>
+              <w:cnfStyle w:val="000000000000" w:firstRow="0" w:lastRow="0" w:firstColumn="0" w:lastColumn="0" w:oddVBand="0" w:evenVBand="0" w:oddHBand="0" w:evenHBand="0" w:firstRowFirstColumn="0" w:firstRowLastColumn="0" w:lastRowFirstColumn="0" w:lastRowLastColumn="0"/>
+              <w:rPr>
+                <w:rFonts w:ascii="Consolas" w:hAnsi="Consolas"/>
+                <w:sz w:val="18"/>
+                <w:szCs w:val="18"/>
+              </w:rPr>
+            </w:pPr>
+            <w:r>
+              <w:rPr>
+                <w:rFonts w:ascii="Consolas" w:hAnsi="Consolas"/>
+                <w:sz w:val="18"/>
+                <w:szCs w:val="18"/>
+              </w:rPr>
+              <w:t>POST: accountType</w:t>
+            </w:r>
           </w:p>
         </w:tc>
         <w:tc>
@@ -5321,25 +4631,7 @@
                 <w:sz w:val="18"/>
                 <w:szCs w:val="18"/>
               </w:rPr>
-              <w:t xml:space="preserve">5 -&gt; </w:t>
-            </w:r>
-            <w:proofErr w:type="spellStart"/>
-            <w:r>
-              <w:rPr>
-                <w:rFonts w:ascii="Consolas" w:hAnsi="Consolas"/>
-                <w:sz w:val="18"/>
-                <w:szCs w:val="18"/>
-              </w:rPr>
-              <w:t>db</w:t>
-            </w:r>
-            <w:proofErr w:type="spellEnd"/>
-            <w:r>
-              <w:rPr>
-                <w:rFonts w:ascii="Consolas" w:hAnsi="Consolas"/>
-                <w:sz w:val="18"/>
-                <w:szCs w:val="18"/>
-              </w:rPr>
-              <w:t xml:space="preserve"> error</w:t>
+              <w:t>5 -&gt; db error</w:t>
             </w:r>
           </w:p>
         </w:tc>
@@ -5400,7 +4692,6 @@
                 <w:szCs w:val="18"/>
               </w:rPr>
             </w:pPr>
-            <w:proofErr w:type="spellStart"/>
             <w:r>
               <w:rPr>
                 <w:rFonts w:ascii="Consolas" w:hAnsi="Consolas"/>
@@ -5411,7 +4702,6 @@
               </w:rPr>
               <w:t>redeem_check.php</w:t>
             </w:r>
-            <w:proofErr w:type="spellEnd"/>
           </w:p>
         </w:tc>
         <w:tc>
@@ -5433,37 +4723,26 @@
                 <w:sz w:val="18"/>
                 <w:szCs w:val="18"/>
               </w:rPr>
+              <w:t>POST: checkNum</w:t>
+            </w:r>
+          </w:p>
+          <w:p>
+            <w:pPr>
+              <w:cnfStyle w:val="000000000000" w:firstRow="0" w:lastRow="0" w:firstColumn="0" w:lastColumn="0" w:oddVBand="0" w:evenVBand="0" w:oddHBand="0" w:evenHBand="0" w:firstRowFirstColumn="0" w:firstRowLastColumn="0" w:lastRowFirstColumn="0" w:lastRowLastColumn="0"/>
+              <w:rPr>
+                <w:rFonts w:ascii="Consolas" w:hAnsi="Consolas"/>
+                <w:sz w:val="18"/>
+                <w:szCs w:val="18"/>
+              </w:rPr>
+            </w:pPr>
+            <w:r>
+              <w:rPr>
+                <w:rFonts w:ascii="Consolas" w:hAnsi="Consolas"/>
+                <w:sz w:val="18"/>
+                <w:szCs w:val="18"/>
+              </w:rPr>
               <w:t xml:space="preserve">POST: </w:t>
             </w:r>
-            <w:proofErr w:type="spellStart"/>
-            <w:r>
-              <w:rPr>
-                <w:rFonts w:ascii="Consolas" w:hAnsi="Consolas"/>
-                <w:sz w:val="18"/>
-                <w:szCs w:val="18"/>
-              </w:rPr>
-              <w:t>checkNum</w:t>
-            </w:r>
-            <w:proofErr w:type="spellEnd"/>
-          </w:p>
-          <w:p>
-            <w:pPr>
-              <w:cnfStyle w:val="000000000000" w:firstRow="0" w:lastRow="0" w:firstColumn="0" w:lastColumn="0" w:oddVBand="0" w:evenVBand="0" w:oddHBand="0" w:evenHBand="0" w:firstRowFirstColumn="0" w:firstRowLastColumn="0" w:lastRowFirstColumn="0" w:lastRowLastColumn="0"/>
-              <w:rPr>
-                <w:rFonts w:ascii="Consolas" w:hAnsi="Consolas"/>
-                <w:sz w:val="18"/>
-                <w:szCs w:val="18"/>
-              </w:rPr>
-            </w:pPr>
-            <w:r>
-              <w:rPr>
-                <w:rFonts w:ascii="Consolas" w:hAnsi="Consolas"/>
-                <w:sz w:val="18"/>
-                <w:szCs w:val="18"/>
-              </w:rPr>
-              <w:t xml:space="preserve">POST: </w:t>
-            </w:r>
-            <w:proofErr w:type="spellStart"/>
             <w:r>
               <w:rPr>
                 <w:rFonts w:ascii="Consolas" w:hAnsi="Consolas"/>
@@ -5472,35 +4751,24 @@
               </w:rPr>
               <w:t>accountNum</w:t>
             </w:r>
-            <w:proofErr w:type="spellEnd"/>
-          </w:p>
-          <w:p>
-            <w:pPr>
-              <w:cnfStyle w:val="000000000000" w:firstRow="0" w:lastRow="0" w:firstColumn="0" w:lastColumn="0" w:oddVBand="0" w:evenVBand="0" w:oddHBand="0" w:evenHBand="0" w:firstRowFirstColumn="0" w:firstRowLastColumn="0" w:lastRowFirstColumn="0" w:lastRowLastColumn="0"/>
-              <w:rPr>
-                <w:rFonts w:ascii="Consolas" w:hAnsi="Consolas"/>
-                <w:sz w:val="18"/>
-                <w:szCs w:val="18"/>
-              </w:rPr>
-            </w:pPr>
-            <w:r>
-              <w:rPr>
-                <w:rFonts w:ascii="Consolas" w:hAnsi="Consolas"/>
-                <w:sz w:val="18"/>
-                <w:szCs w:val="18"/>
-              </w:rPr>
-              <w:t xml:space="preserve">POST: </w:t>
-            </w:r>
-            <w:proofErr w:type="spellStart"/>
-            <w:r>
-              <w:rPr>
-                <w:rFonts w:ascii="Consolas" w:hAnsi="Consolas"/>
-                <w:sz w:val="18"/>
-                <w:szCs w:val="18"/>
-              </w:rPr>
-              <w:t>writingDate</w:t>
-            </w:r>
-            <w:proofErr w:type="spellEnd"/>
+          </w:p>
+          <w:p>
+            <w:pPr>
+              <w:cnfStyle w:val="000000000000" w:firstRow="0" w:lastRow="0" w:firstColumn="0" w:lastColumn="0" w:oddVBand="0" w:evenVBand="0" w:oddHBand="0" w:evenHBand="0" w:firstRowFirstColumn="0" w:firstRowLastColumn="0" w:lastRowFirstColumn="0" w:lastRowLastColumn="0"/>
+              <w:rPr>
+                <w:rFonts w:ascii="Consolas" w:hAnsi="Consolas"/>
+                <w:sz w:val="18"/>
+                <w:szCs w:val="18"/>
+              </w:rPr>
+            </w:pPr>
+            <w:r>
+              <w:rPr>
+                <w:rFonts w:ascii="Consolas" w:hAnsi="Consolas"/>
+                <w:sz w:val="18"/>
+                <w:szCs w:val="18"/>
+              </w:rPr>
+              <w:t>POST: writingDate</w:t>
+            </w:r>
           </w:p>
           <w:p>
             <w:pPr>
@@ -5535,46 +4803,26 @@
                 <w:sz w:val="18"/>
                 <w:szCs w:val="18"/>
               </w:rPr>
-              <w:t xml:space="preserve">POST: </w:t>
-            </w:r>
-            <w:proofErr w:type="spellStart"/>
-            <w:r>
-              <w:rPr>
-                <w:rFonts w:ascii="Consolas" w:hAnsi="Consolas"/>
-                <w:sz w:val="18"/>
-                <w:szCs w:val="18"/>
-              </w:rPr>
-              <w:t>redeemerFname</w:t>
-            </w:r>
-            <w:proofErr w:type="spellEnd"/>
-          </w:p>
-          <w:p>
-            <w:pPr>
-              <w:cnfStyle w:val="000000000000" w:firstRow="0" w:lastRow="0" w:firstColumn="0" w:lastColumn="0" w:oddVBand="0" w:evenVBand="0" w:oddHBand="0" w:evenHBand="0" w:firstRowFirstColumn="0" w:firstRowLastColumn="0" w:lastRowFirstColumn="0" w:lastRowLastColumn="0"/>
-              <w:rPr>
-                <w:rFonts w:ascii="Consolas" w:hAnsi="Consolas"/>
-                <w:sz w:val="18"/>
-                <w:szCs w:val="18"/>
-              </w:rPr>
-            </w:pPr>
-            <w:r>
-              <w:rPr>
-                <w:rFonts w:ascii="Consolas" w:hAnsi="Consolas"/>
-                <w:sz w:val="18"/>
-                <w:szCs w:val="18"/>
-              </w:rPr>
-              <w:t xml:space="preserve">POST: </w:t>
-            </w:r>
-            <w:proofErr w:type="spellStart"/>
-            <w:r>
-              <w:rPr>
-                <w:rFonts w:ascii="Consolas" w:hAnsi="Consolas"/>
-                <w:sz w:val="18"/>
-                <w:szCs w:val="18"/>
-              </w:rPr>
-              <w:t>redeemerLname</w:t>
-            </w:r>
-            <w:proofErr w:type="spellEnd"/>
+              <w:t>POST: redeemerFname</w:t>
+            </w:r>
+          </w:p>
+          <w:p>
+            <w:pPr>
+              <w:cnfStyle w:val="000000000000" w:firstRow="0" w:lastRow="0" w:firstColumn="0" w:lastColumn="0" w:oddVBand="0" w:evenVBand="0" w:oddHBand="0" w:evenHBand="0" w:firstRowFirstColumn="0" w:firstRowLastColumn="0" w:lastRowFirstColumn="0" w:lastRowLastColumn="0"/>
+              <w:rPr>
+                <w:rFonts w:ascii="Consolas" w:hAnsi="Consolas"/>
+                <w:sz w:val="18"/>
+                <w:szCs w:val="18"/>
+              </w:rPr>
+            </w:pPr>
+            <w:r>
+              <w:rPr>
+                <w:rFonts w:ascii="Consolas" w:hAnsi="Consolas"/>
+                <w:sz w:val="18"/>
+                <w:szCs w:val="18"/>
+              </w:rPr>
+              <w:t>POST: redeemerLname</w:t>
+            </w:r>
           </w:p>
         </w:tc>
         <w:tc>
@@ -5694,25 +4942,7 @@
                 <w:sz w:val="18"/>
                 <w:szCs w:val="18"/>
               </w:rPr>
-              <w:t xml:space="preserve">5 -&gt; </w:t>
-            </w:r>
-            <w:proofErr w:type="spellStart"/>
-            <w:r>
-              <w:rPr>
-                <w:rFonts w:ascii="Consolas" w:hAnsi="Consolas"/>
-                <w:sz w:val="18"/>
-                <w:szCs w:val="18"/>
-              </w:rPr>
-              <w:t>db</w:t>
-            </w:r>
-            <w:proofErr w:type="spellEnd"/>
-            <w:r>
-              <w:rPr>
-                <w:rFonts w:ascii="Consolas" w:hAnsi="Consolas"/>
-                <w:sz w:val="18"/>
-                <w:szCs w:val="18"/>
-              </w:rPr>
-              <w:t xml:space="preserve"> error</w:t>
+              <w:t>5 -&gt; db error</w:t>
             </w:r>
           </w:p>
         </w:tc>
@@ -5773,7 +5003,6 @@
                 <w:szCs w:val="18"/>
               </w:rPr>
             </w:pPr>
-            <w:proofErr w:type="spellStart"/>
             <w:r>
               <w:rPr>
                 <w:rFonts w:ascii="Consolas" w:hAnsi="Consolas"/>
@@ -5784,7 +5013,6 @@
               </w:rPr>
               <w:t>deposit.php</w:t>
             </w:r>
-            <w:proofErr w:type="spellEnd"/>
           </w:p>
         </w:tc>
         <w:tc>
@@ -5806,46 +5034,26 @@
                 <w:sz w:val="18"/>
                 <w:szCs w:val="18"/>
               </w:rPr>
-              <w:t xml:space="preserve">POST: </w:t>
-            </w:r>
-            <w:proofErr w:type="spellStart"/>
-            <w:r>
-              <w:rPr>
-                <w:rFonts w:ascii="Consolas" w:hAnsi="Consolas"/>
-                <w:sz w:val="18"/>
-                <w:szCs w:val="18"/>
-              </w:rPr>
-              <w:t>accountNum</w:t>
-            </w:r>
-            <w:proofErr w:type="spellEnd"/>
-          </w:p>
-          <w:p>
-            <w:pPr>
-              <w:cnfStyle w:val="000000000000" w:firstRow="0" w:lastRow="0" w:firstColumn="0" w:lastColumn="0" w:oddVBand="0" w:evenVBand="0" w:oddHBand="0" w:evenHBand="0" w:firstRowFirstColumn="0" w:firstRowLastColumn="0" w:lastRowFirstColumn="0" w:lastRowLastColumn="0"/>
-              <w:rPr>
-                <w:rFonts w:ascii="Consolas" w:hAnsi="Consolas"/>
-                <w:sz w:val="18"/>
-                <w:szCs w:val="18"/>
-              </w:rPr>
-            </w:pPr>
-            <w:r>
-              <w:rPr>
-                <w:rFonts w:ascii="Consolas" w:hAnsi="Consolas"/>
-                <w:sz w:val="18"/>
-                <w:szCs w:val="18"/>
-              </w:rPr>
-              <w:t xml:space="preserve">POST: </w:t>
-            </w:r>
-            <w:proofErr w:type="spellStart"/>
-            <w:r>
-              <w:rPr>
-                <w:rFonts w:ascii="Consolas" w:hAnsi="Consolas"/>
-                <w:sz w:val="18"/>
-                <w:szCs w:val="18"/>
-              </w:rPr>
-              <w:t>accountType</w:t>
-            </w:r>
-            <w:proofErr w:type="spellEnd"/>
+              <w:t>POST: accountNum</w:t>
+            </w:r>
+          </w:p>
+          <w:p>
+            <w:pPr>
+              <w:cnfStyle w:val="000000000000" w:firstRow="0" w:lastRow="0" w:firstColumn="0" w:lastColumn="0" w:oddVBand="0" w:evenVBand="0" w:oddHBand="0" w:evenHBand="0" w:firstRowFirstColumn="0" w:firstRowLastColumn="0" w:lastRowFirstColumn="0" w:lastRowLastColumn="0"/>
+              <w:rPr>
+                <w:rFonts w:ascii="Consolas" w:hAnsi="Consolas"/>
+                <w:sz w:val="18"/>
+                <w:szCs w:val="18"/>
+              </w:rPr>
+            </w:pPr>
+            <w:r>
+              <w:rPr>
+                <w:rFonts w:ascii="Consolas" w:hAnsi="Consolas"/>
+                <w:sz w:val="18"/>
+                <w:szCs w:val="18"/>
+              </w:rPr>
+              <w:t>POST: accountType</w:t>
+            </w:r>
           </w:p>
           <w:p>
             <w:pPr>
@@ -5966,25 +5174,7 @@
                 <w:sz w:val="18"/>
                 <w:szCs w:val="18"/>
               </w:rPr>
-              <w:t xml:space="preserve">4 -&gt; </w:t>
-            </w:r>
-            <w:proofErr w:type="spellStart"/>
-            <w:r>
-              <w:rPr>
-                <w:rFonts w:ascii="Consolas" w:hAnsi="Consolas"/>
-                <w:sz w:val="18"/>
-                <w:szCs w:val="18"/>
-              </w:rPr>
-              <w:t>db</w:t>
-            </w:r>
-            <w:proofErr w:type="spellEnd"/>
-            <w:r>
-              <w:rPr>
-                <w:rFonts w:ascii="Consolas" w:hAnsi="Consolas"/>
-                <w:sz w:val="18"/>
-                <w:szCs w:val="18"/>
-              </w:rPr>
-              <w:t xml:space="preserve"> error</w:t>
+              <w:t>4 -&gt; db error</w:t>
             </w:r>
           </w:p>
         </w:tc>
@@ -6027,6 +5217,14 @@
                 <w:szCs w:val="18"/>
               </w:rPr>
             </w:pPr>
+            <w:r>
+              <w:rPr>
+                <w:rFonts w:cstheme="minorHAnsi"/>
+                <w:sz w:val="18"/>
+                <w:szCs w:val="18"/>
+              </w:rPr>
+              <w:t>Deposits the given amount to the selected account</w:t>
+            </w:r>
           </w:p>
         </w:tc>
       </w:tr>
@@ -6046,7 +5244,6 @@
                 <w:szCs w:val="18"/>
               </w:rPr>
             </w:pPr>
-            <w:proofErr w:type="spellStart"/>
             <w:r>
               <w:rPr>
                 <w:rFonts w:ascii="Consolas" w:hAnsi="Consolas"/>
@@ -6058,7 +5255,6 @@
               <w:lastRenderedPageBreak/>
               <w:t>withdraw.php</w:t>
             </w:r>
-            <w:proofErr w:type="spellEnd"/>
           </w:p>
         </w:tc>
         <w:tc>
@@ -6080,46 +5276,26 @@
                 <w:sz w:val="18"/>
                 <w:szCs w:val="18"/>
               </w:rPr>
-              <w:t xml:space="preserve">POST: </w:t>
-            </w:r>
-            <w:proofErr w:type="spellStart"/>
-            <w:r>
-              <w:rPr>
-                <w:rFonts w:ascii="Consolas" w:hAnsi="Consolas"/>
-                <w:sz w:val="18"/>
-                <w:szCs w:val="18"/>
-              </w:rPr>
-              <w:t>accountNum</w:t>
-            </w:r>
-            <w:proofErr w:type="spellEnd"/>
-          </w:p>
-          <w:p>
-            <w:pPr>
-              <w:cnfStyle w:val="000000000000" w:firstRow="0" w:lastRow="0" w:firstColumn="0" w:lastColumn="0" w:oddVBand="0" w:evenVBand="0" w:oddHBand="0" w:evenHBand="0" w:firstRowFirstColumn="0" w:firstRowLastColumn="0" w:lastRowFirstColumn="0" w:lastRowLastColumn="0"/>
-              <w:rPr>
-                <w:rFonts w:ascii="Consolas" w:hAnsi="Consolas"/>
-                <w:sz w:val="18"/>
-                <w:szCs w:val="18"/>
-              </w:rPr>
-            </w:pPr>
-            <w:r>
-              <w:rPr>
-                <w:rFonts w:ascii="Consolas" w:hAnsi="Consolas"/>
-                <w:sz w:val="18"/>
-                <w:szCs w:val="18"/>
-              </w:rPr>
-              <w:t xml:space="preserve">POST: </w:t>
-            </w:r>
-            <w:proofErr w:type="spellStart"/>
-            <w:r>
-              <w:rPr>
-                <w:rFonts w:ascii="Consolas" w:hAnsi="Consolas"/>
-                <w:sz w:val="18"/>
-                <w:szCs w:val="18"/>
-              </w:rPr>
-              <w:t>accountType</w:t>
-            </w:r>
-            <w:proofErr w:type="spellEnd"/>
+              <w:t>POST: accountNum</w:t>
+            </w:r>
+          </w:p>
+          <w:p>
+            <w:pPr>
+              <w:cnfStyle w:val="000000000000" w:firstRow="0" w:lastRow="0" w:firstColumn="0" w:lastColumn="0" w:oddVBand="0" w:evenVBand="0" w:oddHBand="0" w:evenHBand="0" w:firstRowFirstColumn="0" w:firstRowLastColumn="0" w:lastRowFirstColumn="0" w:lastRowLastColumn="0"/>
+              <w:rPr>
+                <w:rFonts w:ascii="Consolas" w:hAnsi="Consolas"/>
+                <w:sz w:val="18"/>
+                <w:szCs w:val="18"/>
+              </w:rPr>
+            </w:pPr>
+            <w:r>
+              <w:rPr>
+                <w:rFonts w:ascii="Consolas" w:hAnsi="Consolas"/>
+                <w:sz w:val="18"/>
+                <w:szCs w:val="18"/>
+              </w:rPr>
+              <w:t>POST: accountType</w:t>
+            </w:r>
           </w:p>
           <w:p>
             <w:pPr>
@@ -6249,25 +5425,7 @@
                 <w:sz w:val="18"/>
                 <w:szCs w:val="18"/>
               </w:rPr>
-              <w:t xml:space="preserve">5 -&gt; </w:t>
-            </w:r>
-            <w:proofErr w:type="spellStart"/>
-            <w:r>
-              <w:rPr>
-                <w:rFonts w:ascii="Consolas" w:hAnsi="Consolas"/>
-                <w:sz w:val="18"/>
-                <w:szCs w:val="18"/>
-              </w:rPr>
-              <w:t>db</w:t>
-            </w:r>
-            <w:proofErr w:type="spellEnd"/>
-            <w:r>
-              <w:rPr>
-                <w:rFonts w:ascii="Consolas" w:hAnsi="Consolas"/>
-                <w:sz w:val="18"/>
-                <w:szCs w:val="18"/>
-              </w:rPr>
-              <w:t xml:space="preserve"> error</w:t>
+              <w:t>5 -&gt; db error</w:t>
             </w:r>
           </w:p>
         </w:tc>
@@ -6309,6 +5467,56 @@
                 <w:szCs w:val="18"/>
               </w:rPr>
             </w:pPr>
+            <w:r>
+              <w:rPr>
+                <w:rFonts w:cstheme="minorHAnsi"/>
+                <w:sz w:val="18"/>
+                <w:szCs w:val="18"/>
+              </w:rPr>
+              <w:t>Withdraws</w:t>
+            </w:r>
+            <w:r>
+              <w:rPr>
+                <w:rFonts w:cstheme="minorHAnsi"/>
+                <w:sz w:val="18"/>
+                <w:szCs w:val="18"/>
+              </w:rPr>
+              <w:t xml:space="preserve"> the </w:t>
+            </w:r>
+            <w:r>
+              <w:rPr>
+                <w:rFonts w:cstheme="minorHAnsi"/>
+                <w:sz w:val="18"/>
+                <w:szCs w:val="18"/>
+              </w:rPr>
+              <w:t>required</w:t>
+            </w:r>
+            <w:r>
+              <w:rPr>
+                <w:rFonts w:cstheme="minorHAnsi"/>
+                <w:sz w:val="18"/>
+                <w:szCs w:val="18"/>
+              </w:rPr>
+              <w:t xml:space="preserve"> amount </w:t>
+            </w:r>
+            <w:r>
+              <w:rPr>
+                <w:rFonts w:cstheme="minorHAnsi"/>
+                <w:sz w:val="18"/>
+                <w:szCs w:val="18"/>
+              </w:rPr>
+              <w:t>from</w:t>
+            </w:r>
+            <w:bookmarkStart w:id="11" w:name="_GoBack"/>
+            <w:bookmarkEnd w:id="11"/>
+            <w:r>
+              <w:rPr>
+                <w:rFonts w:cstheme="minorHAnsi"/>
+                <w:sz w:val="18"/>
+                <w:szCs w:val="18"/>
+              </w:rPr>
+              <w:t xml:space="preserve"> the selected account</w:t>
+            </w:r>
           </w:p>
         </w:tc>
       </w:tr>
@@ -6328,7 +5536,6 @@
                 <w:szCs w:val="18"/>
               </w:rPr>
             </w:pPr>
-            <w:proofErr w:type="spellStart"/>
             <w:r>
               <w:rPr>
                 <w:rFonts w:ascii="Consolas" w:hAnsi="Consolas"/>
@@ -6339,7 +5546,6 @@
               </w:rPr>
               <w:t>issue_loan.php</w:t>
             </w:r>
-            <w:proofErr w:type="spellEnd"/>
           </w:p>
         </w:tc>
         <w:tc>
@@ -6361,18 +5567,8 @@
                 <w:sz w:val="18"/>
                 <w:szCs w:val="18"/>
               </w:rPr>
-              <w:t xml:space="preserve">POST: </w:t>
-            </w:r>
-            <w:proofErr w:type="spellStart"/>
-            <w:r>
-              <w:rPr>
-                <w:rFonts w:ascii="Consolas" w:hAnsi="Consolas"/>
-                <w:sz w:val="18"/>
-                <w:szCs w:val="18"/>
-              </w:rPr>
-              <w:t>clientId</w:t>
-            </w:r>
-            <w:proofErr w:type="spellEnd"/>
+              <w:t>POST: clientId</w:t>
+            </w:r>
           </w:p>
           <w:p>
             <w:pPr>
@@ -6491,7 +5687,6 @@
                 <w:szCs w:val="18"/>
               </w:rPr>
             </w:pPr>
-            <w:proofErr w:type="spellStart"/>
             <w:r>
               <w:rPr>
                 <w:rFonts w:ascii="Consolas" w:hAnsi="Consolas"/>
@@ -6502,7 +5697,6 @@
               </w:rPr>
               <w:t>pay_loan.php</w:t>
             </w:r>
-            <w:proofErr w:type="spellEnd"/>
           </w:p>
         </w:tc>
         <w:tc>
@@ -6524,18 +5718,8 @@
                 <w:sz w:val="18"/>
                 <w:szCs w:val="18"/>
               </w:rPr>
-              <w:t xml:space="preserve">POST: </w:t>
-            </w:r>
-            <w:proofErr w:type="spellStart"/>
-            <w:r>
-              <w:rPr>
-                <w:rFonts w:ascii="Consolas" w:hAnsi="Consolas"/>
-                <w:sz w:val="18"/>
-                <w:szCs w:val="18"/>
-              </w:rPr>
-              <w:t>loanNum</w:t>
-            </w:r>
-            <w:proofErr w:type="spellEnd"/>
+              <w:t>POST: loanNum</w:t>
+            </w:r>
           </w:p>
           <w:p>
             <w:pPr>
@@ -6654,7 +5838,6 @@
                 <w:szCs w:val="18"/>
               </w:rPr>
             </w:pPr>
-            <w:proofErr w:type="spellStart"/>
             <w:r>
               <w:rPr>
                 <w:rFonts w:ascii="Consolas" w:hAnsi="Consolas"/>
@@ -6665,7 +5848,6 @@
               </w:rPr>
               <w:t>list_loans.php</w:t>
             </w:r>
-            <w:proofErr w:type="spellEnd"/>
           </w:p>
         </w:tc>
         <w:tc>
@@ -6705,18 +5887,8 @@
                 <w:sz w:val="18"/>
                 <w:szCs w:val="18"/>
               </w:rPr>
-              <w:t xml:space="preserve">POST: </w:t>
-            </w:r>
-            <w:proofErr w:type="spellStart"/>
-            <w:r>
-              <w:rPr>
-                <w:rFonts w:ascii="Consolas" w:hAnsi="Consolas"/>
-                <w:sz w:val="18"/>
-                <w:szCs w:val="18"/>
-              </w:rPr>
-              <w:t>clientId</w:t>
-            </w:r>
-            <w:proofErr w:type="spellEnd"/>
+              <w:t>POST: clientId</w:t>
+            </w:r>
           </w:p>
         </w:tc>
         <w:tc>
@@ -6738,25 +5910,7 @@
                 <w:sz w:val="18"/>
                 <w:szCs w:val="18"/>
               </w:rPr>
-              <w:t>(</w:t>
-            </w:r>
-            <w:proofErr w:type="spellStart"/>
-            <w:r>
-              <w:rPr>
-                <w:rFonts w:ascii="Consolas" w:hAnsi="Consolas"/>
-                <w:sz w:val="18"/>
-                <w:szCs w:val="18"/>
-              </w:rPr>
-              <w:t>loanNum</w:t>
-            </w:r>
-            <w:proofErr w:type="spellEnd"/>
-            <w:r>
-              <w:rPr>
-                <w:rFonts w:ascii="Consolas" w:hAnsi="Consolas"/>
-                <w:sz w:val="18"/>
-                <w:szCs w:val="18"/>
-              </w:rPr>
-              <w:t>,</w:t>
+              <w:t>(loanNum,</w:t>
             </w:r>
           </w:p>
           <w:p>
@@ -6822,51 +5976,31 @@
                 <w:szCs w:val="18"/>
               </w:rPr>
             </w:pPr>
-            <w:proofErr w:type="spellStart"/>
-            <w:r>
-              <w:rPr>
-                <w:rFonts w:ascii="Consolas" w:hAnsi="Consolas"/>
-                <w:sz w:val="18"/>
-                <w:szCs w:val="18"/>
-              </w:rPr>
-              <w:t>startDate</w:t>
-            </w:r>
-            <w:proofErr w:type="spellEnd"/>
-            <w:r>
-              <w:rPr>
-                <w:rFonts w:ascii="Consolas" w:hAnsi="Consolas"/>
-                <w:sz w:val="18"/>
-                <w:szCs w:val="18"/>
-              </w:rPr>
-              <w:t>,</w:t>
-            </w:r>
-          </w:p>
-          <w:p>
-            <w:pPr>
-              <w:cnfStyle w:val="000000000000" w:firstRow="0" w:lastRow="0" w:firstColumn="0" w:lastColumn="0" w:oddVBand="0" w:evenVBand="0" w:oddHBand="0" w:evenHBand="0" w:firstRowFirstColumn="0" w:firstRowLastColumn="0" w:lastRowFirstColumn="0" w:lastRowLastColumn="0"/>
-              <w:rPr>
-                <w:rFonts w:ascii="Consolas" w:hAnsi="Consolas"/>
-                <w:sz w:val="18"/>
-                <w:szCs w:val="18"/>
-              </w:rPr>
-            </w:pPr>
-            <w:proofErr w:type="spellStart"/>
-            <w:r>
-              <w:rPr>
-                <w:rFonts w:ascii="Consolas" w:hAnsi="Consolas"/>
-                <w:sz w:val="18"/>
-                <w:szCs w:val="18"/>
-              </w:rPr>
-              <w:t>endDate</w:t>
-            </w:r>
-            <w:proofErr w:type="spellEnd"/>
-            <w:r>
-              <w:rPr>
-                <w:rFonts w:ascii="Consolas" w:hAnsi="Consolas"/>
-                <w:sz w:val="18"/>
-                <w:szCs w:val="18"/>
-              </w:rPr>
-              <w:t>)</w:t>
+            <w:r>
+              <w:rPr>
+                <w:rFonts w:ascii="Consolas" w:hAnsi="Consolas"/>
+                <w:sz w:val="18"/>
+                <w:szCs w:val="18"/>
+              </w:rPr>
+              <w:t>startDate,</w:t>
+            </w:r>
+          </w:p>
+          <w:p>
+            <w:pPr>
+              <w:cnfStyle w:val="000000000000" w:firstRow="0" w:lastRow="0" w:firstColumn="0" w:lastColumn="0" w:oddVBand="0" w:evenVBand="0" w:oddHBand="0" w:evenHBand="0" w:firstRowFirstColumn="0" w:firstRowLastColumn="0" w:lastRowFirstColumn="0" w:lastRowLastColumn="0"/>
+              <w:rPr>
+                <w:rFonts w:ascii="Consolas" w:hAnsi="Consolas"/>
+                <w:sz w:val="18"/>
+                <w:szCs w:val="18"/>
+              </w:rPr>
+            </w:pPr>
+            <w:r>
+              <w:rPr>
+                <w:rFonts w:ascii="Consolas" w:hAnsi="Consolas"/>
+                <w:sz w:val="18"/>
+                <w:szCs w:val="18"/>
+              </w:rPr>
+              <w:t>endDate)</w:t>
             </w:r>
           </w:p>
         </w:tc>
@@ -6908,8 +6042,6 @@
                 <w:szCs w:val="18"/>
               </w:rPr>
             </w:pPr>
-            <w:bookmarkStart w:id="11" w:name="_GoBack"/>
-            <w:bookmarkEnd w:id="11"/>
           </w:p>
         </w:tc>
       </w:tr>

</xml_diff>

<commit_message>
loans + fixes and updates
</commit_message>
<xml_diff>
--- a/php/doc.docx
+++ b/php/doc.docx
@@ -143,6 +143,7 @@
                 <w:szCs w:val="18"/>
               </w:rPr>
             </w:pPr>
+            <w:proofErr w:type="spellStart"/>
             <w:r>
               <w:rPr>
                 <w:rFonts w:ascii="Consolas" w:hAnsi="Consolas"/>
@@ -163,6 +164,7 @@
               </w:rPr>
               <w:t>in.php</w:t>
             </w:r>
+            <w:proofErr w:type="spellEnd"/>
           </w:p>
         </w:tc>
         <w:tc>
@@ -277,7 +279,25 @@
                 <w:sz w:val="18"/>
                 <w:szCs w:val="18"/>
               </w:rPr>
-              <w:t>2 -&gt; db error</w:t>
+              <w:t xml:space="preserve">2 -&gt; </w:t>
+            </w:r>
+            <w:proofErr w:type="spellStart"/>
+            <w:r>
+              <w:rPr>
+                <w:rFonts w:ascii="Consolas" w:hAnsi="Consolas"/>
+                <w:sz w:val="18"/>
+                <w:szCs w:val="18"/>
+              </w:rPr>
+              <w:t>db</w:t>
+            </w:r>
+            <w:proofErr w:type="spellEnd"/>
+            <w:r>
+              <w:rPr>
+                <w:rFonts w:ascii="Consolas" w:hAnsi="Consolas"/>
+                <w:sz w:val="18"/>
+                <w:szCs w:val="18"/>
+              </w:rPr>
+              <w:t xml:space="preserve"> error</w:t>
             </w:r>
           </w:p>
           <w:p>
@@ -358,6 +378,7 @@
             </w:pPr>
             <w:bookmarkStart w:id="0" w:name="OLE_LINK2"/>
             <w:bookmarkStart w:id="1" w:name="OLE_LINK3"/>
+            <w:proofErr w:type="spellStart"/>
             <w:r>
               <w:rPr>
                 <w:rFonts w:ascii="Consolas" w:hAnsi="Consolas"/>
@@ -380,6 +401,7 @@
             </w:r>
             <w:bookmarkEnd w:id="0"/>
             <w:bookmarkEnd w:id="1"/>
+            <w:proofErr w:type="spellEnd"/>
           </w:p>
         </w:tc>
         <w:tc>
@@ -538,7 +560,25 @@
                 <w:sz w:val="18"/>
                 <w:szCs w:val="18"/>
               </w:rPr>
-              <w:t>4 -&gt; db error</w:t>
+              <w:t xml:space="preserve">4 -&gt; </w:t>
+            </w:r>
+            <w:proofErr w:type="spellStart"/>
+            <w:r>
+              <w:rPr>
+                <w:rFonts w:ascii="Consolas" w:hAnsi="Consolas"/>
+                <w:sz w:val="18"/>
+                <w:szCs w:val="18"/>
+              </w:rPr>
+              <w:t>db</w:t>
+            </w:r>
+            <w:proofErr w:type="spellEnd"/>
+            <w:r>
+              <w:rPr>
+                <w:rFonts w:ascii="Consolas" w:hAnsi="Consolas"/>
+                <w:sz w:val="18"/>
+                <w:szCs w:val="18"/>
+              </w:rPr>
+              <w:t xml:space="preserve"> error</w:t>
             </w:r>
           </w:p>
           <w:p>
@@ -643,6 +683,7 @@
                 <w:szCs w:val="18"/>
               </w:rPr>
             </w:pPr>
+            <w:proofErr w:type="spellStart"/>
             <w:r>
               <w:rPr>
                 <w:rFonts w:ascii="Consolas" w:hAnsi="Consolas"/>
@@ -653,6 +694,7 @@
               </w:rPr>
               <w:t>logout.php</w:t>
             </w:r>
+            <w:proofErr w:type="spellEnd"/>
           </w:p>
         </w:tc>
         <w:tc>
@@ -766,6 +808,7 @@
                 <w:szCs w:val="18"/>
               </w:rPr>
             </w:pPr>
+            <w:proofErr w:type="spellStart"/>
             <w:r>
               <w:rPr>
                 <w:rFonts w:ascii="Consolas" w:hAnsi="Consolas"/>
@@ -776,6 +819,7 @@
               </w:rPr>
               <w:t>is_logged_in.php</w:t>
             </w:r>
+            <w:proofErr w:type="spellEnd"/>
           </w:p>
         </w:tc>
         <w:tc>
@@ -979,6 +1023,7 @@
                 <w:szCs w:val="18"/>
               </w:rPr>
             </w:pPr>
+            <w:proofErr w:type="spellStart"/>
             <w:r>
               <w:rPr>
                 <w:rFonts w:ascii="Consolas" w:hAnsi="Consolas"/>
@@ -989,6 +1034,7 @@
               </w:rPr>
               <w:t>new_client.php</w:t>
             </w:r>
+            <w:proofErr w:type="spellEnd"/>
           </w:p>
         </w:tc>
         <w:tc>
@@ -1010,62 +1056,102 @@
                 <w:sz w:val="18"/>
                 <w:szCs w:val="18"/>
               </w:rPr>
-              <w:t>POST: clientId</w:t>
-            </w:r>
-          </w:p>
-          <w:p>
-            <w:pPr>
-              <w:cnfStyle w:val="000000000000" w:firstRow="0" w:lastRow="0" w:firstColumn="0" w:lastColumn="0" w:oddVBand="0" w:evenVBand="0" w:oddHBand="0" w:evenHBand="0" w:firstRowFirstColumn="0" w:firstRowLastColumn="0" w:lastRowFirstColumn="0" w:lastRowLastColumn="0"/>
-              <w:rPr>
-                <w:rFonts w:ascii="Consolas" w:hAnsi="Consolas"/>
-                <w:sz w:val="18"/>
-                <w:szCs w:val="18"/>
-              </w:rPr>
-            </w:pPr>
-            <w:r>
-              <w:rPr>
-                <w:rFonts w:ascii="Consolas" w:hAnsi="Consolas"/>
-                <w:sz w:val="18"/>
-                <w:szCs w:val="18"/>
-              </w:rPr>
-              <w:t>POST: fname</w:t>
-            </w:r>
-          </w:p>
-          <w:p>
-            <w:pPr>
-              <w:cnfStyle w:val="000000000000" w:firstRow="0" w:lastRow="0" w:firstColumn="0" w:lastColumn="0" w:oddVBand="0" w:evenVBand="0" w:oddHBand="0" w:evenHBand="0" w:firstRowFirstColumn="0" w:firstRowLastColumn="0" w:lastRowFirstColumn="0" w:lastRowLastColumn="0"/>
-              <w:rPr>
-                <w:rFonts w:ascii="Consolas" w:hAnsi="Consolas"/>
-                <w:sz w:val="18"/>
-                <w:szCs w:val="18"/>
-              </w:rPr>
-            </w:pPr>
-            <w:r>
-              <w:rPr>
-                <w:rFonts w:ascii="Consolas" w:hAnsi="Consolas"/>
-                <w:sz w:val="18"/>
-                <w:szCs w:val="18"/>
-              </w:rPr>
-              <w:t>POST: lname</w:t>
-            </w:r>
-          </w:p>
-          <w:p>
-            <w:pPr>
-              <w:cnfStyle w:val="000000000000" w:firstRow="0" w:lastRow="0" w:firstColumn="0" w:lastColumn="0" w:oddVBand="0" w:evenVBand="0" w:oddHBand="0" w:evenHBand="0" w:firstRowFirstColumn="0" w:firstRowLastColumn="0" w:lastRowFirstColumn="0" w:lastRowLastColumn="0"/>
-              <w:rPr>
-                <w:rFonts w:ascii="Consolas" w:hAnsi="Consolas"/>
-                <w:sz w:val="18"/>
-                <w:szCs w:val="18"/>
-              </w:rPr>
-            </w:pPr>
-            <w:r>
-              <w:rPr>
-                <w:rFonts w:ascii="Consolas" w:hAnsi="Consolas"/>
-                <w:sz w:val="18"/>
-                <w:szCs w:val="18"/>
-              </w:rPr>
-              <w:t>POST: dateOfBirth</w:t>
-            </w:r>
+              <w:t xml:space="preserve">POST: </w:t>
+            </w:r>
+            <w:proofErr w:type="spellStart"/>
+            <w:r>
+              <w:rPr>
+                <w:rFonts w:ascii="Consolas" w:hAnsi="Consolas"/>
+                <w:sz w:val="18"/>
+                <w:szCs w:val="18"/>
+              </w:rPr>
+              <w:t>clientId</w:t>
+            </w:r>
+            <w:proofErr w:type="spellEnd"/>
+          </w:p>
+          <w:p>
+            <w:pPr>
+              <w:cnfStyle w:val="000000000000" w:firstRow="0" w:lastRow="0" w:firstColumn="0" w:lastColumn="0" w:oddVBand="0" w:evenVBand="0" w:oddHBand="0" w:evenHBand="0" w:firstRowFirstColumn="0" w:firstRowLastColumn="0" w:lastRowFirstColumn="0" w:lastRowLastColumn="0"/>
+              <w:rPr>
+                <w:rFonts w:ascii="Consolas" w:hAnsi="Consolas"/>
+                <w:sz w:val="18"/>
+                <w:szCs w:val="18"/>
+              </w:rPr>
+            </w:pPr>
+            <w:r>
+              <w:rPr>
+                <w:rFonts w:ascii="Consolas" w:hAnsi="Consolas"/>
+                <w:sz w:val="18"/>
+                <w:szCs w:val="18"/>
+              </w:rPr>
+              <w:t xml:space="preserve">POST: </w:t>
+            </w:r>
+            <w:proofErr w:type="spellStart"/>
+            <w:r>
+              <w:rPr>
+                <w:rFonts w:ascii="Consolas" w:hAnsi="Consolas"/>
+                <w:sz w:val="18"/>
+                <w:szCs w:val="18"/>
+              </w:rPr>
+              <w:t>fname</w:t>
+            </w:r>
+            <w:proofErr w:type="spellEnd"/>
+          </w:p>
+          <w:p>
+            <w:pPr>
+              <w:cnfStyle w:val="000000000000" w:firstRow="0" w:lastRow="0" w:firstColumn="0" w:lastColumn="0" w:oddVBand="0" w:evenVBand="0" w:oddHBand="0" w:evenHBand="0" w:firstRowFirstColumn="0" w:firstRowLastColumn="0" w:lastRowFirstColumn="0" w:lastRowLastColumn="0"/>
+              <w:rPr>
+                <w:rFonts w:ascii="Consolas" w:hAnsi="Consolas"/>
+                <w:sz w:val="18"/>
+                <w:szCs w:val="18"/>
+              </w:rPr>
+            </w:pPr>
+            <w:r>
+              <w:rPr>
+                <w:rFonts w:ascii="Consolas" w:hAnsi="Consolas"/>
+                <w:sz w:val="18"/>
+                <w:szCs w:val="18"/>
+              </w:rPr>
+              <w:t xml:space="preserve">POST: </w:t>
+            </w:r>
+            <w:proofErr w:type="spellStart"/>
+            <w:r>
+              <w:rPr>
+                <w:rFonts w:ascii="Consolas" w:hAnsi="Consolas"/>
+                <w:sz w:val="18"/>
+                <w:szCs w:val="18"/>
+              </w:rPr>
+              <w:t>lname</w:t>
+            </w:r>
+            <w:proofErr w:type="spellEnd"/>
+          </w:p>
+          <w:p>
+            <w:pPr>
+              <w:cnfStyle w:val="000000000000" w:firstRow="0" w:lastRow="0" w:firstColumn="0" w:lastColumn="0" w:oddVBand="0" w:evenVBand="0" w:oddHBand="0" w:evenHBand="0" w:firstRowFirstColumn="0" w:firstRowLastColumn="0" w:lastRowFirstColumn="0" w:lastRowLastColumn="0"/>
+              <w:rPr>
+                <w:rFonts w:ascii="Consolas" w:hAnsi="Consolas"/>
+                <w:sz w:val="18"/>
+                <w:szCs w:val="18"/>
+              </w:rPr>
+            </w:pPr>
+            <w:r>
+              <w:rPr>
+                <w:rFonts w:ascii="Consolas" w:hAnsi="Consolas"/>
+                <w:sz w:val="18"/>
+                <w:szCs w:val="18"/>
+              </w:rPr>
+              <w:t xml:space="preserve">POST: </w:t>
+            </w:r>
+            <w:proofErr w:type="spellStart"/>
+            <w:r>
+              <w:rPr>
+                <w:rFonts w:ascii="Consolas" w:hAnsi="Consolas"/>
+                <w:sz w:val="18"/>
+                <w:szCs w:val="18"/>
+              </w:rPr>
+              <w:t>dateOfBirth</w:t>
+            </w:r>
+            <w:proofErr w:type="spellEnd"/>
           </w:p>
           <w:p>
             <w:pPr>
@@ -1269,7 +1355,25 @@
                 <w:sz w:val="18"/>
                 <w:szCs w:val="18"/>
               </w:rPr>
-              <w:t>4 -&gt; db error</w:t>
+              <w:t xml:space="preserve">4 -&gt; </w:t>
+            </w:r>
+            <w:proofErr w:type="spellStart"/>
+            <w:r>
+              <w:rPr>
+                <w:rFonts w:ascii="Consolas" w:hAnsi="Consolas"/>
+                <w:sz w:val="18"/>
+                <w:szCs w:val="18"/>
+              </w:rPr>
+              <w:t>db</w:t>
+            </w:r>
+            <w:proofErr w:type="spellEnd"/>
+            <w:r>
+              <w:rPr>
+                <w:rFonts w:ascii="Consolas" w:hAnsi="Consolas"/>
+                <w:sz w:val="18"/>
+                <w:szCs w:val="18"/>
+              </w:rPr>
+              <w:t xml:space="preserve"> error</w:t>
             </w:r>
           </w:p>
         </w:tc>
@@ -1356,6 +1460,7 @@
                 <w:szCs w:val="18"/>
               </w:rPr>
             </w:pPr>
+            <w:proofErr w:type="spellStart"/>
             <w:r>
               <w:rPr>
                 <w:rFonts w:ascii="Consolas" w:hAnsi="Consolas"/>
@@ -1366,6 +1471,7 @@
               </w:rPr>
               <w:t>update_client_info.php</w:t>
             </w:r>
+            <w:proofErr w:type="spellEnd"/>
           </w:p>
         </w:tc>
         <w:tc>
@@ -1387,8 +1493,18 @@
                 <w:sz w:val="18"/>
                 <w:szCs w:val="18"/>
               </w:rPr>
-              <w:t>POST: clientId</w:t>
-            </w:r>
+              <w:t xml:space="preserve">POST: </w:t>
+            </w:r>
+            <w:proofErr w:type="spellStart"/>
+            <w:r>
+              <w:rPr>
+                <w:rFonts w:ascii="Consolas" w:hAnsi="Consolas"/>
+                <w:sz w:val="18"/>
+                <w:szCs w:val="18"/>
+              </w:rPr>
+              <w:t>clientId</w:t>
+            </w:r>
+            <w:proofErr w:type="spellEnd"/>
           </w:p>
           <w:p>
             <w:pPr>
@@ -1592,7 +1708,25 @@
                 <w:sz w:val="18"/>
                 <w:szCs w:val="18"/>
               </w:rPr>
-              <w:t>4 -&gt; db error</w:t>
+              <w:t xml:space="preserve">4 -&gt; </w:t>
+            </w:r>
+            <w:proofErr w:type="spellStart"/>
+            <w:r>
+              <w:rPr>
+                <w:rFonts w:ascii="Consolas" w:hAnsi="Consolas"/>
+                <w:sz w:val="18"/>
+                <w:szCs w:val="18"/>
+              </w:rPr>
+              <w:t>db</w:t>
+            </w:r>
+            <w:proofErr w:type="spellEnd"/>
+            <w:r>
+              <w:rPr>
+                <w:rFonts w:ascii="Consolas" w:hAnsi="Consolas"/>
+                <w:sz w:val="18"/>
+                <w:szCs w:val="18"/>
+              </w:rPr>
+              <w:t xml:space="preserve"> error</w:t>
             </w:r>
           </w:p>
         </w:tc>
@@ -1682,6 +1816,7 @@
             <w:bookmarkStart w:id="2" w:name="OLE_LINK1"/>
             <w:bookmarkStart w:id="3" w:name="OLE_LINK4"/>
             <w:bookmarkStart w:id="4" w:name="OLE_LINK5"/>
+            <w:proofErr w:type="spellStart"/>
             <w:r>
               <w:rPr>
                 <w:rFonts w:ascii="Consolas" w:hAnsi="Consolas"/>
@@ -1695,6 +1830,7 @@
             <w:bookmarkEnd w:id="2"/>
             <w:bookmarkEnd w:id="3"/>
             <w:bookmarkEnd w:id="4"/>
+            <w:proofErr w:type="spellEnd"/>
           </w:p>
         </w:tc>
         <w:tc>
@@ -1716,8 +1852,18 @@
                 <w:sz w:val="18"/>
                 <w:szCs w:val="18"/>
               </w:rPr>
-              <w:t>POST: clientId</w:t>
-            </w:r>
+              <w:t xml:space="preserve">POST: </w:t>
+            </w:r>
+            <w:proofErr w:type="spellStart"/>
+            <w:r>
+              <w:rPr>
+                <w:rFonts w:ascii="Consolas" w:hAnsi="Consolas"/>
+                <w:sz w:val="18"/>
+                <w:szCs w:val="18"/>
+              </w:rPr>
+              <w:t>clientId</w:t>
+            </w:r>
+            <w:proofErr w:type="spellEnd"/>
           </w:p>
           <w:p>
             <w:pPr>
@@ -1837,7 +1983,25 @@
                 <w:sz w:val="18"/>
                 <w:szCs w:val="18"/>
               </w:rPr>
-              <w:t>4 -&gt; db error</w:t>
+              <w:t xml:space="preserve">4 -&gt; </w:t>
+            </w:r>
+            <w:proofErr w:type="spellStart"/>
+            <w:r>
+              <w:rPr>
+                <w:rFonts w:ascii="Consolas" w:hAnsi="Consolas"/>
+                <w:sz w:val="18"/>
+                <w:szCs w:val="18"/>
+              </w:rPr>
+              <w:t>db</w:t>
+            </w:r>
+            <w:proofErr w:type="spellEnd"/>
+            <w:r>
+              <w:rPr>
+                <w:rFonts w:ascii="Consolas" w:hAnsi="Consolas"/>
+                <w:sz w:val="18"/>
+                <w:szCs w:val="18"/>
+              </w:rPr>
+              <w:t xml:space="preserve"> error</w:t>
             </w:r>
           </w:p>
         </w:tc>
@@ -1914,6 +2078,7 @@
                 <w:szCs w:val="18"/>
               </w:rPr>
             </w:pPr>
+            <w:proofErr w:type="spellStart"/>
             <w:r>
               <w:rPr>
                 <w:rFonts w:ascii="Consolas" w:hAnsi="Consolas"/>
@@ -1924,6 +2089,7 @@
               </w:rPr>
               <w:t>create_checking_account.php</w:t>
             </w:r>
+            <w:proofErr w:type="spellEnd"/>
           </w:p>
         </w:tc>
         <w:tc>
@@ -1945,8 +2111,18 @@
                 <w:sz w:val="18"/>
                 <w:szCs w:val="18"/>
               </w:rPr>
-              <w:t>POST: clientId</w:t>
-            </w:r>
+              <w:t xml:space="preserve">POST: </w:t>
+            </w:r>
+            <w:proofErr w:type="spellStart"/>
+            <w:r>
+              <w:rPr>
+                <w:rFonts w:ascii="Consolas" w:hAnsi="Consolas"/>
+                <w:sz w:val="18"/>
+                <w:szCs w:val="18"/>
+              </w:rPr>
+              <w:t>clientId</w:t>
+            </w:r>
+            <w:proofErr w:type="spellEnd"/>
           </w:p>
           <w:p>
             <w:pPr>
@@ -2058,7 +2234,25 @@
                 <w:sz w:val="18"/>
                 <w:szCs w:val="18"/>
               </w:rPr>
-              <w:t>4 -&gt; db error</w:t>
+              <w:t xml:space="preserve">4 -&gt; </w:t>
+            </w:r>
+            <w:proofErr w:type="spellStart"/>
+            <w:r>
+              <w:rPr>
+                <w:rFonts w:ascii="Consolas" w:hAnsi="Consolas"/>
+                <w:sz w:val="18"/>
+                <w:szCs w:val="18"/>
+              </w:rPr>
+              <w:t>db</w:t>
+            </w:r>
+            <w:proofErr w:type="spellEnd"/>
+            <w:r>
+              <w:rPr>
+                <w:rFonts w:ascii="Consolas" w:hAnsi="Consolas"/>
+                <w:sz w:val="18"/>
+                <w:szCs w:val="18"/>
+              </w:rPr>
+              <w:t xml:space="preserve"> error</w:t>
             </w:r>
           </w:p>
         </w:tc>
@@ -2129,6 +2323,7 @@
             </w:pPr>
             <w:bookmarkStart w:id="9" w:name="OLE_LINK10"/>
             <w:bookmarkStart w:id="10" w:name="OLE_LINK11"/>
+            <w:proofErr w:type="spellStart"/>
             <w:r>
               <w:rPr>
                 <w:rFonts w:ascii="Consolas" w:hAnsi="Consolas"/>
@@ -2141,6 +2336,7 @@
             </w:r>
             <w:bookmarkEnd w:id="9"/>
             <w:bookmarkEnd w:id="10"/>
+            <w:proofErr w:type="spellEnd"/>
           </w:p>
         </w:tc>
         <w:tc>
@@ -2180,8 +2376,18 @@
                 <w:sz w:val="18"/>
                 <w:szCs w:val="18"/>
               </w:rPr>
-              <w:t>POST: clientId</w:t>
-            </w:r>
+              <w:t xml:space="preserve">POST: </w:t>
+            </w:r>
+            <w:proofErr w:type="spellStart"/>
+            <w:r>
+              <w:rPr>
+                <w:rFonts w:ascii="Consolas" w:hAnsi="Consolas"/>
+                <w:sz w:val="18"/>
+                <w:szCs w:val="18"/>
+              </w:rPr>
+              <w:t>clientId</w:t>
+            </w:r>
+            <w:proofErr w:type="spellEnd"/>
           </w:p>
         </w:tc>
         <w:tc>
@@ -2203,7 +2409,25 @@
                 <w:sz w:val="18"/>
                 <w:szCs w:val="18"/>
               </w:rPr>
-              <w:t>(accountNum,</w:t>
+              <w:t>(</w:t>
+            </w:r>
+            <w:proofErr w:type="spellStart"/>
+            <w:r>
+              <w:rPr>
+                <w:rFonts w:ascii="Consolas" w:hAnsi="Consolas"/>
+                <w:sz w:val="18"/>
+                <w:szCs w:val="18"/>
+              </w:rPr>
+              <w:t>accountNum</w:t>
+            </w:r>
+            <w:proofErr w:type="spellEnd"/>
+            <w:r>
+              <w:rPr>
+                <w:rFonts w:ascii="Consolas" w:hAnsi="Consolas"/>
+                <w:sz w:val="18"/>
+                <w:szCs w:val="18"/>
+              </w:rPr>
+              <w:t>,</w:t>
             </w:r>
           </w:p>
           <w:p>
@@ -2305,31 +2529,51 @@
                 <w:szCs w:val="18"/>
               </w:rPr>
             </w:pPr>
-            <w:r>
-              <w:rPr>
-                <w:rFonts w:ascii="Consolas" w:hAnsi="Consolas"/>
-                <w:sz w:val="18"/>
-                <w:szCs w:val="18"/>
-              </w:rPr>
-              <w:t>issueDate,</w:t>
-            </w:r>
-          </w:p>
-          <w:p>
-            <w:pPr>
-              <w:cnfStyle w:val="000000000000" w:firstRow="0" w:lastRow="0" w:firstColumn="0" w:lastColumn="0" w:oddVBand="0" w:evenVBand="0" w:oddHBand="0" w:evenHBand="0" w:firstRowFirstColumn="0" w:firstRowLastColumn="0" w:lastRowFirstColumn="0" w:lastRowLastColumn="0"/>
-              <w:rPr>
-                <w:rFonts w:ascii="Consolas" w:hAnsi="Consolas"/>
-                <w:sz w:val="18"/>
-                <w:szCs w:val="18"/>
-              </w:rPr>
-            </w:pPr>
-            <w:r>
-              <w:rPr>
-                <w:rFonts w:ascii="Consolas" w:hAnsi="Consolas"/>
-                <w:sz w:val="18"/>
-                <w:szCs w:val="18"/>
-              </w:rPr>
-              <w:t>linkedCardNum)</w:t>
+            <w:proofErr w:type="spellStart"/>
+            <w:r>
+              <w:rPr>
+                <w:rFonts w:ascii="Consolas" w:hAnsi="Consolas"/>
+                <w:sz w:val="18"/>
+                <w:szCs w:val="18"/>
+              </w:rPr>
+              <w:t>issueDate</w:t>
+            </w:r>
+            <w:proofErr w:type="spellEnd"/>
+            <w:r>
+              <w:rPr>
+                <w:rFonts w:ascii="Consolas" w:hAnsi="Consolas"/>
+                <w:sz w:val="18"/>
+                <w:szCs w:val="18"/>
+              </w:rPr>
+              <w:t>,</w:t>
+            </w:r>
+          </w:p>
+          <w:p>
+            <w:pPr>
+              <w:cnfStyle w:val="000000000000" w:firstRow="0" w:lastRow="0" w:firstColumn="0" w:lastColumn="0" w:oddVBand="0" w:evenVBand="0" w:oddHBand="0" w:evenHBand="0" w:firstRowFirstColumn="0" w:firstRowLastColumn="0" w:lastRowFirstColumn="0" w:lastRowLastColumn="0"/>
+              <w:rPr>
+                <w:rFonts w:ascii="Consolas" w:hAnsi="Consolas"/>
+                <w:sz w:val="18"/>
+                <w:szCs w:val="18"/>
+              </w:rPr>
+            </w:pPr>
+            <w:proofErr w:type="spellStart"/>
+            <w:r>
+              <w:rPr>
+                <w:rFonts w:ascii="Consolas" w:hAnsi="Consolas"/>
+                <w:sz w:val="18"/>
+                <w:szCs w:val="18"/>
+              </w:rPr>
+              <w:t>linkedCardNum</w:t>
+            </w:r>
+            <w:proofErr w:type="spellEnd"/>
+            <w:r>
+              <w:rPr>
+                <w:rFonts w:ascii="Consolas" w:hAnsi="Consolas"/>
+                <w:sz w:val="18"/>
+                <w:szCs w:val="18"/>
+              </w:rPr>
+              <w:t>)</w:t>
             </w:r>
           </w:p>
         </w:tc>
@@ -2395,7 +2639,25 @@
                 <w:sz w:val="18"/>
                 <w:szCs w:val="18"/>
               </w:rPr>
-              <w:t>If the client is logged in, the clientId will be obtained from session data.</w:t>
+              <w:t xml:space="preserve">If the client is logged in, the </w:t>
+            </w:r>
+            <w:proofErr w:type="spellStart"/>
+            <w:r>
+              <w:rPr>
+                <w:rFonts w:cstheme="minorHAnsi"/>
+                <w:sz w:val="18"/>
+                <w:szCs w:val="18"/>
+              </w:rPr>
+              <w:t>clientId</w:t>
+            </w:r>
+            <w:proofErr w:type="spellEnd"/>
+            <w:r>
+              <w:rPr>
+                <w:rFonts w:cstheme="minorHAnsi"/>
+                <w:sz w:val="18"/>
+                <w:szCs w:val="18"/>
+              </w:rPr>
+              <w:t xml:space="preserve"> will be obtained from session data.</w:t>
             </w:r>
           </w:p>
         </w:tc>
@@ -2416,6 +2678,7 @@
                 <w:szCs w:val="18"/>
               </w:rPr>
             </w:pPr>
+            <w:proofErr w:type="spellStart"/>
             <w:r>
               <w:rPr>
                 <w:rFonts w:ascii="Consolas" w:hAnsi="Consolas"/>
@@ -2426,6 +2689,7 @@
               </w:rPr>
               <w:t>list_checking_accounts.php</w:t>
             </w:r>
+            <w:proofErr w:type="spellEnd"/>
           </w:p>
         </w:tc>
         <w:tc>
@@ -2465,8 +2729,18 @@
                 <w:sz w:val="18"/>
                 <w:szCs w:val="18"/>
               </w:rPr>
-              <w:t>POST: clientId</w:t>
-            </w:r>
+              <w:t xml:space="preserve">POST: </w:t>
+            </w:r>
+            <w:proofErr w:type="spellStart"/>
+            <w:r>
+              <w:rPr>
+                <w:rFonts w:ascii="Consolas" w:hAnsi="Consolas"/>
+                <w:sz w:val="18"/>
+                <w:szCs w:val="18"/>
+              </w:rPr>
+              <w:t>clientId</w:t>
+            </w:r>
+            <w:proofErr w:type="spellEnd"/>
           </w:p>
         </w:tc>
         <w:tc>
@@ -2488,7 +2762,25 @@
                 <w:sz w:val="18"/>
                 <w:szCs w:val="18"/>
               </w:rPr>
-              <w:t>(accountNum,</w:t>
+              <w:t>(</w:t>
+            </w:r>
+            <w:proofErr w:type="spellStart"/>
+            <w:r>
+              <w:rPr>
+                <w:rFonts w:ascii="Consolas" w:hAnsi="Consolas"/>
+                <w:sz w:val="18"/>
+                <w:szCs w:val="18"/>
+              </w:rPr>
+              <w:t>accountNum</w:t>
+            </w:r>
+            <w:proofErr w:type="spellEnd"/>
+            <w:r>
+              <w:rPr>
+                <w:rFonts w:ascii="Consolas" w:hAnsi="Consolas"/>
+                <w:sz w:val="18"/>
+                <w:szCs w:val="18"/>
+              </w:rPr>
+              <w:t>,</w:t>
             </w:r>
           </w:p>
           <w:p>
@@ -2572,6 +2864,7 @@
                 <w:szCs w:val="18"/>
               </w:rPr>
             </w:pPr>
+            <w:proofErr w:type="spellStart"/>
             <w:r>
               <w:rPr>
                 <w:rFonts w:ascii="Consolas" w:hAnsi="Consolas"/>
@@ -2580,23 +2873,34 @@
               </w:rPr>
               <w:t>issueDate</w:t>
             </w:r>
-          </w:p>
-          <w:p>
-            <w:pPr>
-              <w:cnfStyle w:val="000000000000" w:firstRow="0" w:lastRow="0" w:firstColumn="0" w:lastColumn="0" w:oddVBand="0" w:evenVBand="0" w:oddHBand="0" w:evenHBand="0" w:firstRowFirstColumn="0" w:firstRowLastColumn="0" w:lastRowFirstColumn="0" w:lastRowLastColumn="0"/>
-              <w:rPr>
-                <w:rFonts w:ascii="Consolas" w:hAnsi="Consolas"/>
-                <w:sz w:val="18"/>
-                <w:szCs w:val="18"/>
-              </w:rPr>
-            </w:pPr>
-            <w:r>
-              <w:rPr>
-                <w:rFonts w:ascii="Consolas" w:hAnsi="Consolas"/>
-                <w:sz w:val="18"/>
-                <w:szCs w:val="18"/>
-              </w:rPr>
-              <w:t>linkedCardNum)</w:t>
+            <w:proofErr w:type="spellEnd"/>
+          </w:p>
+          <w:p>
+            <w:pPr>
+              <w:cnfStyle w:val="000000000000" w:firstRow="0" w:lastRow="0" w:firstColumn="0" w:lastColumn="0" w:oddVBand="0" w:evenVBand="0" w:oddHBand="0" w:evenHBand="0" w:firstRowFirstColumn="0" w:firstRowLastColumn="0" w:lastRowFirstColumn="0" w:lastRowLastColumn="0"/>
+              <w:rPr>
+                <w:rFonts w:ascii="Consolas" w:hAnsi="Consolas"/>
+                <w:sz w:val="18"/>
+                <w:szCs w:val="18"/>
+              </w:rPr>
+            </w:pPr>
+            <w:proofErr w:type="spellStart"/>
+            <w:r>
+              <w:rPr>
+                <w:rFonts w:ascii="Consolas" w:hAnsi="Consolas"/>
+                <w:sz w:val="18"/>
+                <w:szCs w:val="18"/>
+              </w:rPr>
+              <w:t>linkedCardNum</w:t>
+            </w:r>
+            <w:proofErr w:type="spellEnd"/>
+            <w:r>
+              <w:rPr>
+                <w:rFonts w:ascii="Consolas" w:hAnsi="Consolas"/>
+                <w:sz w:val="18"/>
+                <w:szCs w:val="18"/>
+              </w:rPr>
+              <w:t>)</w:t>
             </w:r>
           </w:p>
         </w:tc>
@@ -2662,7 +2966,25 @@
                 <w:sz w:val="18"/>
                 <w:szCs w:val="18"/>
               </w:rPr>
-              <w:t>If the client is logged in, the clientId will be obtained from session data.</w:t>
+              <w:t xml:space="preserve">If the client is logged in, the </w:t>
+            </w:r>
+            <w:proofErr w:type="spellStart"/>
+            <w:r>
+              <w:rPr>
+                <w:rFonts w:cstheme="minorHAnsi"/>
+                <w:sz w:val="18"/>
+                <w:szCs w:val="18"/>
+              </w:rPr>
+              <w:t>clientId</w:t>
+            </w:r>
+            <w:proofErr w:type="spellEnd"/>
+            <w:r>
+              <w:rPr>
+                <w:rFonts w:cstheme="minorHAnsi"/>
+                <w:sz w:val="18"/>
+                <w:szCs w:val="18"/>
+              </w:rPr>
+              <w:t xml:space="preserve"> will be obtained from session data.</w:t>
             </w:r>
           </w:p>
         </w:tc>
@@ -2683,6 +3005,7 @@
                 <w:szCs w:val="18"/>
               </w:rPr>
             </w:pPr>
+            <w:proofErr w:type="spellStart"/>
             <w:r>
               <w:rPr>
                 <w:rFonts w:ascii="Consolas" w:hAnsi="Consolas"/>
@@ -2694,6 +3017,7 @@
               <w:lastRenderedPageBreak/>
               <w:t>get_client_info.php</w:t>
             </w:r>
+            <w:proofErr w:type="spellEnd"/>
           </w:p>
         </w:tc>
         <w:tc>
@@ -2733,8 +3057,18 @@
                 <w:sz w:val="18"/>
                 <w:szCs w:val="18"/>
               </w:rPr>
-              <w:t>POST: clientId</w:t>
-            </w:r>
+              <w:t xml:space="preserve">POST: </w:t>
+            </w:r>
+            <w:proofErr w:type="spellStart"/>
+            <w:r>
+              <w:rPr>
+                <w:rFonts w:ascii="Consolas" w:hAnsi="Consolas"/>
+                <w:sz w:val="18"/>
+                <w:szCs w:val="18"/>
+              </w:rPr>
+              <w:t>clientId</w:t>
+            </w:r>
+            <w:proofErr w:type="spellEnd"/>
           </w:p>
         </w:tc>
         <w:tc>
@@ -2786,13 +3120,23 @@
                 <w:szCs w:val="18"/>
               </w:rPr>
             </w:pPr>
-            <w:r>
-              <w:rPr>
-                <w:rFonts w:ascii="Consolas" w:hAnsi="Consolas"/>
-                <w:sz w:val="18"/>
-                <w:szCs w:val="18"/>
-              </w:rPr>
-              <w:t>dateOfBirth,</w:t>
+            <w:proofErr w:type="spellStart"/>
+            <w:r>
+              <w:rPr>
+                <w:rFonts w:ascii="Consolas" w:hAnsi="Consolas"/>
+                <w:sz w:val="18"/>
+                <w:szCs w:val="18"/>
+              </w:rPr>
+              <w:t>dateOfBirth</w:t>
+            </w:r>
+            <w:proofErr w:type="spellEnd"/>
+            <w:r>
+              <w:rPr>
+                <w:rFonts w:ascii="Consolas" w:hAnsi="Consolas"/>
+                <w:sz w:val="18"/>
+                <w:szCs w:val="18"/>
+              </w:rPr>
+              <w:t>,</w:t>
             </w:r>
           </w:p>
           <w:p>
@@ -2876,31 +3220,51 @@
                 <w:szCs w:val="18"/>
               </w:rPr>
             </w:pPr>
-            <w:r>
-              <w:rPr>
-                <w:rFonts w:ascii="Consolas" w:hAnsi="Consolas"/>
-                <w:sz w:val="18"/>
-                <w:szCs w:val="18"/>
-              </w:rPr>
-              <w:t>fname,</w:t>
-            </w:r>
-          </w:p>
-          <w:p>
-            <w:pPr>
-              <w:cnfStyle w:val="000000000000" w:firstRow="0" w:lastRow="0" w:firstColumn="0" w:lastColumn="0" w:oddVBand="0" w:evenVBand="0" w:oddHBand="0" w:evenHBand="0" w:firstRowFirstColumn="0" w:firstRowLastColumn="0" w:lastRowFirstColumn="0" w:lastRowLastColumn="0"/>
-              <w:rPr>
-                <w:rFonts w:ascii="Consolas" w:hAnsi="Consolas"/>
-                <w:sz w:val="18"/>
-                <w:szCs w:val="18"/>
-              </w:rPr>
-            </w:pPr>
-            <w:r>
-              <w:rPr>
-                <w:rFonts w:ascii="Consolas" w:hAnsi="Consolas"/>
-                <w:sz w:val="18"/>
-                <w:szCs w:val="18"/>
-              </w:rPr>
-              <w:t>lname)</w:t>
+            <w:proofErr w:type="spellStart"/>
+            <w:r>
+              <w:rPr>
+                <w:rFonts w:ascii="Consolas" w:hAnsi="Consolas"/>
+                <w:sz w:val="18"/>
+                <w:szCs w:val="18"/>
+              </w:rPr>
+              <w:t>fname</w:t>
+            </w:r>
+            <w:proofErr w:type="spellEnd"/>
+            <w:r>
+              <w:rPr>
+                <w:rFonts w:ascii="Consolas" w:hAnsi="Consolas"/>
+                <w:sz w:val="18"/>
+                <w:szCs w:val="18"/>
+              </w:rPr>
+              <w:t>,</w:t>
+            </w:r>
+          </w:p>
+          <w:p>
+            <w:pPr>
+              <w:cnfStyle w:val="000000000000" w:firstRow="0" w:lastRow="0" w:firstColumn="0" w:lastColumn="0" w:oddVBand="0" w:evenVBand="0" w:oddHBand="0" w:evenHBand="0" w:firstRowFirstColumn="0" w:firstRowLastColumn="0" w:lastRowFirstColumn="0" w:lastRowLastColumn="0"/>
+              <w:rPr>
+                <w:rFonts w:ascii="Consolas" w:hAnsi="Consolas"/>
+                <w:sz w:val="18"/>
+                <w:szCs w:val="18"/>
+              </w:rPr>
+            </w:pPr>
+            <w:proofErr w:type="spellStart"/>
+            <w:r>
+              <w:rPr>
+                <w:rFonts w:ascii="Consolas" w:hAnsi="Consolas"/>
+                <w:sz w:val="18"/>
+                <w:szCs w:val="18"/>
+              </w:rPr>
+              <w:t>lname</w:t>
+            </w:r>
+            <w:proofErr w:type="spellEnd"/>
+            <w:r>
+              <w:rPr>
+                <w:rFonts w:ascii="Consolas" w:hAnsi="Consolas"/>
+                <w:sz w:val="18"/>
+                <w:szCs w:val="18"/>
+              </w:rPr>
+              <w:t>)</w:t>
             </w:r>
           </w:p>
         </w:tc>
@@ -2966,7 +3330,25 @@
                 <w:sz w:val="18"/>
                 <w:szCs w:val="18"/>
               </w:rPr>
-              <w:t>If the client is logged in, the clientId is obtained from the session data.</w:t>
+              <w:t xml:space="preserve">If the client is logged in, the </w:t>
+            </w:r>
+            <w:proofErr w:type="spellStart"/>
+            <w:r>
+              <w:rPr>
+                <w:rFonts w:cstheme="minorHAnsi"/>
+                <w:sz w:val="18"/>
+                <w:szCs w:val="18"/>
+              </w:rPr>
+              <w:t>clientId</w:t>
+            </w:r>
+            <w:proofErr w:type="spellEnd"/>
+            <w:r>
+              <w:rPr>
+                <w:rFonts w:cstheme="minorHAnsi"/>
+                <w:sz w:val="18"/>
+                <w:szCs w:val="18"/>
+              </w:rPr>
+              <w:t xml:space="preserve"> is obtained from the session data.</w:t>
             </w:r>
           </w:p>
         </w:tc>
@@ -2987,6 +3369,7 @@
                 <w:szCs w:val="18"/>
               </w:rPr>
             </w:pPr>
+            <w:proofErr w:type="spellStart"/>
             <w:r>
               <w:rPr>
                 <w:rFonts w:ascii="Consolas" w:hAnsi="Consolas"/>
@@ -2997,6 +3380,7 @@
               </w:rPr>
               <w:t>list_savings_certificate_types.php</w:t>
             </w:r>
+            <w:proofErr w:type="spellEnd"/>
           </w:p>
         </w:tc>
         <w:tc>
@@ -3041,25 +3425,53 @@
                 <w:sz w:val="18"/>
                 <w:szCs w:val="18"/>
               </w:rPr>
-              <w:t>(typeId,</w:t>
-            </w:r>
-          </w:p>
-          <w:p>
-            <w:pPr>
-              <w:cnfStyle w:val="000000000000" w:firstRow="0" w:lastRow="0" w:firstColumn="0" w:lastColumn="0" w:oddVBand="0" w:evenVBand="0" w:oddHBand="0" w:evenHBand="0" w:firstRowFirstColumn="0" w:firstRowLastColumn="0" w:lastRowFirstColumn="0" w:lastRowLastColumn="0"/>
-              <w:rPr>
-                <w:rFonts w:ascii="Consolas" w:hAnsi="Consolas"/>
-                <w:sz w:val="18"/>
-                <w:szCs w:val="18"/>
-              </w:rPr>
-            </w:pPr>
-            <w:r>
-              <w:rPr>
-                <w:rFonts w:ascii="Consolas" w:hAnsi="Consolas"/>
-                <w:sz w:val="18"/>
-                <w:szCs w:val="18"/>
-              </w:rPr>
-              <w:t>durationInMonths,</w:t>
+              <w:t>(</w:t>
+            </w:r>
+            <w:proofErr w:type="spellStart"/>
+            <w:r>
+              <w:rPr>
+                <w:rFonts w:ascii="Consolas" w:hAnsi="Consolas"/>
+                <w:sz w:val="18"/>
+                <w:szCs w:val="18"/>
+              </w:rPr>
+              <w:t>typeId</w:t>
+            </w:r>
+            <w:proofErr w:type="spellEnd"/>
+            <w:r>
+              <w:rPr>
+                <w:rFonts w:ascii="Consolas" w:hAnsi="Consolas"/>
+                <w:sz w:val="18"/>
+                <w:szCs w:val="18"/>
+              </w:rPr>
+              <w:t>,</w:t>
+            </w:r>
+          </w:p>
+          <w:p>
+            <w:pPr>
+              <w:cnfStyle w:val="000000000000" w:firstRow="0" w:lastRow="0" w:firstColumn="0" w:lastColumn="0" w:oddVBand="0" w:evenVBand="0" w:oddHBand="0" w:evenHBand="0" w:firstRowFirstColumn="0" w:firstRowLastColumn="0" w:lastRowFirstColumn="0" w:lastRowLastColumn="0"/>
+              <w:rPr>
+                <w:rFonts w:ascii="Consolas" w:hAnsi="Consolas"/>
+                <w:sz w:val="18"/>
+                <w:szCs w:val="18"/>
+              </w:rPr>
+            </w:pPr>
+            <w:proofErr w:type="spellStart"/>
+            <w:r>
+              <w:rPr>
+                <w:rFonts w:ascii="Consolas" w:hAnsi="Consolas"/>
+                <w:sz w:val="18"/>
+                <w:szCs w:val="18"/>
+              </w:rPr>
+              <w:t>durationInMonths</w:t>
+            </w:r>
+            <w:proofErr w:type="spellEnd"/>
+            <w:r>
+              <w:rPr>
+                <w:rFonts w:ascii="Consolas" w:hAnsi="Consolas"/>
+                <w:sz w:val="18"/>
+                <w:szCs w:val="18"/>
+              </w:rPr>
+              <w:t>,</w:t>
             </w:r>
           </w:p>
           <w:p>
@@ -3089,13 +3501,23 @@
                 <w:szCs w:val="18"/>
               </w:rPr>
             </w:pPr>
-            <w:r>
-              <w:rPr>
-                <w:rFonts w:ascii="Consolas" w:hAnsi="Consolas"/>
-                <w:sz w:val="18"/>
-                <w:szCs w:val="18"/>
-              </w:rPr>
-              <w:t>periodsPerYear,</w:t>
+            <w:proofErr w:type="spellStart"/>
+            <w:r>
+              <w:rPr>
+                <w:rFonts w:ascii="Consolas" w:hAnsi="Consolas"/>
+                <w:sz w:val="18"/>
+                <w:szCs w:val="18"/>
+              </w:rPr>
+              <w:t>periodsPerYear</w:t>
+            </w:r>
+            <w:proofErr w:type="spellEnd"/>
+            <w:r>
+              <w:rPr>
+                <w:rFonts w:ascii="Consolas" w:hAnsi="Consolas"/>
+                <w:sz w:val="18"/>
+                <w:szCs w:val="18"/>
+              </w:rPr>
+              <w:t>,</w:t>
             </w:r>
           </w:p>
           <w:p>
@@ -3182,6 +3604,7 @@
                 <w:szCs w:val="18"/>
               </w:rPr>
             </w:pPr>
+            <w:proofErr w:type="spellStart"/>
             <w:r>
               <w:rPr>
                 <w:rFonts w:ascii="Consolas" w:hAnsi="Consolas"/>
@@ -3192,6 +3615,7 @@
               </w:rPr>
               <w:t>new_savings_certificate.php</w:t>
             </w:r>
+            <w:proofErr w:type="spellEnd"/>
           </w:p>
         </w:tc>
         <w:tc>
@@ -3213,26 +3637,46 @@
                 <w:sz w:val="18"/>
                 <w:szCs w:val="18"/>
               </w:rPr>
-              <w:t>POST: clientId</w:t>
-            </w:r>
-          </w:p>
-          <w:p>
-            <w:pPr>
-              <w:cnfStyle w:val="000000000000" w:firstRow="0" w:lastRow="0" w:firstColumn="0" w:lastColumn="0" w:oddVBand="0" w:evenVBand="0" w:oddHBand="0" w:evenHBand="0" w:firstRowFirstColumn="0" w:firstRowLastColumn="0" w:lastRowFirstColumn="0" w:lastRowLastColumn="0"/>
-              <w:rPr>
-                <w:rFonts w:ascii="Consolas" w:hAnsi="Consolas"/>
-                <w:sz w:val="18"/>
-                <w:szCs w:val="18"/>
-              </w:rPr>
-            </w:pPr>
-            <w:r>
-              <w:rPr>
-                <w:rFonts w:ascii="Consolas" w:hAnsi="Consolas"/>
-                <w:sz w:val="18"/>
-                <w:szCs w:val="18"/>
-              </w:rPr>
-              <w:t>POST: certTypeId</w:t>
-            </w:r>
+              <w:t xml:space="preserve">POST: </w:t>
+            </w:r>
+            <w:proofErr w:type="spellStart"/>
+            <w:r>
+              <w:rPr>
+                <w:rFonts w:ascii="Consolas" w:hAnsi="Consolas"/>
+                <w:sz w:val="18"/>
+                <w:szCs w:val="18"/>
+              </w:rPr>
+              <w:t>clientId</w:t>
+            </w:r>
+            <w:proofErr w:type="spellEnd"/>
+          </w:p>
+          <w:p>
+            <w:pPr>
+              <w:cnfStyle w:val="000000000000" w:firstRow="0" w:lastRow="0" w:firstColumn="0" w:lastColumn="0" w:oddVBand="0" w:evenVBand="0" w:oddHBand="0" w:evenHBand="0" w:firstRowFirstColumn="0" w:firstRowLastColumn="0" w:lastRowFirstColumn="0" w:lastRowLastColumn="0"/>
+              <w:rPr>
+                <w:rFonts w:ascii="Consolas" w:hAnsi="Consolas"/>
+                <w:sz w:val="18"/>
+                <w:szCs w:val="18"/>
+              </w:rPr>
+            </w:pPr>
+            <w:r>
+              <w:rPr>
+                <w:rFonts w:ascii="Consolas" w:hAnsi="Consolas"/>
+                <w:sz w:val="18"/>
+                <w:szCs w:val="18"/>
+              </w:rPr>
+              <w:t xml:space="preserve">POST: </w:t>
+            </w:r>
+            <w:proofErr w:type="spellStart"/>
+            <w:r>
+              <w:rPr>
+                <w:rFonts w:ascii="Consolas" w:hAnsi="Consolas"/>
+                <w:sz w:val="18"/>
+                <w:szCs w:val="18"/>
+              </w:rPr>
+              <w:t>certTypeId</w:t>
+            </w:r>
+            <w:proofErr w:type="spellEnd"/>
           </w:p>
           <w:p>
             <w:pPr>
@@ -3267,7 +3711,25 @@
                 <w:sz w:val="18"/>
                 <w:szCs w:val="18"/>
               </w:rPr>
-              <w:t>[POST: accountNum]</w:t>
+              <w:t xml:space="preserve">[POST: </w:t>
+            </w:r>
+            <w:proofErr w:type="spellStart"/>
+            <w:r>
+              <w:rPr>
+                <w:rFonts w:ascii="Consolas" w:hAnsi="Consolas"/>
+                <w:sz w:val="18"/>
+                <w:szCs w:val="18"/>
+              </w:rPr>
+              <w:t>accountNum</w:t>
+            </w:r>
+            <w:proofErr w:type="spellEnd"/>
+            <w:r>
+              <w:rPr>
+                <w:rFonts w:ascii="Consolas" w:hAnsi="Consolas"/>
+                <w:sz w:val="18"/>
+                <w:szCs w:val="18"/>
+              </w:rPr>
+              <w:t>]</w:t>
             </w:r>
           </w:p>
         </w:tc>
@@ -3352,7 +3814,25 @@
                 <w:sz w:val="18"/>
                 <w:szCs w:val="18"/>
               </w:rPr>
-              <w:t>3 -&gt; db error</w:t>
+              <w:t xml:space="preserve">3 -&gt; </w:t>
+            </w:r>
+            <w:proofErr w:type="spellStart"/>
+            <w:r>
+              <w:rPr>
+                <w:rFonts w:ascii="Consolas" w:hAnsi="Consolas"/>
+                <w:sz w:val="18"/>
+                <w:szCs w:val="18"/>
+              </w:rPr>
+              <w:t>db</w:t>
+            </w:r>
+            <w:proofErr w:type="spellEnd"/>
+            <w:r>
+              <w:rPr>
+                <w:rFonts w:ascii="Consolas" w:hAnsi="Consolas"/>
+                <w:sz w:val="18"/>
+                <w:szCs w:val="18"/>
+              </w:rPr>
+              <w:t xml:space="preserve"> error</w:t>
             </w:r>
           </w:p>
         </w:tc>
@@ -3421,6 +3901,7 @@
                 <w:szCs w:val="18"/>
               </w:rPr>
             </w:pPr>
+            <w:proofErr w:type="spellStart"/>
             <w:r>
               <w:rPr>
                 <w:rFonts w:ascii="Consolas" w:hAnsi="Consolas"/>
@@ -3431,6 +3912,7 @@
               </w:rPr>
               <w:t>list_savings_certificates.php</w:t>
             </w:r>
+            <w:proofErr w:type="spellEnd"/>
           </w:p>
         </w:tc>
         <w:tc>
@@ -3470,8 +3952,18 @@
                 <w:sz w:val="18"/>
                 <w:szCs w:val="18"/>
               </w:rPr>
-              <w:t>POST: clientId</w:t>
-            </w:r>
+              <w:t xml:space="preserve">POST: </w:t>
+            </w:r>
+            <w:proofErr w:type="spellStart"/>
+            <w:r>
+              <w:rPr>
+                <w:rFonts w:ascii="Consolas" w:hAnsi="Consolas"/>
+                <w:sz w:val="18"/>
+                <w:szCs w:val="18"/>
+              </w:rPr>
+              <w:t>clientId</w:t>
+            </w:r>
+            <w:proofErr w:type="spellEnd"/>
           </w:p>
         </w:tc>
         <w:tc>
@@ -3493,36 +3985,65 @@
                 <w:sz w:val="18"/>
                 <w:szCs w:val="18"/>
               </w:rPr>
-              <w:t>(certificateNum,</w:t>
-            </w:r>
-          </w:p>
-          <w:p>
-            <w:pPr>
-              <w:cnfStyle w:val="000000000000" w:firstRow="0" w:lastRow="0" w:firstColumn="0" w:lastColumn="0" w:oddVBand="0" w:evenVBand="0" w:oddHBand="0" w:evenHBand="0" w:firstRowFirstColumn="0" w:firstRowLastColumn="0" w:lastRowFirstColumn="0" w:lastRowLastColumn="0"/>
-              <w:rPr>
-                <w:rFonts w:ascii="Consolas" w:hAnsi="Consolas"/>
-                <w:sz w:val="18"/>
-                <w:szCs w:val="18"/>
-              </w:rPr>
-            </w:pPr>
-            <w:r>
-              <w:rPr>
-                <w:rFonts w:ascii="Consolas" w:hAnsi="Consolas"/>
-                <w:sz w:val="18"/>
-                <w:szCs w:val="18"/>
-              </w:rPr>
-              <w:t>startDate,</w:t>
-            </w:r>
-          </w:p>
-          <w:p>
-            <w:pPr>
-              <w:cnfStyle w:val="000000000000" w:firstRow="0" w:lastRow="0" w:firstColumn="0" w:lastColumn="0" w:oddVBand="0" w:evenVBand="0" w:oddHBand="0" w:evenHBand="0" w:firstRowFirstColumn="0" w:firstRowLastColumn="0" w:lastRowFirstColumn="0" w:lastRowLastColumn="0"/>
-              <w:rPr>
-                <w:rFonts w:ascii="Consolas" w:hAnsi="Consolas"/>
-                <w:sz w:val="18"/>
-                <w:szCs w:val="18"/>
-              </w:rPr>
-            </w:pPr>
+              <w:t>(</w:t>
+            </w:r>
+            <w:proofErr w:type="spellStart"/>
+            <w:r>
+              <w:rPr>
+                <w:rFonts w:ascii="Consolas" w:hAnsi="Consolas"/>
+                <w:sz w:val="18"/>
+                <w:szCs w:val="18"/>
+              </w:rPr>
+              <w:t>certificateNum</w:t>
+            </w:r>
+            <w:proofErr w:type="spellEnd"/>
+            <w:r>
+              <w:rPr>
+                <w:rFonts w:ascii="Consolas" w:hAnsi="Consolas"/>
+                <w:sz w:val="18"/>
+                <w:szCs w:val="18"/>
+              </w:rPr>
+              <w:t>,</w:t>
+            </w:r>
+          </w:p>
+          <w:p>
+            <w:pPr>
+              <w:cnfStyle w:val="000000000000" w:firstRow="0" w:lastRow="0" w:firstColumn="0" w:lastColumn="0" w:oddVBand="0" w:evenVBand="0" w:oddHBand="0" w:evenHBand="0" w:firstRowFirstColumn="0" w:firstRowLastColumn="0" w:lastRowFirstColumn="0" w:lastRowLastColumn="0"/>
+              <w:rPr>
+                <w:rFonts w:ascii="Consolas" w:hAnsi="Consolas"/>
+                <w:sz w:val="18"/>
+                <w:szCs w:val="18"/>
+              </w:rPr>
+            </w:pPr>
+            <w:proofErr w:type="spellStart"/>
+            <w:r>
+              <w:rPr>
+                <w:rFonts w:ascii="Consolas" w:hAnsi="Consolas"/>
+                <w:sz w:val="18"/>
+                <w:szCs w:val="18"/>
+              </w:rPr>
+              <w:t>startDate</w:t>
+            </w:r>
+            <w:proofErr w:type="spellEnd"/>
+            <w:r>
+              <w:rPr>
+                <w:rFonts w:ascii="Consolas" w:hAnsi="Consolas"/>
+                <w:sz w:val="18"/>
+                <w:szCs w:val="18"/>
+              </w:rPr>
+              <w:t>,</w:t>
+            </w:r>
+          </w:p>
+          <w:p>
+            <w:pPr>
+              <w:cnfStyle w:val="000000000000" w:firstRow="0" w:lastRow="0" w:firstColumn="0" w:lastColumn="0" w:oddVBand="0" w:evenVBand="0" w:oddHBand="0" w:evenHBand="0" w:firstRowFirstColumn="0" w:firstRowLastColumn="0" w:lastRowFirstColumn="0" w:lastRowLastColumn="0"/>
+              <w:rPr>
+                <w:rFonts w:ascii="Consolas" w:hAnsi="Consolas"/>
+                <w:sz w:val="18"/>
+                <w:szCs w:val="18"/>
+              </w:rPr>
+            </w:pPr>
+            <w:proofErr w:type="spellStart"/>
             <w:r>
               <w:rPr>
                 <w:rFonts w:ascii="Consolas" w:hAnsi="Consolas"/>
@@ -3531,6 +4052,7 @@
               </w:rPr>
               <w:t>durationInMonths</w:t>
             </w:r>
+            <w:proofErr w:type="spellEnd"/>
             <w:r>
               <w:rPr>
                 <w:rFonts w:ascii="Consolas" w:hAnsi="Consolas"/>
@@ -3585,13 +4107,23 @@
                 <w:szCs w:val="18"/>
               </w:rPr>
             </w:pPr>
-            <w:r>
-              <w:rPr>
-                <w:rFonts w:ascii="Consolas" w:hAnsi="Consolas"/>
-                <w:sz w:val="18"/>
-                <w:szCs w:val="18"/>
-              </w:rPr>
-              <w:t>periodsPerYear,</w:t>
+            <w:proofErr w:type="spellStart"/>
+            <w:r>
+              <w:rPr>
+                <w:rFonts w:ascii="Consolas" w:hAnsi="Consolas"/>
+                <w:sz w:val="18"/>
+                <w:szCs w:val="18"/>
+              </w:rPr>
+              <w:t>periodsPerYear</w:t>
+            </w:r>
+            <w:proofErr w:type="spellEnd"/>
+            <w:r>
+              <w:rPr>
+                <w:rFonts w:ascii="Consolas" w:hAnsi="Consolas"/>
+                <w:sz w:val="18"/>
+                <w:szCs w:val="18"/>
+              </w:rPr>
+              <w:t>,</w:t>
             </w:r>
           </w:p>
           <w:p>
@@ -3621,13 +4153,23 @@
                 <w:szCs w:val="18"/>
               </w:rPr>
             </w:pPr>
-            <w:r>
-              <w:rPr>
-                <w:rFonts w:ascii="Consolas" w:hAnsi="Consolas"/>
-                <w:sz w:val="18"/>
-                <w:szCs w:val="18"/>
-              </w:rPr>
-              <w:t>linkedAccountNum)</w:t>
+            <w:proofErr w:type="spellStart"/>
+            <w:r>
+              <w:rPr>
+                <w:rFonts w:ascii="Consolas" w:hAnsi="Consolas"/>
+                <w:sz w:val="18"/>
+                <w:szCs w:val="18"/>
+              </w:rPr>
+              <w:t>linkedAccountNum</w:t>
+            </w:r>
+            <w:proofErr w:type="spellEnd"/>
+            <w:r>
+              <w:rPr>
+                <w:rFonts w:ascii="Consolas" w:hAnsi="Consolas"/>
+                <w:sz w:val="18"/>
+                <w:szCs w:val="18"/>
+              </w:rPr>
+              <w:t>)</w:t>
             </w:r>
           </w:p>
         </w:tc>
@@ -3696,6 +4238,7 @@
                 <w:szCs w:val="18"/>
               </w:rPr>
             </w:pPr>
+            <w:proofErr w:type="spellStart"/>
             <w:r>
               <w:rPr>
                 <w:rFonts w:ascii="Consolas" w:hAnsi="Consolas"/>
@@ -3706,6 +4249,7 @@
               </w:rPr>
               <w:t>client_signup.php</w:t>
             </w:r>
+            <w:proofErr w:type="spellEnd"/>
           </w:p>
         </w:tc>
         <w:tc>
@@ -3727,8 +4271,18 @@
                 <w:sz w:val="18"/>
                 <w:szCs w:val="18"/>
               </w:rPr>
-              <w:t>POST: clientId</w:t>
-            </w:r>
+              <w:t xml:space="preserve">POST: </w:t>
+            </w:r>
+            <w:proofErr w:type="spellStart"/>
+            <w:r>
+              <w:rPr>
+                <w:rFonts w:ascii="Consolas" w:hAnsi="Consolas"/>
+                <w:sz w:val="18"/>
+                <w:szCs w:val="18"/>
+              </w:rPr>
+              <w:t>clientId</w:t>
+            </w:r>
+            <w:proofErr w:type="spellEnd"/>
           </w:p>
           <w:p>
             <w:pPr>
@@ -3926,7 +4480,25 @@
                 <w:sz w:val="18"/>
                 <w:szCs w:val="18"/>
               </w:rPr>
-              <w:t xml:space="preserve"> -&gt; db error</w:t>
+              <w:t xml:space="preserve"> -&gt; </w:t>
+            </w:r>
+            <w:proofErr w:type="spellStart"/>
+            <w:r>
+              <w:rPr>
+                <w:rFonts w:ascii="Consolas" w:hAnsi="Consolas"/>
+                <w:sz w:val="18"/>
+                <w:szCs w:val="18"/>
+              </w:rPr>
+              <w:t>db</w:t>
+            </w:r>
+            <w:proofErr w:type="spellEnd"/>
+            <w:r>
+              <w:rPr>
+                <w:rFonts w:ascii="Consolas" w:hAnsi="Consolas"/>
+                <w:sz w:val="18"/>
+                <w:szCs w:val="18"/>
+              </w:rPr>
+              <w:t xml:space="preserve"> error</w:t>
             </w:r>
           </w:p>
         </w:tc>
@@ -3995,6 +4567,7 @@
                 <w:szCs w:val="18"/>
               </w:rPr>
             </w:pPr>
+            <w:proofErr w:type="spellStart"/>
             <w:r>
               <w:rPr>
                 <w:rFonts w:ascii="Consolas" w:hAnsi="Consolas"/>
@@ -4005,6 +4578,7 @@
               </w:rPr>
               <w:t>issue_debit_card.php</w:t>
             </w:r>
+            <w:proofErr w:type="spellEnd"/>
           </w:p>
         </w:tc>
         <w:tc>
@@ -4065,7 +4639,25 @@
                 <w:sz w:val="18"/>
                 <w:szCs w:val="18"/>
               </w:rPr>
-              <w:t>, cardNum)</w:t>
+              <w:t xml:space="preserve">, </w:t>
+            </w:r>
+            <w:proofErr w:type="spellStart"/>
+            <w:r>
+              <w:rPr>
+                <w:rFonts w:ascii="Consolas" w:hAnsi="Consolas"/>
+                <w:sz w:val="18"/>
+                <w:szCs w:val="18"/>
+              </w:rPr>
+              <w:t>cardNum</w:t>
+            </w:r>
+            <w:proofErr w:type="spellEnd"/>
+            <w:r>
+              <w:rPr>
+                <w:rFonts w:ascii="Consolas" w:hAnsi="Consolas"/>
+                <w:sz w:val="18"/>
+                <w:szCs w:val="18"/>
+              </w:rPr>
+              <w:t>)</w:t>
             </w:r>
             <w:r>
               <w:rPr>
@@ -4135,7 +4727,25 @@
                 <w:sz w:val="18"/>
                 <w:szCs w:val="18"/>
               </w:rPr>
-              <w:t>3 -&gt; db error</w:t>
+              <w:t xml:space="preserve">3 -&gt; </w:t>
+            </w:r>
+            <w:proofErr w:type="spellStart"/>
+            <w:r>
+              <w:rPr>
+                <w:rFonts w:ascii="Consolas" w:hAnsi="Consolas"/>
+                <w:sz w:val="18"/>
+                <w:szCs w:val="18"/>
+              </w:rPr>
+              <w:t>db</w:t>
+            </w:r>
+            <w:proofErr w:type="spellEnd"/>
+            <w:r>
+              <w:rPr>
+                <w:rFonts w:ascii="Consolas" w:hAnsi="Consolas"/>
+                <w:sz w:val="18"/>
+                <w:szCs w:val="18"/>
+              </w:rPr>
+              <w:t xml:space="preserve"> error</w:t>
             </w:r>
           </w:p>
         </w:tc>
@@ -4196,6 +4806,7 @@
                 <w:szCs w:val="18"/>
               </w:rPr>
             </w:pPr>
+            <w:proofErr w:type="spellStart"/>
             <w:r>
               <w:rPr>
                 <w:rFonts w:ascii="Consolas" w:hAnsi="Consolas"/>
@@ -4206,6 +4817,7 @@
               </w:rPr>
               <w:t>issue_credit_card.php</w:t>
             </w:r>
+            <w:proofErr w:type="spellEnd"/>
           </w:p>
         </w:tc>
         <w:tc>
@@ -4227,8 +4839,18 @@
                 <w:sz w:val="18"/>
                 <w:szCs w:val="18"/>
               </w:rPr>
-              <w:t>POST: clientID</w:t>
-            </w:r>
+              <w:t xml:space="preserve">POST: </w:t>
+            </w:r>
+            <w:proofErr w:type="spellStart"/>
+            <w:r>
+              <w:rPr>
+                <w:rFonts w:ascii="Consolas" w:hAnsi="Consolas"/>
+                <w:sz w:val="18"/>
+                <w:szCs w:val="18"/>
+              </w:rPr>
+              <w:t>clientID</w:t>
+            </w:r>
+            <w:proofErr w:type="spellEnd"/>
           </w:p>
           <w:p>
             <w:pPr>
@@ -4320,7 +4942,25 @@
                 <w:sz w:val="18"/>
                 <w:szCs w:val="18"/>
               </w:rPr>
-              <w:t>, cardNum)</w:t>
+              <w:t xml:space="preserve">, </w:t>
+            </w:r>
+            <w:proofErr w:type="spellStart"/>
+            <w:r>
+              <w:rPr>
+                <w:rFonts w:ascii="Consolas" w:hAnsi="Consolas"/>
+                <w:sz w:val="18"/>
+                <w:szCs w:val="18"/>
+              </w:rPr>
+              <w:t>cardNum</w:t>
+            </w:r>
+            <w:proofErr w:type="spellEnd"/>
+            <w:r>
+              <w:rPr>
+                <w:rFonts w:ascii="Consolas" w:hAnsi="Consolas"/>
+                <w:sz w:val="18"/>
+                <w:szCs w:val="18"/>
+              </w:rPr>
+              <w:t>)</w:t>
             </w:r>
             <w:r>
               <w:rPr>
@@ -4382,7 +5022,25 @@
                 <w:sz w:val="18"/>
                 <w:szCs w:val="18"/>
               </w:rPr>
-              <w:t>3 -&gt; db error</w:t>
+              <w:t xml:space="preserve">3 -&gt; </w:t>
+            </w:r>
+            <w:proofErr w:type="spellStart"/>
+            <w:r>
+              <w:rPr>
+                <w:rFonts w:ascii="Consolas" w:hAnsi="Consolas"/>
+                <w:sz w:val="18"/>
+                <w:szCs w:val="18"/>
+              </w:rPr>
+              <w:t>db</w:t>
+            </w:r>
+            <w:proofErr w:type="spellEnd"/>
+            <w:r>
+              <w:rPr>
+                <w:rFonts w:ascii="Consolas" w:hAnsi="Consolas"/>
+                <w:sz w:val="18"/>
+                <w:szCs w:val="18"/>
+              </w:rPr>
+              <w:t xml:space="preserve"> error</w:t>
             </w:r>
           </w:p>
         </w:tc>
@@ -4443,6 +5101,7 @@
                 <w:szCs w:val="18"/>
               </w:rPr>
             </w:pPr>
+            <w:proofErr w:type="spellStart"/>
             <w:r>
               <w:rPr>
                 <w:rFonts w:ascii="Consolas" w:hAnsi="Consolas"/>
@@ -4453,6 +5112,7 @@
               </w:rPr>
               <w:t>add_account_to_debit_card.php</w:t>
             </w:r>
+            <w:proofErr w:type="spellEnd"/>
           </w:p>
         </w:tc>
         <w:tc>
@@ -4474,44 +5134,74 @@
                 <w:sz w:val="18"/>
                 <w:szCs w:val="18"/>
               </w:rPr>
-              <w:t>POST: cardNum</w:t>
-            </w:r>
-          </w:p>
-          <w:p>
-            <w:pPr>
-              <w:cnfStyle w:val="000000000000" w:firstRow="0" w:lastRow="0" w:firstColumn="0" w:lastColumn="0" w:oddVBand="0" w:evenVBand="0" w:oddHBand="0" w:evenHBand="0" w:firstRowFirstColumn="0" w:firstRowLastColumn="0" w:lastRowFirstColumn="0" w:lastRowLastColumn="0"/>
-              <w:rPr>
-                <w:rFonts w:ascii="Consolas" w:hAnsi="Consolas"/>
-                <w:sz w:val="18"/>
-                <w:szCs w:val="18"/>
-              </w:rPr>
-            </w:pPr>
-            <w:r>
-              <w:rPr>
-                <w:rFonts w:ascii="Consolas" w:hAnsi="Consolas"/>
-                <w:sz w:val="18"/>
-                <w:szCs w:val="18"/>
-              </w:rPr>
-              <w:t>POST: accountNum</w:t>
-            </w:r>
-          </w:p>
-          <w:p>
-            <w:pPr>
-              <w:cnfStyle w:val="000000000000" w:firstRow="0" w:lastRow="0" w:firstColumn="0" w:lastColumn="0" w:oddVBand="0" w:evenVBand="0" w:oddHBand="0" w:evenHBand="0" w:firstRowFirstColumn="0" w:firstRowLastColumn="0" w:lastRowFirstColumn="0" w:lastRowLastColumn="0"/>
-              <w:rPr>
-                <w:rFonts w:ascii="Consolas" w:hAnsi="Consolas"/>
-                <w:sz w:val="18"/>
-                <w:szCs w:val="18"/>
-              </w:rPr>
-            </w:pPr>
-            <w:r>
-              <w:rPr>
-                <w:rFonts w:ascii="Consolas" w:hAnsi="Consolas"/>
-                <w:sz w:val="18"/>
-                <w:szCs w:val="18"/>
-              </w:rPr>
-              <w:t>POST: accountType</w:t>
-            </w:r>
+              <w:t xml:space="preserve">POST: </w:t>
+            </w:r>
+            <w:proofErr w:type="spellStart"/>
+            <w:r>
+              <w:rPr>
+                <w:rFonts w:ascii="Consolas" w:hAnsi="Consolas"/>
+                <w:sz w:val="18"/>
+                <w:szCs w:val="18"/>
+              </w:rPr>
+              <w:t>cardNum</w:t>
+            </w:r>
+            <w:proofErr w:type="spellEnd"/>
+          </w:p>
+          <w:p>
+            <w:pPr>
+              <w:cnfStyle w:val="000000000000" w:firstRow="0" w:lastRow="0" w:firstColumn="0" w:lastColumn="0" w:oddVBand="0" w:evenVBand="0" w:oddHBand="0" w:evenHBand="0" w:firstRowFirstColumn="0" w:firstRowLastColumn="0" w:lastRowFirstColumn="0" w:lastRowLastColumn="0"/>
+              <w:rPr>
+                <w:rFonts w:ascii="Consolas" w:hAnsi="Consolas"/>
+                <w:sz w:val="18"/>
+                <w:szCs w:val="18"/>
+              </w:rPr>
+            </w:pPr>
+            <w:r>
+              <w:rPr>
+                <w:rFonts w:ascii="Consolas" w:hAnsi="Consolas"/>
+                <w:sz w:val="18"/>
+                <w:szCs w:val="18"/>
+              </w:rPr>
+              <w:t xml:space="preserve">POST: </w:t>
+            </w:r>
+            <w:proofErr w:type="spellStart"/>
+            <w:r>
+              <w:rPr>
+                <w:rFonts w:ascii="Consolas" w:hAnsi="Consolas"/>
+                <w:sz w:val="18"/>
+                <w:szCs w:val="18"/>
+              </w:rPr>
+              <w:t>accountNum</w:t>
+            </w:r>
+            <w:proofErr w:type="spellEnd"/>
+          </w:p>
+          <w:p>
+            <w:pPr>
+              <w:cnfStyle w:val="000000000000" w:firstRow="0" w:lastRow="0" w:firstColumn="0" w:lastColumn="0" w:oddVBand="0" w:evenVBand="0" w:oddHBand="0" w:evenHBand="0" w:firstRowFirstColumn="0" w:firstRowLastColumn="0" w:lastRowFirstColumn="0" w:lastRowLastColumn="0"/>
+              <w:rPr>
+                <w:rFonts w:ascii="Consolas" w:hAnsi="Consolas"/>
+                <w:sz w:val="18"/>
+                <w:szCs w:val="18"/>
+              </w:rPr>
+            </w:pPr>
+            <w:r>
+              <w:rPr>
+                <w:rFonts w:ascii="Consolas" w:hAnsi="Consolas"/>
+                <w:sz w:val="18"/>
+                <w:szCs w:val="18"/>
+              </w:rPr>
+              <w:t xml:space="preserve">POST: </w:t>
+            </w:r>
+            <w:proofErr w:type="spellStart"/>
+            <w:r>
+              <w:rPr>
+                <w:rFonts w:ascii="Consolas" w:hAnsi="Consolas"/>
+                <w:sz w:val="18"/>
+                <w:szCs w:val="18"/>
+              </w:rPr>
+              <w:t>accountType</w:t>
+            </w:r>
+            <w:proofErr w:type="spellEnd"/>
           </w:p>
         </w:tc>
         <w:tc>
@@ -4631,7 +5321,25 @@
                 <w:sz w:val="18"/>
                 <w:szCs w:val="18"/>
               </w:rPr>
-              <w:t>5 -&gt; db error</w:t>
+              <w:t xml:space="preserve">5 -&gt; </w:t>
+            </w:r>
+            <w:proofErr w:type="spellStart"/>
+            <w:r>
+              <w:rPr>
+                <w:rFonts w:ascii="Consolas" w:hAnsi="Consolas"/>
+                <w:sz w:val="18"/>
+                <w:szCs w:val="18"/>
+              </w:rPr>
+              <w:t>db</w:t>
+            </w:r>
+            <w:proofErr w:type="spellEnd"/>
+            <w:r>
+              <w:rPr>
+                <w:rFonts w:ascii="Consolas" w:hAnsi="Consolas"/>
+                <w:sz w:val="18"/>
+                <w:szCs w:val="18"/>
+              </w:rPr>
+              <w:t xml:space="preserve"> error</w:t>
             </w:r>
           </w:p>
         </w:tc>
@@ -4692,6 +5400,7 @@
                 <w:szCs w:val="18"/>
               </w:rPr>
             </w:pPr>
+            <w:proofErr w:type="spellStart"/>
             <w:r>
               <w:rPr>
                 <w:rFonts w:ascii="Consolas" w:hAnsi="Consolas"/>
@@ -4702,6 +5411,7 @@
               </w:rPr>
               <w:t>redeem_check.php</w:t>
             </w:r>
+            <w:proofErr w:type="spellEnd"/>
           </w:p>
         </w:tc>
         <w:tc>
@@ -4723,26 +5433,37 @@
                 <w:sz w:val="18"/>
                 <w:szCs w:val="18"/>
               </w:rPr>
-              <w:t>POST: checkNum</w:t>
-            </w:r>
-          </w:p>
-          <w:p>
-            <w:pPr>
-              <w:cnfStyle w:val="000000000000" w:firstRow="0" w:lastRow="0" w:firstColumn="0" w:lastColumn="0" w:oddVBand="0" w:evenVBand="0" w:oddHBand="0" w:evenHBand="0" w:firstRowFirstColumn="0" w:firstRowLastColumn="0" w:lastRowFirstColumn="0" w:lastRowLastColumn="0"/>
-              <w:rPr>
-                <w:rFonts w:ascii="Consolas" w:hAnsi="Consolas"/>
-                <w:sz w:val="18"/>
-                <w:szCs w:val="18"/>
-              </w:rPr>
-            </w:pPr>
-            <w:r>
-              <w:rPr>
-                <w:rFonts w:ascii="Consolas" w:hAnsi="Consolas"/>
-                <w:sz w:val="18"/>
-                <w:szCs w:val="18"/>
-              </w:rPr>
               <w:t xml:space="preserve">POST: </w:t>
             </w:r>
+            <w:proofErr w:type="spellStart"/>
+            <w:r>
+              <w:rPr>
+                <w:rFonts w:ascii="Consolas" w:hAnsi="Consolas"/>
+                <w:sz w:val="18"/>
+                <w:szCs w:val="18"/>
+              </w:rPr>
+              <w:t>checkNum</w:t>
+            </w:r>
+            <w:proofErr w:type="spellEnd"/>
+          </w:p>
+          <w:p>
+            <w:pPr>
+              <w:cnfStyle w:val="000000000000" w:firstRow="0" w:lastRow="0" w:firstColumn="0" w:lastColumn="0" w:oddVBand="0" w:evenVBand="0" w:oddHBand="0" w:evenHBand="0" w:firstRowFirstColumn="0" w:firstRowLastColumn="0" w:lastRowFirstColumn="0" w:lastRowLastColumn="0"/>
+              <w:rPr>
+                <w:rFonts w:ascii="Consolas" w:hAnsi="Consolas"/>
+                <w:sz w:val="18"/>
+                <w:szCs w:val="18"/>
+              </w:rPr>
+            </w:pPr>
+            <w:r>
+              <w:rPr>
+                <w:rFonts w:ascii="Consolas" w:hAnsi="Consolas"/>
+                <w:sz w:val="18"/>
+                <w:szCs w:val="18"/>
+              </w:rPr>
+              <w:t xml:space="preserve">POST: </w:t>
+            </w:r>
+            <w:proofErr w:type="spellStart"/>
             <w:r>
               <w:rPr>
                 <w:rFonts w:ascii="Consolas" w:hAnsi="Consolas"/>
@@ -4751,24 +5472,35 @@
               </w:rPr>
               <w:t>accountNum</w:t>
             </w:r>
-          </w:p>
-          <w:p>
-            <w:pPr>
-              <w:cnfStyle w:val="000000000000" w:firstRow="0" w:lastRow="0" w:firstColumn="0" w:lastColumn="0" w:oddVBand="0" w:evenVBand="0" w:oddHBand="0" w:evenHBand="0" w:firstRowFirstColumn="0" w:firstRowLastColumn="0" w:lastRowFirstColumn="0" w:lastRowLastColumn="0"/>
-              <w:rPr>
-                <w:rFonts w:ascii="Consolas" w:hAnsi="Consolas"/>
-                <w:sz w:val="18"/>
-                <w:szCs w:val="18"/>
-              </w:rPr>
-            </w:pPr>
-            <w:r>
-              <w:rPr>
-                <w:rFonts w:ascii="Consolas" w:hAnsi="Consolas"/>
-                <w:sz w:val="18"/>
-                <w:szCs w:val="18"/>
-              </w:rPr>
-              <w:t>POST: writingDate</w:t>
-            </w:r>
+            <w:proofErr w:type="spellEnd"/>
+          </w:p>
+          <w:p>
+            <w:pPr>
+              <w:cnfStyle w:val="000000000000" w:firstRow="0" w:lastRow="0" w:firstColumn="0" w:lastColumn="0" w:oddVBand="0" w:evenVBand="0" w:oddHBand="0" w:evenHBand="0" w:firstRowFirstColumn="0" w:firstRowLastColumn="0" w:lastRowFirstColumn="0" w:lastRowLastColumn="0"/>
+              <w:rPr>
+                <w:rFonts w:ascii="Consolas" w:hAnsi="Consolas"/>
+                <w:sz w:val="18"/>
+                <w:szCs w:val="18"/>
+              </w:rPr>
+            </w:pPr>
+            <w:r>
+              <w:rPr>
+                <w:rFonts w:ascii="Consolas" w:hAnsi="Consolas"/>
+                <w:sz w:val="18"/>
+                <w:szCs w:val="18"/>
+              </w:rPr>
+              <w:t xml:space="preserve">POST: </w:t>
+            </w:r>
+            <w:proofErr w:type="spellStart"/>
+            <w:r>
+              <w:rPr>
+                <w:rFonts w:ascii="Consolas" w:hAnsi="Consolas"/>
+                <w:sz w:val="18"/>
+                <w:szCs w:val="18"/>
+              </w:rPr>
+              <w:t>writingDate</w:t>
+            </w:r>
+            <w:proofErr w:type="spellEnd"/>
           </w:p>
           <w:p>
             <w:pPr>
@@ -4803,26 +5535,46 @@
                 <w:sz w:val="18"/>
                 <w:szCs w:val="18"/>
               </w:rPr>
-              <w:t>POST: redeemerFname</w:t>
-            </w:r>
-          </w:p>
-          <w:p>
-            <w:pPr>
-              <w:cnfStyle w:val="000000000000" w:firstRow="0" w:lastRow="0" w:firstColumn="0" w:lastColumn="0" w:oddVBand="0" w:evenVBand="0" w:oddHBand="0" w:evenHBand="0" w:firstRowFirstColumn="0" w:firstRowLastColumn="0" w:lastRowFirstColumn="0" w:lastRowLastColumn="0"/>
-              <w:rPr>
-                <w:rFonts w:ascii="Consolas" w:hAnsi="Consolas"/>
-                <w:sz w:val="18"/>
-                <w:szCs w:val="18"/>
-              </w:rPr>
-            </w:pPr>
-            <w:r>
-              <w:rPr>
-                <w:rFonts w:ascii="Consolas" w:hAnsi="Consolas"/>
-                <w:sz w:val="18"/>
-                <w:szCs w:val="18"/>
-              </w:rPr>
-              <w:t>POST: redeemerLname</w:t>
-            </w:r>
+              <w:t xml:space="preserve">POST: </w:t>
+            </w:r>
+            <w:proofErr w:type="spellStart"/>
+            <w:r>
+              <w:rPr>
+                <w:rFonts w:ascii="Consolas" w:hAnsi="Consolas"/>
+                <w:sz w:val="18"/>
+                <w:szCs w:val="18"/>
+              </w:rPr>
+              <w:t>redeemerFname</w:t>
+            </w:r>
+            <w:proofErr w:type="spellEnd"/>
+          </w:p>
+          <w:p>
+            <w:pPr>
+              <w:cnfStyle w:val="000000000000" w:firstRow="0" w:lastRow="0" w:firstColumn="0" w:lastColumn="0" w:oddVBand="0" w:evenVBand="0" w:oddHBand="0" w:evenHBand="0" w:firstRowFirstColumn="0" w:firstRowLastColumn="0" w:lastRowFirstColumn="0" w:lastRowLastColumn="0"/>
+              <w:rPr>
+                <w:rFonts w:ascii="Consolas" w:hAnsi="Consolas"/>
+                <w:sz w:val="18"/>
+                <w:szCs w:val="18"/>
+              </w:rPr>
+            </w:pPr>
+            <w:r>
+              <w:rPr>
+                <w:rFonts w:ascii="Consolas" w:hAnsi="Consolas"/>
+                <w:sz w:val="18"/>
+                <w:szCs w:val="18"/>
+              </w:rPr>
+              <w:t xml:space="preserve">POST: </w:t>
+            </w:r>
+            <w:proofErr w:type="spellStart"/>
+            <w:r>
+              <w:rPr>
+                <w:rFonts w:ascii="Consolas" w:hAnsi="Consolas"/>
+                <w:sz w:val="18"/>
+                <w:szCs w:val="18"/>
+              </w:rPr>
+              <w:t>redeemerLname</w:t>
+            </w:r>
+            <w:proofErr w:type="spellEnd"/>
           </w:p>
         </w:tc>
         <w:tc>
@@ -4942,7 +5694,25 @@
                 <w:sz w:val="18"/>
                 <w:szCs w:val="18"/>
               </w:rPr>
-              <w:t>5 -&gt; db error</w:t>
+              <w:t xml:space="preserve">5 -&gt; </w:t>
+            </w:r>
+            <w:proofErr w:type="spellStart"/>
+            <w:r>
+              <w:rPr>
+                <w:rFonts w:ascii="Consolas" w:hAnsi="Consolas"/>
+                <w:sz w:val="18"/>
+                <w:szCs w:val="18"/>
+              </w:rPr>
+              <w:t>db</w:t>
+            </w:r>
+            <w:proofErr w:type="spellEnd"/>
+            <w:r>
+              <w:rPr>
+                <w:rFonts w:ascii="Consolas" w:hAnsi="Consolas"/>
+                <w:sz w:val="18"/>
+                <w:szCs w:val="18"/>
+              </w:rPr>
+              <w:t xml:space="preserve"> error</w:t>
             </w:r>
           </w:p>
         </w:tc>
@@ -5003,6 +5773,7 @@
                 <w:szCs w:val="18"/>
               </w:rPr>
             </w:pPr>
+            <w:proofErr w:type="spellStart"/>
             <w:r>
               <w:rPr>
                 <w:rFonts w:ascii="Consolas" w:hAnsi="Consolas"/>
@@ -5013,6 +5784,7 @@
               </w:rPr>
               <w:t>deposit.php</w:t>
             </w:r>
+            <w:proofErr w:type="spellEnd"/>
           </w:p>
         </w:tc>
         <w:tc>
@@ -5034,26 +5806,46 @@
                 <w:sz w:val="18"/>
                 <w:szCs w:val="18"/>
               </w:rPr>
-              <w:t>POST: accountNum</w:t>
-            </w:r>
-          </w:p>
-          <w:p>
-            <w:pPr>
-              <w:cnfStyle w:val="000000000000" w:firstRow="0" w:lastRow="0" w:firstColumn="0" w:lastColumn="0" w:oddVBand="0" w:evenVBand="0" w:oddHBand="0" w:evenHBand="0" w:firstRowFirstColumn="0" w:firstRowLastColumn="0" w:lastRowFirstColumn="0" w:lastRowLastColumn="0"/>
-              <w:rPr>
-                <w:rFonts w:ascii="Consolas" w:hAnsi="Consolas"/>
-                <w:sz w:val="18"/>
-                <w:szCs w:val="18"/>
-              </w:rPr>
-            </w:pPr>
-            <w:r>
-              <w:rPr>
-                <w:rFonts w:ascii="Consolas" w:hAnsi="Consolas"/>
-                <w:sz w:val="18"/>
-                <w:szCs w:val="18"/>
-              </w:rPr>
-              <w:t>POST: accountType</w:t>
-            </w:r>
+              <w:t xml:space="preserve">POST: </w:t>
+            </w:r>
+            <w:proofErr w:type="spellStart"/>
+            <w:r>
+              <w:rPr>
+                <w:rFonts w:ascii="Consolas" w:hAnsi="Consolas"/>
+                <w:sz w:val="18"/>
+                <w:szCs w:val="18"/>
+              </w:rPr>
+              <w:t>accountNum</w:t>
+            </w:r>
+            <w:proofErr w:type="spellEnd"/>
+          </w:p>
+          <w:p>
+            <w:pPr>
+              <w:cnfStyle w:val="000000000000" w:firstRow="0" w:lastRow="0" w:firstColumn="0" w:lastColumn="0" w:oddVBand="0" w:evenVBand="0" w:oddHBand="0" w:evenHBand="0" w:firstRowFirstColumn="0" w:firstRowLastColumn="0" w:lastRowFirstColumn="0" w:lastRowLastColumn="0"/>
+              <w:rPr>
+                <w:rFonts w:ascii="Consolas" w:hAnsi="Consolas"/>
+                <w:sz w:val="18"/>
+                <w:szCs w:val="18"/>
+              </w:rPr>
+            </w:pPr>
+            <w:r>
+              <w:rPr>
+                <w:rFonts w:ascii="Consolas" w:hAnsi="Consolas"/>
+                <w:sz w:val="18"/>
+                <w:szCs w:val="18"/>
+              </w:rPr>
+              <w:t xml:space="preserve">POST: </w:t>
+            </w:r>
+            <w:proofErr w:type="spellStart"/>
+            <w:r>
+              <w:rPr>
+                <w:rFonts w:ascii="Consolas" w:hAnsi="Consolas"/>
+                <w:sz w:val="18"/>
+                <w:szCs w:val="18"/>
+              </w:rPr>
+              <w:t>accountType</w:t>
+            </w:r>
+            <w:proofErr w:type="spellEnd"/>
           </w:p>
           <w:p>
             <w:pPr>
@@ -5174,7 +5966,25 @@
                 <w:sz w:val="18"/>
                 <w:szCs w:val="18"/>
               </w:rPr>
-              <w:t>4 -&gt; db error</w:t>
+              <w:t xml:space="preserve">4 -&gt; </w:t>
+            </w:r>
+            <w:proofErr w:type="spellStart"/>
+            <w:r>
+              <w:rPr>
+                <w:rFonts w:ascii="Consolas" w:hAnsi="Consolas"/>
+                <w:sz w:val="18"/>
+                <w:szCs w:val="18"/>
+              </w:rPr>
+              <w:t>db</w:t>
+            </w:r>
+            <w:proofErr w:type="spellEnd"/>
+            <w:r>
+              <w:rPr>
+                <w:rFonts w:ascii="Consolas" w:hAnsi="Consolas"/>
+                <w:sz w:val="18"/>
+                <w:szCs w:val="18"/>
+              </w:rPr>
+              <w:t xml:space="preserve"> error</w:t>
             </w:r>
           </w:p>
         </w:tc>
@@ -5244,6 +6054,7 @@
                 <w:szCs w:val="18"/>
               </w:rPr>
             </w:pPr>
+            <w:proofErr w:type="spellStart"/>
             <w:r>
               <w:rPr>
                 <w:rFonts w:ascii="Consolas" w:hAnsi="Consolas"/>
@@ -5255,6 +6066,7 @@
               <w:lastRenderedPageBreak/>
               <w:t>withdraw.php</w:t>
             </w:r>
+            <w:proofErr w:type="spellEnd"/>
           </w:p>
         </w:tc>
         <w:tc>
@@ -5276,26 +6088,46 @@
                 <w:sz w:val="18"/>
                 <w:szCs w:val="18"/>
               </w:rPr>
-              <w:t>POST: accountNum</w:t>
-            </w:r>
-          </w:p>
-          <w:p>
-            <w:pPr>
-              <w:cnfStyle w:val="000000000000" w:firstRow="0" w:lastRow="0" w:firstColumn="0" w:lastColumn="0" w:oddVBand="0" w:evenVBand="0" w:oddHBand="0" w:evenHBand="0" w:firstRowFirstColumn="0" w:firstRowLastColumn="0" w:lastRowFirstColumn="0" w:lastRowLastColumn="0"/>
-              <w:rPr>
-                <w:rFonts w:ascii="Consolas" w:hAnsi="Consolas"/>
-                <w:sz w:val="18"/>
-                <w:szCs w:val="18"/>
-              </w:rPr>
-            </w:pPr>
-            <w:r>
-              <w:rPr>
-                <w:rFonts w:ascii="Consolas" w:hAnsi="Consolas"/>
-                <w:sz w:val="18"/>
-                <w:szCs w:val="18"/>
-              </w:rPr>
-              <w:t>POST: accountType</w:t>
-            </w:r>
+              <w:t xml:space="preserve">POST: </w:t>
+            </w:r>
+            <w:proofErr w:type="spellStart"/>
+            <w:r>
+              <w:rPr>
+                <w:rFonts w:ascii="Consolas" w:hAnsi="Consolas"/>
+                <w:sz w:val="18"/>
+                <w:szCs w:val="18"/>
+              </w:rPr>
+              <w:t>accountNum</w:t>
+            </w:r>
+            <w:proofErr w:type="spellEnd"/>
+          </w:p>
+          <w:p>
+            <w:pPr>
+              <w:cnfStyle w:val="000000000000" w:firstRow="0" w:lastRow="0" w:firstColumn="0" w:lastColumn="0" w:oddVBand="0" w:evenVBand="0" w:oddHBand="0" w:evenHBand="0" w:firstRowFirstColumn="0" w:firstRowLastColumn="0" w:lastRowFirstColumn="0" w:lastRowLastColumn="0"/>
+              <w:rPr>
+                <w:rFonts w:ascii="Consolas" w:hAnsi="Consolas"/>
+                <w:sz w:val="18"/>
+                <w:szCs w:val="18"/>
+              </w:rPr>
+            </w:pPr>
+            <w:r>
+              <w:rPr>
+                <w:rFonts w:ascii="Consolas" w:hAnsi="Consolas"/>
+                <w:sz w:val="18"/>
+                <w:szCs w:val="18"/>
+              </w:rPr>
+              <w:t xml:space="preserve">POST: </w:t>
+            </w:r>
+            <w:proofErr w:type="spellStart"/>
+            <w:r>
+              <w:rPr>
+                <w:rFonts w:ascii="Consolas" w:hAnsi="Consolas"/>
+                <w:sz w:val="18"/>
+                <w:szCs w:val="18"/>
+              </w:rPr>
+              <w:t>accountType</w:t>
+            </w:r>
+            <w:proofErr w:type="spellEnd"/>
           </w:p>
           <w:p>
             <w:pPr>
@@ -5425,7 +6257,25 @@
                 <w:sz w:val="18"/>
                 <w:szCs w:val="18"/>
               </w:rPr>
-              <w:t>5 -&gt; db error</w:t>
+              <w:t xml:space="preserve">5 -&gt; </w:t>
+            </w:r>
+            <w:proofErr w:type="spellStart"/>
+            <w:r>
+              <w:rPr>
+                <w:rFonts w:ascii="Consolas" w:hAnsi="Consolas"/>
+                <w:sz w:val="18"/>
+                <w:szCs w:val="18"/>
+              </w:rPr>
+              <w:t>db</w:t>
+            </w:r>
+            <w:proofErr w:type="spellEnd"/>
+            <w:r>
+              <w:rPr>
+                <w:rFonts w:ascii="Consolas" w:hAnsi="Consolas"/>
+                <w:sz w:val="18"/>
+                <w:szCs w:val="18"/>
+              </w:rPr>
+              <w:t xml:space="preserve"> error</w:t>
             </w:r>
           </w:p>
         </w:tc>
@@ -5473,50 +6323,472 @@
                 <w:sz w:val="18"/>
                 <w:szCs w:val="18"/>
               </w:rPr>
-              <w:t>Withdraws</w:t>
-            </w:r>
-            <w:r>
-              <w:rPr>
-                <w:rFonts w:cstheme="minorHAnsi"/>
-                <w:sz w:val="18"/>
-                <w:szCs w:val="18"/>
-              </w:rPr>
-              <w:t xml:space="preserve"> the </w:t>
-            </w:r>
-            <w:r>
-              <w:rPr>
-                <w:rFonts w:cstheme="minorHAnsi"/>
-                <w:sz w:val="18"/>
-                <w:szCs w:val="18"/>
-              </w:rPr>
-              <w:t>required</w:t>
-            </w:r>
-            <w:r>
-              <w:rPr>
-                <w:rFonts w:cstheme="minorHAnsi"/>
-                <w:sz w:val="18"/>
-                <w:szCs w:val="18"/>
-              </w:rPr>
-              <w:t xml:space="preserve"> amount </w:t>
-            </w:r>
-            <w:r>
-              <w:rPr>
-                <w:rFonts w:cstheme="minorHAnsi"/>
-                <w:sz w:val="18"/>
-                <w:szCs w:val="18"/>
-              </w:rPr>
-              <w:t>from</w:t>
-            </w:r>
+              <w:t>Withdraws the required amount from the selected account</w:t>
+            </w:r>
+          </w:p>
+        </w:tc>
+      </w:tr>
+      <w:tr>
+        <w:tc>
+          <w:tcPr>
+            <w:cnfStyle w:val="001000000000" w:firstRow="0" w:lastRow="0" w:firstColumn="1" w:lastColumn="0" w:oddVBand="0" w:evenVBand="0" w:oddHBand="0" w:evenHBand="0" w:firstRowFirstColumn="0" w:firstRowLastColumn="0" w:lastRowFirstColumn="0" w:lastRowLastColumn="0"/>
+            <w:tcW w:w="2127" w:type="dxa"/>
+          </w:tcPr>
+          <w:p>
+            <w:pPr>
+              <w:rPr>
+                <w:rFonts w:ascii="Consolas" w:hAnsi="Consolas"/>
+                <w:i w:val="0"/>
+                <w:iCs w:val="0"/>
+                <w:sz w:val="18"/>
+                <w:szCs w:val="18"/>
+              </w:rPr>
+            </w:pPr>
+            <w:proofErr w:type="spellStart"/>
+            <w:r>
+              <w:rPr>
+                <w:rFonts w:ascii="Consolas" w:hAnsi="Consolas"/>
+                <w:i w:val="0"/>
+                <w:iCs w:val="0"/>
+                <w:sz w:val="18"/>
+                <w:szCs w:val="18"/>
+              </w:rPr>
+              <w:t>issue_loan.php</w:t>
+            </w:r>
+            <w:proofErr w:type="spellEnd"/>
+          </w:p>
+        </w:tc>
+        <w:tc>
+          <w:tcPr>
+            <w:tcW w:w="2062" w:type="dxa"/>
+          </w:tcPr>
+          <w:p>
+            <w:pPr>
+              <w:cnfStyle w:val="000000000000" w:firstRow="0" w:lastRow="0" w:firstColumn="0" w:lastColumn="0" w:oddVBand="0" w:evenVBand="0" w:oddHBand="0" w:evenHBand="0" w:firstRowFirstColumn="0" w:firstRowLastColumn="0" w:lastRowFirstColumn="0" w:lastRowLastColumn="0"/>
+              <w:rPr>
+                <w:rFonts w:ascii="Consolas" w:hAnsi="Consolas"/>
+                <w:sz w:val="18"/>
+                <w:szCs w:val="18"/>
+              </w:rPr>
+            </w:pPr>
+            <w:r>
+              <w:rPr>
+                <w:rFonts w:ascii="Consolas" w:hAnsi="Consolas"/>
+                <w:sz w:val="18"/>
+                <w:szCs w:val="18"/>
+              </w:rPr>
+              <w:t xml:space="preserve">POST: </w:t>
+            </w:r>
+            <w:proofErr w:type="spellStart"/>
+            <w:r>
+              <w:rPr>
+                <w:rFonts w:ascii="Consolas" w:hAnsi="Consolas"/>
+                <w:sz w:val="18"/>
+                <w:szCs w:val="18"/>
+              </w:rPr>
+              <w:t>clientId</w:t>
+            </w:r>
+            <w:proofErr w:type="spellEnd"/>
+          </w:p>
+          <w:p>
+            <w:pPr>
+              <w:cnfStyle w:val="000000000000" w:firstRow="0" w:lastRow="0" w:firstColumn="0" w:lastColumn="0" w:oddVBand="0" w:evenVBand="0" w:oddHBand="0" w:evenHBand="0" w:firstRowFirstColumn="0" w:firstRowLastColumn="0" w:lastRowFirstColumn="0" w:lastRowLastColumn="0"/>
+              <w:rPr>
+                <w:rFonts w:ascii="Consolas" w:hAnsi="Consolas"/>
+                <w:sz w:val="18"/>
+                <w:szCs w:val="18"/>
+              </w:rPr>
+            </w:pPr>
+            <w:r>
+              <w:rPr>
+                <w:rFonts w:ascii="Consolas" w:hAnsi="Consolas"/>
+                <w:sz w:val="18"/>
+                <w:szCs w:val="18"/>
+              </w:rPr>
+              <w:t>POST: amount</w:t>
+            </w:r>
+          </w:p>
+          <w:p>
+            <w:pPr>
+              <w:cnfStyle w:val="000000000000" w:firstRow="0" w:lastRow="0" w:firstColumn="0" w:lastColumn="0" w:oddVBand="0" w:evenVBand="0" w:oddHBand="0" w:evenHBand="0" w:firstRowFirstColumn="0" w:firstRowLastColumn="0" w:lastRowFirstColumn="0" w:lastRowLastColumn="0"/>
+              <w:rPr>
+                <w:rFonts w:ascii="Consolas" w:hAnsi="Consolas"/>
+                <w:sz w:val="18"/>
+                <w:szCs w:val="18"/>
+              </w:rPr>
+            </w:pPr>
+            <w:r>
+              <w:rPr>
+                <w:rFonts w:ascii="Consolas" w:hAnsi="Consolas"/>
+                <w:sz w:val="18"/>
+                <w:szCs w:val="18"/>
+              </w:rPr>
+              <w:t xml:space="preserve">POST: </w:t>
+            </w:r>
+            <w:proofErr w:type="spellStart"/>
+            <w:r>
+              <w:rPr>
+                <w:rFonts w:ascii="Consolas" w:hAnsi="Consolas"/>
+                <w:sz w:val="18"/>
+                <w:szCs w:val="18"/>
+              </w:rPr>
+              <w:t>guaranteeList</w:t>
+            </w:r>
+            <w:proofErr w:type="spellEnd"/>
+          </w:p>
+        </w:tc>
+        <w:tc>
+          <w:tcPr>
+            <w:tcW w:w="1907" w:type="dxa"/>
+          </w:tcPr>
+          <w:p>
+            <w:pPr>
+              <w:cnfStyle w:val="000000000000" w:firstRow="0" w:lastRow="0" w:firstColumn="0" w:lastColumn="0" w:oddVBand="0" w:evenVBand="0" w:oddHBand="0" w:evenHBand="0" w:firstRowFirstColumn="0" w:firstRowLastColumn="0" w:lastRowFirstColumn="0" w:lastRowLastColumn="0"/>
+              <w:rPr>
+                <w:rFonts w:ascii="Consolas" w:hAnsi="Consolas"/>
+                <w:sz w:val="18"/>
+                <w:szCs w:val="18"/>
+              </w:rPr>
+            </w:pPr>
+            <w:r>
+              <w:rPr>
+                <w:rFonts w:ascii="Consolas" w:hAnsi="Consolas"/>
+                <w:sz w:val="18"/>
+                <w:szCs w:val="18"/>
+              </w:rPr>
+              <w:t>0 -&gt; success</w:t>
+            </w:r>
+          </w:p>
+          <w:p>
+            <w:pPr>
+              <w:cnfStyle w:val="000000000000" w:firstRow="0" w:lastRow="0" w:firstColumn="0" w:lastColumn="0" w:oddVBand="0" w:evenVBand="0" w:oddHBand="0" w:evenHBand="0" w:firstRowFirstColumn="0" w:firstRowLastColumn="0" w:lastRowFirstColumn="0" w:lastRowLastColumn="0"/>
+              <w:rPr>
+                <w:rFonts w:ascii="Consolas" w:hAnsi="Consolas"/>
+                <w:sz w:val="18"/>
+                <w:szCs w:val="18"/>
+              </w:rPr>
+            </w:pPr>
+            <w:r>
+              <w:rPr>
+                <w:rFonts w:ascii="Consolas" w:hAnsi="Consolas"/>
+                <w:sz w:val="18"/>
+                <w:szCs w:val="18"/>
+              </w:rPr>
+              <w:t>1 -&gt; session error</w:t>
+            </w:r>
+          </w:p>
+          <w:p>
+            <w:pPr>
+              <w:cnfStyle w:val="000000000000" w:firstRow="0" w:lastRow="0" w:firstColumn="0" w:lastColumn="0" w:oddVBand="0" w:evenVBand="0" w:oddHBand="0" w:evenHBand="0" w:firstRowFirstColumn="0" w:firstRowLastColumn="0" w:lastRowFirstColumn="0" w:lastRowLastColumn="0"/>
+              <w:rPr>
+                <w:rFonts w:ascii="Consolas" w:hAnsi="Consolas"/>
+                <w:sz w:val="18"/>
+                <w:szCs w:val="18"/>
+              </w:rPr>
+            </w:pPr>
+            <w:r>
+              <w:rPr>
+                <w:rFonts w:ascii="Consolas" w:hAnsi="Consolas"/>
+                <w:sz w:val="18"/>
+                <w:szCs w:val="18"/>
+              </w:rPr>
+              <w:t>2 -&gt; input error</w:t>
+            </w:r>
+          </w:p>
+          <w:p>
+            <w:pPr>
+              <w:cnfStyle w:val="000000000000" w:firstRow="0" w:lastRow="0" w:firstColumn="0" w:lastColumn="0" w:oddVBand="0" w:evenVBand="0" w:oddHBand="0" w:evenHBand="0" w:firstRowFirstColumn="0" w:firstRowLastColumn="0" w:lastRowFirstColumn="0" w:lastRowLastColumn="0"/>
+              <w:rPr>
+                <w:rFonts w:ascii="Consolas" w:hAnsi="Consolas"/>
+                <w:sz w:val="18"/>
+                <w:szCs w:val="18"/>
+              </w:rPr>
+            </w:pPr>
+            <w:r>
+              <w:rPr>
+                <w:rFonts w:ascii="Consolas" w:hAnsi="Consolas"/>
+                <w:sz w:val="18"/>
+                <w:szCs w:val="18"/>
+              </w:rPr>
+              <w:t xml:space="preserve">3 -&gt; </w:t>
+            </w:r>
+            <w:proofErr w:type="spellStart"/>
+            <w:r>
+              <w:rPr>
+                <w:rFonts w:ascii="Consolas" w:hAnsi="Consolas"/>
+                <w:sz w:val="18"/>
+                <w:szCs w:val="18"/>
+              </w:rPr>
+              <w:t>db</w:t>
+            </w:r>
+            <w:proofErr w:type="spellEnd"/>
+            <w:r>
+              <w:rPr>
+                <w:rFonts w:ascii="Consolas" w:hAnsi="Consolas"/>
+                <w:sz w:val="18"/>
+                <w:szCs w:val="18"/>
+              </w:rPr>
+              <w:t xml:space="preserve"> error</w:t>
+            </w:r>
+          </w:p>
+        </w:tc>
+        <w:tc>
+          <w:tcPr>
+            <w:tcW w:w="673" w:type="dxa"/>
+            <w:vAlign w:val="center"/>
+          </w:tcPr>
+          <w:p>
+            <w:pPr>
+              <w:jc w:val="center"/>
+              <w:cnfStyle w:val="000000000000" w:firstRow="0" w:lastRow="0" w:firstColumn="0" w:lastColumn="0" w:oddVBand="0" w:evenVBand="0" w:oddHBand="0" w:evenHBand="0" w:firstRowFirstColumn="0" w:firstRowLastColumn="0" w:lastRowFirstColumn="0" w:lastRowLastColumn="0"/>
+              <w:rPr>
+                <w:rFonts w:cstheme="minorHAnsi"/>
+                <w:sz w:val="18"/>
+                <w:szCs w:val="18"/>
+              </w:rPr>
+            </w:pPr>
+            <w:r>
+              <w:rPr>
+                <w:rFonts w:cstheme="minorHAnsi"/>
+                <w:sz w:val="18"/>
+                <w:szCs w:val="18"/>
+              </w:rPr>
+              <w:t>M, S</w:t>
+            </w:r>
+          </w:p>
+        </w:tc>
+        <w:tc>
+          <w:tcPr>
+            <w:tcW w:w="4430" w:type="dxa"/>
+          </w:tcPr>
+          <w:p>
+            <w:pPr>
+              <w:cnfStyle w:val="000000000000" w:firstRow="0" w:lastRow="0" w:firstColumn="0" w:lastColumn="0" w:oddVBand="0" w:evenVBand="0" w:oddHBand="0" w:evenHBand="0" w:firstRowFirstColumn="0" w:firstRowLastColumn="0" w:lastRowFirstColumn="0" w:lastRowLastColumn="0"/>
+              <w:rPr>
+                <w:rFonts w:cstheme="minorHAnsi"/>
+                <w:sz w:val="18"/>
+                <w:szCs w:val="18"/>
+              </w:rPr>
+            </w:pPr>
+          </w:p>
+        </w:tc>
+      </w:tr>
+      <w:tr>
+        <w:tc>
+          <w:tcPr>
+            <w:cnfStyle w:val="001000000000" w:firstRow="0" w:lastRow="0" w:firstColumn="1" w:lastColumn="0" w:oddVBand="0" w:evenVBand="0" w:oddHBand="0" w:evenHBand="0" w:firstRowFirstColumn="0" w:firstRowLastColumn="0" w:lastRowFirstColumn="0" w:lastRowLastColumn="0"/>
+            <w:tcW w:w="2127" w:type="dxa"/>
+          </w:tcPr>
+          <w:p>
+            <w:pPr>
+              <w:rPr>
+                <w:rFonts w:ascii="Consolas" w:hAnsi="Consolas"/>
+                <w:i w:val="0"/>
+                <w:iCs w:val="0"/>
+                <w:sz w:val="18"/>
+                <w:szCs w:val="18"/>
+              </w:rPr>
+            </w:pPr>
+            <w:proofErr w:type="spellStart"/>
+            <w:r>
+              <w:rPr>
+                <w:rFonts w:ascii="Consolas" w:hAnsi="Consolas"/>
+                <w:i w:val="0"/>
+                <w:iCs w:val="0"/>
+                <w:sz w:val="18"/>
+                <w:szCs w:val="18"/>
+              </w:rPr>
+              <w:t>pay_loan.php</w:t>
+            </w:r>
+            <w:proofErr w:type="spellEnd"/>
+          </w:p>
+        </w:tc>
+        <w:tc>
+          <w:tcPr>
+            <w:tcW w:w="2062" w:type="dxa"/>
+          </w:tcPr>
+          <w:p>
+            <w:pPr>
+              <w:cnfStyle w:val="000000000000" w:firstRow="0" w:lastRow="0" w:firstColumn="0" w:lastColumn="0" w:oddVBand="0" w:evenVBand="0" w:oddHBand="0" w:evenHBand="0" w:firstRowFirstColumn="0" w:firstRowLastColumn="0" w:lastRowFirstColumn="0" w:lastRowLastColumn="0"/>
+              <w:rPr>
+                <w:rFonts w:ascii="Consolas" w:hAnsi="Consolas"/>
+                <w:sz w:val="18"/>
+                <w:szCs w:val="18"/>
+              </w:rPr>
+            </w:pPr>
+            <w:r>
+              <w:rPr>
+                <w:rFonts w:ascii="Consolas" w:hAnsi="Consolas"/>
+                <w:sz w:val="18"/>
+                <w:szCs w:val="18"/>
+              </w:rPr>
+              <w:t xml:space="preserve">POST: </w:t>
+            </w:r>
+            <w:proofErr w:type="spellStart"/>
+            <w:r>
+              <w:rPr>
+                <w:rFonts w:ascii="Consolas" w:hAnsi="Consolas"/>
+                <w:sz w:val="18"/>
+                <w:szCs w:val="18"/>
+              </w:rPr>
+              <w:t>loanNum</w:t>
+            </w:r>
+            <w:proofErr w:type="spellEnd"/>
+          </w:p>
+          <w:p>
+            <w:pPr>
+              <w:cnfStyle w:val="000000000000" w:firstRow="0" w:lastRow="0" w:firstColumn="0" w:lastColumn="0" w:oddVBand="0" w:evenVBand="0" w:oddHBand="0" w:evenHBand="0" w:firstRowFirstColumn="0" w:firstRowLastColumn="0" w:lastRowFirstColumn="0" w:lastRowLastColumn="0"/>
+              <w:rPr>
+                <w:rFonts w:ascii="Consolas" w:hAnsi="Consolas"/>
+                <w:sz w:val="18"/>
+                <w:szCs w:val="18"/>
+              </w:rPr>
+            </w:pPr>
+            <w:r>
+              <w:rPr>
+                <w:rFonts w:ascii="Consolas" w:hAnsi="Consolas"/>
+                <w:sz w:val="18"/>
+                <w:szCs w:val="18"/>
+              </w:rPr>
+              <w:t>POST: amount</w:t>
+            </w:r>
+          </w:p>
+        </w:tc>
+        <w:tc>
+          <w:tcPr>
+            <w:tcW w:w="1907" w:type="dxa"/>
+          </w:tcPr>
+          <w:p>
+            <w:pPr>
+              <w:cnfStyle w:val="000000000000" w:firstRow="0" w:lastRow="0" w:firstColumn="0" w:lastColumn="0" w:oddVBand="0" w:evenVBand="0" w:oddHBand="0" w:evenHBand="0" w:firstRowFirstColumn="0" w:firstRowLastColumn="0" w:lastRowFirstColumn="0" w:lastRowLastColumn="0"/>
+              <w:rPr>
+                <w:rFonts w:ascii="Consolas" w:hAnsi="Consolas"/>
+                <w:sz w:val="18"/>
+                <w:szCs w:val="18"/>
+              </w:rPr>
+            </w:pPr>
+            <w:r>
+              <w:rPr>
+                <w:rFonts w:ascii="Consolas" w:hAnsi="Consolas"/>
+                <w:sz w:val="18"/>
+                <w:szCs w:val="18"/>
+              </w:rPr>
+              <w:t>0 -&gt; success</w:t>
+            </w:r>
+          </w:p>
+          <w:p>
+            <w:pPr>
+              <w:cnfStyle w:val="000000000000" w:firstRow="0" w:lastRow="0" w:firstColumn="0" w:lastColumn="0" w:oddVBand="0" w:evenVBand="0" w:oddHBand="0" w:evenHBand="0" w:firstRowFirstColumn="0" w:firstRowLastColumn="0" w:lastRowFirstColumn="0" w:lastRowLastColumn="0"/>
+              <w:rPr>
+                <w:rFonts w:ascii="Consolas" w:hAnsi="Consolas"/>
+                <w:sz w:val="18"/>
+                <w:szCs w:val="18"/>
+              </w:rPr>
+            </w:pPr>
+            <w:r>
+              <w:rPr>
+                <w:rFonts w:ascii="Consolas" w:hAnsi="Consolas"/>
+                <w:sz w:val="18"/>
+                <w:szCs w:val="18"/>
+              </w:rPr>
+              <w:t>1 -&gt; session error</w:t>
+            </w:r>
+          </w:p>
+          <w:p>
+            <w:pPr>
+              <w:cnfStyle w:val="000000000000" w:firstRow="0" w:lastRow="0" w:firstColumn="0" w:lastColumn="0" w:oddVBand="0" w:evenVBand="0" w:oddHBand="0" w:evenHBand="0" w:firstRowFirstColumn="0" w:firstRowLastColumn="0" w:lastRowFirstColumn="0" w:lastRowLastColumn="0"/>
+              <w:rPr>
+                <w:rFonts w:ascii="Consolas" w:hAnsi="Consolas"/>
+                <w:sz w:val="18"/>
+                <w:szCs w:val="18"/>
+              </w:rPr>
+            </w:pPr>
+            <w:r>
+              <w:rPr>
+                <w:rFonts w:ascii="Consolas" w:hAnsi="Consolas"/>
+                <w:sz w:val="18"/>
+                <w:szCs w:val="18"/>
+              </w:rPr>
+              <w:t>2 -&gt; input error</w:t>
+            </w:r>
+          </w:p>
+          <w:p>
+            <w:pPr>
+              <w:cnfStyle w:val="000000000000" w:firstRow="0" w:lastRow="0" w:firstColumn="0" w:lastColumn="0" w:oddVBand="0" w:evenVBand="0" w:oddHBand="0" w:evenHBand="0" w:firstRowFirstColumn="0" w:firstRowLastColumn="0" w:lastRowFirstColumn="0" w:lastRowLastColumn="0"/>
+              <w:rPr>
+                <w:rFonts w:ascii="Consolas" w:hAnsi="Consolas"/>
+                <w:sz w:val="18"/>
+                <w:szCs w:val="18"/>
+              </w:rPr>
+            </w:pPr>
+            <w:r>
+              <w:rPr>
+                <w:rFonts w:ascii="Consolas" w:hAnsi="Consolas"/>
+                <w:sz w:val="18"/>
+                <w:szCs w:val="18"/>
+              </w:rPr>
+              <w:t xml:space="preserve">3 -&gt; </w:t>
+            </w:r>
+            <w:proofErr w:type="spellStart"/>
+            <w:r>
+              <w:rPr>
+                <w:rFonts w:ascii="Consolas" w:hAnsi="Consolas"/>
+                <w:sz w:val="18"/>
+                <w:szCs w:val="18"/>
+              </w:rPr>
+              <w:t>db</w:t>
+            </w:r>
+            <w:proofErr w:type="spellEnd"/>
+            <w:r>
+              <w:rPr>
+                <w:rFonts w:ascii="Consolas" w:hAnsi="Consolas"/>
+                <w:sz w:val="18"/>
+                <w:szCs w:val="18"/>
+              </w:rPr>
+              <w:t xml:space="preserve"> error</w:t>
+            </w:r>
+          </w:p>
+        </w:tc>
+        <w:tc>
+          <w:tcPr>
+            <w:tcW w:w="673" w:type="dxa"/>
+            <w:vAlign w:val="center"/>
+          </w:tcPr>
+          <w:p>
+            <w:pPr>
+              <w:jc w:val="center"/>
+              <w:cnfStyle w:val="000000000000" w:firstRow="0" w:lastRow="0" w:firstColumn="0" w:lastColumn="0" w:oddVBand="0" w:evenVBand="0" w:oddHBand="0" w:evenHBand="0" w:firstRowFirstColumn="0" w:firstRowLastColumn="0" w:lastRowFirstColumn="0" w:lastRowLastColumn="0"/>
+              <w:rPr>
+                <w:rFonts w:cstheme="minorHAnsi"/>
+                <w:sz w:val="18"/>
+                <w:szCs w:val="18"/>
+              </w:rPr>
+            </w:pPr>
+            <w:r>
+              <w:rPr>
+                <w:rFonts w:cstheme="minorHAnsi"/>
+                <w:sz w:val="18"/>
+                <w:szCs w:val="18"/>
+              </w:rPr>
+              <w:t>M, S</w:t>
+            </w:r>
+          </w:p>
+        </w:tc>
+        <w:tc>
+          <w:tcPr>
+            <w:tcW w:w="4430" w:type="dxa"/>
+          </w:tcPr>
+          <w:p>
+            <w:pPr>
+              <w:cnfStyle w:val="000000000000" w:firstRow="0" w:lastRow="0" w:firstColumn="0" w:lastColumn="0" w:oddVBand="0" w:evenVBand="0" w:oddHBand="0" w:evenHBand="0" w:firstRowFirstColumn="0" w:firstRowLastColumn="0" w:lastRowFirstColumn="0" w:lastRowLastColumn="0"/>
+              <w:rPr>
+                <w:rFonts w:cstheme="minorHAnsi"/>
+                <w:sz w:val="18"/>
+                <w:szCs w:val="18"/>
+              </w:rPr>
+            </w:pPr>
             <w:bookmarkStart w:id="11" w:name="_GoBack"/>
             <w:bookmarkEnd w:id="11"/>
-            <w:r>
-              <w:rPr>
-                <w:rFonts w:cstheme="minorHAnsi"/>
-                <w:sz w:val="18"/>
-                <w:szCs w:val="18"/>
-              </w:rPr>
-              <w:t xml:space="preserve"> the selected account</w:t>
-            </w:r>
           </w:p>
         </w:tc>
       </w:tr>
@@ -5536,6 +6808,7 @@
                 <w:szCs w:val="18"/>
               </w:rPr>
             </w:pPr>
+            <w:proofErr w:type="spellStart"/>
             <w:r>
               <w:rPr>
                 <w:rFonts w:ascii="Consolas" w:hAnsi="Consolas"/>
@@ -5544,8 +6817,9 @@
                 <w:sz w:val="18"/>
                 <w:szCs w:val="18"/>
               </w:rPr>
-              <w:t>issue_loan.php</w:t>
-            </w:r>
+              <w:t>list_loans.php</w:t>
+            </w:r>
+            <w:proofErr w:type="spellEnd"/>
           </w:p>
         </w:tc>
         <w:tc>
@@ -5567,26 +6841,36 @@
                 <w:sz w:val="18"/>
                 <w:szCs w:val="18"/>
               </w:rPr>
-              <w:t>POST: clientId</w:t>
-            </w:r>
-          </w:p>
-          <w:p>
-            <w:pPr>
-              <w:cnfStyle w:val="000000000000" w:firstRow="0" w:lastRow="0" w:firstColumn="0" w:lastColumn="0" w:oddVBand="0" w:evenVBand="0" w:oddHBand="0" w:evenHBand="0" w:firstRowFirstColumn="0" w:firstRowLastColumn="0" w:lastRowFirstColumn="0" w:lastRowLastColumn="0"/>
-              <w:rPr>
-                <w:rFonts w:ascii="Consolas" w:hAnsi="Consolas"/>
-                <w:sz w:val="18"/>
-                <w:szCs w:val="18"/>
-              </w:rPr>
-            </w:pPr>
-            <w:r>
-              <w:rPr>
-                <w:rFonts w:ascii="Consolas" w:hAnsi="Consolas"/>
-                <w:sz w:val="18"/>
-                <w:szCs w:val="18"/>
-              </w:rPr>
-              <w:t>POST: amount</w:t>
-            </w:r>
+              <w:t>None (client) or</w:t>
+            </w:r>
+          </w:p>
+          <w:p>
+            <w:pPr>
+              <w:cnfStyle w:val="000000000000" w:firstRow="0" w:lastRow="0" w:firstColumn="0" w:lastColumn="0" w:oddVBand="0" w:evenVBand="0" w:oddHBand="0" w:evenHBand="0" w:firstRowFirstColumn="0" w:firstRowLastColumn="0" w:lastRowFirstColumn="0" w:lastRowLastColumn="0"/>
+              <w:rPr>
+                <w:rFonts w:ascii="Consolas" w:hAnsi="Consolas"/>
+                <w:sz w:val="18"/>
+                <w:szCs w:val="18"/>
+              </w:rPr>
+            </w:pPr>
+            <w:r>
+              <w:rPr>
+                <w:rFonts w:ascii="Consolas" w:hAnsi="Consolas"/>
+                <w:sz w:val="18"/>
+                <w:szCs w:val="18"/>
+              </w:rPr>
+              <w:t xml:space="preserve">POST: </w:t>
+            </w:r>
+            <w:proofErr w:type="spellStart"/>
+            <w:r>
+              <w:rPr>
+                <w:rFonts w:ascii="Consolas" w:hAnsi="Consolas"/>
+                <w:sz w:val="18"/>
+                <w:szCs w:val="18"/>
+              </w:rPr>
+              <w:t>clientId</w:t>
+            </w:r>
+            <w:proofErr w:type="spellEnd"/>
           </w:p>
         </w:tc>
         <w:tc>
@@ -5608,309 +6892,25 @@
                 <w:sz w:val="18"/>
                 <w:szCs w:val="18"/>
               </w:rPr>
-              <w:t>0 -&gt; success</w:t>
-            </w:r>
-          </w:p>
-          <w:p>
-            <w:pPr>
-              <w:cnfStyle w:val="000000000000" w:firstRow="0" w:lastRow="0" w:firstColumn="0" w:lastColumn="0" w:oddVBand="0" w:evenVBand="0" w:oddHBand="0" w:evenHBand="0" w:firstRowFirstColumn="0" w:firstRowLastColumn="0" w:lastRowFirstColumn="0" w:lastRowLastColumn="0"/>
-              <w:rPr>
-                <w:rFonts w:ascii="Consolas" w:hAnsi="Consolas"/>
-                <w:sz w:val="18"/>
-                <w:szCs w:val="18"/>
-              </w:rPr>
-            </w:pPr>
-            <w:r>
-              <w:rPr>
-                <w:rFonts w:ascii="Consolas" w:hAnsi="Consolas"/>
-                <w:sz w:val="18"/>
-                <w:szCs w:val="18"/>
-              </w:rPr>
-              <w:t>1 -&gt; fail</w:t>
-            </w:r>
-          </w:p>
-        </w:tc>
-        <w:tc>
-          <w:tcPr>
-            <w:tcW w:w="673" w:type="dxa"/>
-            <w:vAlign w:val="center"/>
-          </w:tcPr>
-          <w:p>
-            <w:pPr>
-              <w:jc w:val="center"/>
-              <w:cnfStyle w:val="000000000000" w:firstRow="0" w:lastRow="0" w:firstColumn="0" w:lastColumn="0" w:oddVBand="0" w:evenVBand="0" w:oddHBand="0" w:evenHBand="0" w:firstRowFirstColumn="0" w:firstRowLastColumn="0" w:lastRowFirstColumn="0" w:lastRowLastColumn="0"/>
-              <w:rPr>
-                <w:rFonts w:cstheme="minorHAnsi"/>
-                <w:sz w:val="18"/>
-                <w:szCs w:val="18"/>
-              </w:rPr>
-            </w:pPr>
-            <w:r>
-              <w:rPr>
-                <w:rFonts w:cstheme="minorHAnsi"/>
-                <w:sz w:val="18"/>
-                <w:szCs w:val="18"/>
-              </w:rPr>
-              <w:t>M, S</w:t>
-            </w:r>
-          </w:p>
-        </w:tc>
-        <w:tc>
-          <w:tcPr>
-            <w:tcW w:w="4430" w:type="dxa"/>
-          </w:tcPr>
-          <w:p>
-            <w:pPr>
-              <w:cnfStyle w:val="000000000000" w:firstRow="0" w:lastRow="0" w:firstColumn="0" w:lastColumn="0" w:oddVBand="0" w:evenVBand="0" w:oddHBand="0" w:evenHBand="0" w:firstRowFirstColumn="0" w:firstRowLastColumn="0" w:lastRowFirstColumn="0" w:lastRowLastColumn="0"/>
-              <w:rPr>
-                <w:rFonts w:cstheme="minorHAnsi"/>
-                <w:sz w:val="18"/>
-                <w:szCs w:val="18"/>
-              </w:rPr>
-            </w:pPr>
-          </w:p>
-        </w:tc>
-      </w:tr>
-      <w:tr>
-        <w:tc>
-          <w:tcPr>
-            <w:cnfStyle w:val="001000000000" w:firstRow="0" w:lastRow="0" w:firstColumn="1" w:lastColumn="0" w:oddVBand="0" w:evenVBand="0" w:oddHBand="0" w:evenHBand="0" w:firstRowFirstColumn="0" w:firstRowLastColumn="0" w:lastRowFirstColumn="0" w:lastRowLastColumn="0"/>
-            <w:tcW w:w="2127" w:type="dxa"/>
-          </w:tcPr>
-          <w:p>
-            <w:pPr>
-              <w:rPr>
-                <w:rFonts w:ascii="Consolas" w:hAnsi="Consolas"/>
-                <w:i w:val="0"/>
-                <w:iCs w:val="0"/>
-                <w:sz w:val="18"/>
-                <w:szCs w:val="18"/>
-              </w:rPr>
-            </w:pPr>
-            <w:r>
-              <w:rPr>
-                <w:rFonts w:ascii="Consolas" w:hAnsi="Consolas"/>
-                <w:i w:val="0"/>
-                <w:iCs w:val="0"/>
-                <w:sz w:val="18"/>
-                <w:szCs w:val="18"/>
-              </w:rPr>
-              <w:t>pay_loan.php</w:t>
-            </w:r>
-          </w:p>
-        </w:tc>
-        <w:tc>
-          <w:tcPr>
-            <w:tcW w:w="2062" w:type="dxa"/>
-          </w:tcPr>
-          <w:p>
-            <w:pPr>
-              <w:cnfStyle w:val="000000000000" w:firstRow="0" w:lastRow="0" w:firstColumn="0" w:lastColumn="0" w:oddVBand="0" w:evenVBand="0" w:oddHBand="0" w:evenHBand="0" w:firstRowFirstColumn="0" w:firstRowLastColumn="0" w:lastRowFirstColumn="0" w:lastRowLastColumn="0"/>
-              <w:rPr>
-                <w:rFonts w:ascii="Consolas" w:hAnsi="Consolas"/>
-                <w:sz w:val="18"/>
-                <w:szCs w:val="18"/>
-              </w:rPr>
-            </w:pPr>
-            <w:r>
-              <w:rPr>
-                <w:rFonts w:ascii="Consolas" w:hAnsi="Consolas"/>
-                <w:sz w:val="18"/>
-                <w:szCs w:val="18"/>
-              </w:rPr>
-              <w:t>POST: loanNum</w:t>
-            </w:r>
-          </w:p>
-          <w:p>
-            <w:pPr>
-              <w:cnfStyle w:val="000000000000" w:firstRow="0" w:lastRow="0" w:firstColumn="0" w:lastColumn="0" w:oddVBand="0" w:evenVBand="0" w:oddHBand="0" w:evenHBand="0" w:firstRowFirstColumn="0" w:firstRowLastColumn="0" w:lastRowFirstColumn="0" w:lastRowLastColumn="0"/>
-              <w:rPr>
-                <w:rFonts w:ascii="Consolas" w:hAnsi="Consolas"/>
-                <w:sz w:val="18"/>
-                <w:szCs w:val="18"/>
-              </w:rPr>
-            </w:pPr>
-            <w:r>
-              <w:rPr>
-                <w:rFonts w:ascii="Consolas" w:hAnsi="Consolas"/>
-                <w:sz w:val="18"/>
-                <w:szCs w:val="18"/>
-              </w:rPr>
-              <w:t>POST: amount</w:t>
-            </w:r>
-          </w:p>
-        </w:tc>
-        <w:tc>
-          <w:tcPr>
-            <w:tcW w:w="1907" w:type="dxa"/>
-          </w:tcPr>
-          <w:p>
-            <w:pPr>
-              <w:cnfStyle w:val="000000000000" w:firstRow="0" w:lastRow="0" w:firstColumn="0" w:lastColumn="0" w:oddVBand="0" w:evenVBand="0" w:oddHBand="0" w:evenHBand="0" w:firstRowFirstColumn="0" w:firstRowLastColumn="0" w:lastRowFirstColumn="0" w:lastRowLastColumn="0"/>
-              <w:rPr>
-                <w:rFonts w:ascii="Consolas" w:hAnsi="Consolas"/>
-                <w:sz w:val="18"/>
-                <w:szCs w:val="18"/>
-              </w:rPr>
-            </w:pPr>
-            <w:r>
-              <w:rPr>
-                <w:rFonts w:ascii="Consolas" w:hAnsi="Consolas"/>
-                <w:sz w:val="18"/>
-                <w:szCs w:val="18"/>
-              </w:rPr>
-              <w:t>0 -&gt; success</w:t>
-            </w:r>
-          </w:p>
-          <w:p>
-            <w:pPr>
-              <w:cnfStyle w:val="000000000000" w:firstRow="0" w:lastRow="0" w:firstColumn="0" w:lastColumn="0" w:oddVBand="0" w:evenVBand="0" w:oddHBand="0" w:evenHBand="0" w:firstRowFirstColumn="0" w:firstRowLastColumn="0" w:lastRowFirstColumn="0" w:lastRowLastColumn="0"/>
-              <w:rPr>
-                <w:rFonts w:ascii="Consolas" w:hAnsi="Consolas"/>
-                <w:sz w:val="18"/>
-                <w:szCs w:val="18"/>
-              </w:rPr>
-            </w:pPr>
-            <w:r>
-              <w:rPr>
-                <w:rFonts w:ascii="Consolas" w:hAnsi="Consolas"/>
-                <w:sz w:val="18"/>
-                <w:szCs w:val="18"/>
-              </w:rPr>
-              <w:t>1 -&gt; fail</w:t>
-            </w:r>
-          </w:p>
-        </w:tc>
-        <w:tc>
-          <w:tcPr>
-            <w:tcW w:w="673" w:type="dxa"/>
-            <w:vAlign w:val="center"/>
-          </w:tcPr>
-          <w:p>
-            <w:pPr>
-              <w:jc w:val="center"/>
-              <w:cnfStyle w:val="000000000000" w:firstRow="0" w:lastRow="0" w:firstColumn="0" w:lastColumn="0" w:oddVBand="0" w:evenVBand="0" w:oddHBand="0" w:evenHBand="0" w:firstRowFirstColumn="0" w:firstRowLastColumn="0" w:lastRowFirstColumn="0" w:lastRowLastColumn="0"/>
-              <w:rPr>
-                <w:rFonts w:cstheme="minorHAnsi"/>
-                <w:sz w:val="18"/>
-                <w:szCs w:val="18"/>
-              </w:rPr>
-            </w:pPr>
-            <w:r>
-              <w:rPr>
-                <w:rFonts w:cstheme="minorHAnsi"/>
-                <w:sz w:val="18"/>
-                <w:szCs w:val="18"/>
-              </w:rPr>
-              <w:t>M, S</w:t>
-            </w:r>
-          </w:p>
-        </w:tc>
-        <w:tc>
-          <w:tcPr>
-            <w:tcW w:w="4430" w:type="dxa"/>
-          </w:tcPr>
-          <w:p>
-            <w:pPr>
-              <w:cnfStyle w:val="000000000000" w:firstRow="0" w:lastRow="0" w:firstColumn="0" w:lastColumn="0" w:oddVBand="0" w:evenVBand="0" w:oddHBand="0" w:evenHBand="0" w:firstRowFirstColumn="0" w:firstRowLastColumn="0" w:lastRowFirstColumn="0" w:lastRowLastColumn="0"/>
-              <w:rPr>
-                <w:rFonts w:cstheme="minorHAnsi"/>
-                <w:sz w:val="18"/>
-                <w:szCs w:val="18"/>
-              </w:rPr>
-            </w:pPr>
-          </w:p>
-        </w:tc>
-      </w:tr>
-      <w:tr>
-        <w:tc>
-          <w:tcPr>
-            <w:cnfStyle w:val="001000000000" w:firstRow="0" w:lastRow="0" w:firstColumn="1" w:lastColumn="0" w:oddVBand="0" w:evenVBand="0" w:oddHBand="0" w:evenHBand="0" w:firstRowFirstColumn="0" w:firstRowLastColumn="0" w:lastRowFirstColumn="0" w:lastRowLastColumn="0"/>
-            <w:tcW w:w="2127" w:type="dxa"/>
-          </w:tcPr>
-          <w:p>
-            <w:pPr>
-              <w:rPr>
-                <w:rFonts w:ascii="Consolas" w:hAnsi="Consolas"/>
-                <w:i w:val="0"/>
-                <w:iCs w:val="0"/>
-                <w:sz w:val="18"/>
-                <w:szCs w:val="18"/>
-              </w:rPr>
-            </w:pPr>
-            <w:r>
-              <w:rPr>
-                <w:rFonts w:ascii="Consolas" w:hAnsi="Consolas"/>
-                <w:i w:val="0"/>
-                <w:iCs w:val="0"/>
-                <w:sz w:val="18"/>
-                <w:szCs w:val="18"/>
-              </w:rPr>
-              <w:t>list_loans.php</w:t>
-            </w:r>
-          </w:p>
-        </w:tc>
-        <w:tc>
-          <w:tcPr>
-            <w:tcW w:w="2062" w:type="dxa"/>
-          </w:tcPr>
-          <w:p>
-            <w:pPr>
-              <w:cnfStyle w:val="000000000000" w:firstRow="0" w:lastRow="0" w:firstColumn="0" w:lastColumn="0" w:oddVBand="0" w:evenVBand="0" w:oddHBand="0" w:evenHBand="0" w:firstRowFirstColumn="0" w:firstRowLastColumn="0" w:lastRowFirstColumn="0" w:lastRowLastColumn="0"/>
-              <w:rPr>
-                <w:rFonts w:ascii="Consolas" w:hAnsi="Consolas"/>
-                <w:sz w:val="18"/>
-                <w:szCs w:val="18"/>
-              </w:rPr>
-            </w:pPr>
-            <w:r>
-              <w:rPr>
-                <w:rFonts w:ascii="Consolas" w:hAnsi="Consolas"/>
-                <w:sz w:val="18"/>
-                <w:szCs w:val="18"/>
-              </w:rPr>
-              <w:t>None (client) or</w:t>
-            </w:r>
-          </w:p>
-          <w:p>
-            <w:pPr>
-              <w:cnfStyle w:val="000000000000" w:firstRow="0" w:lastRow="0" w:firstColumn="0" w:lastColumn="0" w:oddVBand="0" w:evenVBand="0" w:oddHBand="0" w:evenHBand="0" w:firstRowFirstColumn="0" w:firstRowLastColumn="0" w:lastRowFirstColumn="0" w:lastRowLastColumn="0"/>
-              <w:rPr>
-                <w:rFonts w:ascii="Consolas" w:hAnsi="Consolas"/>
-                <w:sz w:val="18"/>
-                <w:szCs w:val="18"/>
-              </w:rPr>
-            </w:pPr>
-            <w:r>
-              <w:rPr>
-                <w:rFonts w:ascii="Consolas" w:hAnsi="Consolas"/>
-                <w:sz w:val="18"/>
-                <w:szCs w:val="18"/>
-              </w:rPr>
-              <w:t>POST: clientId</w:t>
-            </w:r>
-          </w:p>
-        </w:tc>
-        <w:tc>
-          <w:tcPr>
-            <w:tcW w:w="1907" w:type="dxa"/>
-          </w:tcPr>
-          <w:p>
-            <w:pPr>
-              <w:cnfStyle w:val="000000000000" w:firstRow="0" w:lastRow="0" w:firstColumn="0" w:lastColumn="0" w:oddVBand="0" w:evenVBand="0" w:oddHBand="0" w:evenHBand="0" w:firstRowFirstColumn="0" w:firstRowLastColumn="0" w:lastRowFirstColumn="0" w:lastRowLastColumn="0"/>
-              <w:rPr>
-                <w:rFonts w:ascii="Consolas" w:hAnsi="Consolas"/>
-                <w:sz w:val="18"/>
-                <w:szCs w:val="18"/>
-              </w:rPr>
-            </w:pPr>
-            <w:r>
-              <w:rPr>
-                <w:rFonts w:ascii="Consolas" w:hAnsi="Consolas"/>
-                <w:sz w:val="18"/>
-                <w:szCs w:val="18"/>
-              </w:rPr>
-              <w:t>(loanNum,</w:t>
+              <w:t>(</w:t>
+            </w:r>
+            <w:proofErr w:type="spellStart"/>
+            <w:r>
+              <w:rPr>
+                <w:rFonts w:ascii="Consolas" w:hAnsi="Consolas"/>
+                <w:sz w:val="18"/>
+                <w:szCs w:val="18"/>
+              </w:rPr>
+              <w:t>loanNum</w:t>
+            </w:r>
+            <w:proofErr w:type="spellEnd"/>
+            <w:r>
+              <w:rPr>
+                <w:rFonts w:ascii="Consolas" w:hAnsi="Consolas"/>
+                <w:sz w:val="18"/>
+                <w:szCs w:val="18"/>
+              </w:rPr>
+              <w:t>,</w:t>
             </w:r>
           </w:p>
           <w:p>
@@ -5976,31 +6976,51 @@
                 <w:szCs w:val="18"/>
               </w:rPr>
             </w:pPr>
-            <w:r>
-              <w:rPr>
-                <w:rFonts w:ascii="Consolas" w:hAnsi="Consolas"/>
-                <w:sz w:val="18"/>
-                <w:szCs w:val="18"/>
-              </w:rPr>
-              <w:t>startDate,</w:t>
-            </w:r>
-          </w:p>
-          <w:p>
-            <w:pPr>
-              <w:cnfStyle w:val="000000000000" w:firstRow="0" w:lastRow="0" w:firstColumn="0" w:lastColumn="0" w:oddVBand="0" w:evenVBand="0" w:oddHBand="0" w:evenHBand="0" w:firstRowFirstColumn="0" w:firstRowLastColumn="0" w:lastRowFirstColumn="0" w:lastRowLastColumn="0"/>
-              <w:rPr>
-                <w:rFonts w:ascii="Consolas" w:hAnsi="Consolas"/>
-                <w:sz w:val="18"/>
-                <w:szCs w:val="18"/>
-              </w:rPr>
-            </w:pPr>
-            <w:r>
-              <w:rPr>
-                <w:rFonts w:ascii="Consolas" w:hAnsi="Consolas"/>
-                <w:sz w:val="18"/>
-                <w:szCs w:val="18"/>
-              </w:rPr>
-              <w:t>endDate)</w:t>
+            <w:proofErr w:type="spellStart"/>
+            <w:r>
+              <w:rPr>
+                <w:rFonts w:ascii="Consolas" w:hAnsi="Consolas"/>
+                <w:sz w:val="18"/>
+                <w:szCs w:val="18"/>
+              </w:rPr>
+              <w:t>startDate</w:t>
+            </w:r>
+            <w:proofErr w:type="spellEnd"/>
+            <w:r>
+              <w:rPr>
+                <w:rFonts w:ascii="Consolas" w:hAnsi="Consolas"/>
+                <w:sz w:val="18"/>
+                <w:szCs w:val="18"/>
+              </w:rPr>
+              <w:t>,</w:t>
+            </w:r>
+          </w:p>
+          <w:p>
+            <w:pPr>
+              <w:cnfStyle w:val="000000000000" w:firstRow="0" w:lastRow="0" w:firstColumn="0" w:lastColumn="0" w:oddVBand="0" w:evenVBand="0" w:oddHBand="0" w:evenHBand="0" w:firstRowFirstColumn="0" w:firstRowLastColumn="0" w:lastRowFirstColumn="0" w:lastRowLastColumn="0"/>
+              <w:rPr>
+                <w:rFonts w:ascii="Consolas" w:hAnsi="Consolas"/>
+                <w:sz w:val="18"/>
+                <w:szCs w:val="18"/>
+              </w:rPr>
+            </w:pPr>
+            <w:proofErr w:type="spellStart"/>
+            <w:r>
+              <w:rPr>
+                <w:rFonts w:ascii="Consolas" w:hAnsi="Consolas"/>
+                <w:sz w:val="18"/>
+                <w:szCs w:val="18"/>
+              </w:rPr>
+              <w:t>endDate</w:t>
+            </w:r>
+            <w:proofErr w:type="spellEnd"/>
+            <w:r>
+              <w:rPr>
+                <w:rFonts w:ascii="Consolas" w:hAnsi="Consolas"/>
+                <w:sz w:val="18"/>
+                <w:szCs w:val="18"/>
+              </w:rPr>
+              <w:t>)</w:t>
             </w:r>
           </w:p>
         </w:tc>
@@ -6450,7 +7470,7 @@
   <w:style w:type="paragraph" w:default="1" w:styleId="Normal">
     <w:name w:val="Normal"/>
     <w:qFormat/>
-    <w:rsid w:val="00441286"/>
+    <w:rsid w:val="00392C83"/>
   </w:style>
   <w:style w:type="character" w:default="1" w:styleId="DefaultParagraphFont">
     <w:name w:val="Default Paragraph Font"/>

</xml_diff>